<commit_message>
Entirely revised Appendix, Partially revised Contract
Failed to revise contract from page 7 until the end
</commit_message>
<xml_diff>
--- a/InoxERP/Contrato/Apendice A.docx
+++ b/InoxERP/Contrato/Apendice A.docx
@@ -69,9 +69,9 @@
         </w:rPr>
         <w:drawing>
           <wp:inline distT="0" distB="0" distL="0" distR="0">
-            <wp:extent cx="6162410" cy="2808000"/>
-            <wp:effectExtent l="0" t="0" r="0" b="0"/>
-            <wp:docPr id="9" name="Imagem 9"/>
+            <wp:extent cx="4914173" cy="2520000"/>
+            <wp:effectExtent l="0" t="0" r="1270" b="0"/>
+            <wp:docPr id="1" name="Imagem 1"/>
             <wp:cNvGraphicFramePr>
               <a:graphicFrameLocks xmlns:a="http://schemas.openxmlformats.org/drawingml/2006/main" noChangeAspect="1"/>
             </wp:cNvGraphicFramePr>
@@ -79,7 +79,7 @@
               <a:graphicData uri="http://schemas.openxmlformats.org/drawingml/2006/picture">
                 <pic:pic xmlns:pic="http://schemas.openxmlformats.org/drawingml/2006/picture">
                   <pic:nvPicPr>
-                    <pic:cNvPr id="9" name="Main1.PNG"/>
+                    <pic:cNvPr id="1" name="Main.JPG"/>
                     <pic:cNvPicPr/>
                   </pic:nvPicPr>
                   <pic:blipFill>
@@ -97,7 +97,7 @@
                   <pic:spPr>
                     <a:xfrm>
                       <a:off x="0" y="0"/>
-                      <a:ext cx="6162410" cy="2808000"/>
+                      <a:ext cx="4914173" cy="2520000"/>
                     </a:xfrm>
                     <a:prstGeom prst="rect">
                       <a:avLst/>
@@ -200,8 +200,8 @@
               </w:rPr>
               <w:drawing>
                 <wp:inline distT="0" distB="0" distL="0" distR="0">
-                  <wp:extent cx="2757290" cy="2268000"/>
-                  <wp:effectExtent l="0" t="0" r="5080" b="0"/>
+                  <wp:extent cx="1750660" cy="1440000"/>
+                  <wp:effectExtent l="0" t="0" r="2540" b="8255"/>
                   <wp:docPr id="15" name="Imagem 15"/>
                   <wp:cNvGraphicFramePr>
                     <a:graphicFrameLocks xmlns:a="http://schemas.openxmlformats.org/drawingml/2006/main" noChangeAspect="1"/>
@@ -214,7 +214,7 @@
                           <pic:cNvPicPr/>
                         </pic:nvPicPr>
                         <pic:blipFill>
-                          <a:blip r:embed="rId6">
+                          <a:blip r:embed="rId6" cstate="print">
                             <a:extLst>
                               <a:ext uri="{28A0092B-C50C-407E-A947-70E740481C1C}">
                                 <a14:useLocalDpi xmlns:a14="http://schemas.microsoft.com/office/drawing/2010/main" val="0"/>
@@ -228,7 +228,7 @@
                         <pic:spPr>
                           <a:xfrm>
                             <a:off x="0" y="0"/>
-                            <a:ext cx="2757290" cy="2268000"/>
+                            <a:ext cx="1750660" cy="1440000"/>
                           </a:xfrm>
                           <a:prstGeom prst="rect">
                             <a:avLst/>
@@ -295,14 +295,13 @@
             </w:pPr>
             <w:r>
               <w:rPr>
-                <w:b/>
                 <w:noProof/>
               </w:rPr>
               <w:drawing>
                 <wp:inline distT="0" distB="0" distL="0" distR="0">
-                  <wp:extent cx="3123645" cy="2268000"/>
+                  <wp:extent cx="1885869" cy="2160000"/>
                   <wp:effectExtent l="0" t="0" r="635" b="0"/>
-                  <wp:docPr id="16" name="Imagem 16"/>
+                  <wp:docPr id="2" name="Imagem 2"/>
                   <wp:cNvGraphicFramePr>
                     <a:graphicFrameLocks xmlns:a="http://schemas.openxmlformats.org/drawingml/2006/main" noChangeAspect="1"/>
                   </wp:cNvGraphicFramePr>
@@ -310,7 +309,7 @@
                     <a:graphicData uri="http://schemas.openxmlformats.org/drawingml/2006/picture">
                       <pic:pic xmlns:pic="http://schemas.openxmlformats.org/drawingml/2006/picture">
                         <pic:nvPicPr>
-                          <pic:cNvPr id="16" name="Register And Search.JPG"/>
+                          <pic:cNvPr id="2" name="Register And Search.JPG"/>
                           <pic:cNvPicPr/>
                         </pic:nvPicPr>
                         <pic:blipFill>
@@ -328,7 +327,7 @@
                         <pic:spPr>
                           <a:xfrm>
                             <a:off x="0" y="0"/>
-                            <a:ext cx="3123645" cy="2268000"/>
+                            <a:ext cx="1885869" cy="2160000"/>
                           </a:xfrm>
                           <a:prstGeom prst="rect">
                             <a:avLst/>
@@ -639,6 +638,120 @@
           <w:b/>
         </w:rPr>
       </w:pPr>
+    </w:p>
+    <w:tbl>
+      <w:tblPr>
+        <w:tblStyle w:val="Tabelacomgrade"/>
+        <w:tblW w:w="0" w:type="auto"/>
+        <w:tblBorders>
+          <w:top w:val="none" w:sz="0" w:space="0" w:color="auto"/>
+          <w:left w:val="none" w:sz="0" w:space="0" w:color="auto"/>
+          <w:bottom w:val="none" w:sz="0" w:space="0" w:color="auto"/>
+          <w:right w:val="none" w:sz="0" w:space="0" w:color="auto"/>
+          <w:insideH w:val="none" w:sz="0" w:space="0" w:color="auto"/>
+          <w:insideV w:val="none" w:sz="0" w:space="0" w:color="auto"/>
+        </w:tblBorders>
+        <w:tblLook w:val="04A0" w:firstRow="1" w:lastRow="0" w:firstColumn="1" w:lastColumn="0" w:noHBand="0" w:noVBand="1"/>
+      </w:tblPr>
+      <w:tblGrid>
+        <w:gridCol w:w="10456"/>
+      </w:tblGrid>
+      <w:tr>
+        <w:tc>
+          <w:tcPr>
+            <w:tcW w:w="10456" w:type="dxa"/>
+          </w:tcPr>
+          <w:p>
+            <w:pPr>
+              <w:keepNext/>
+              <w:jc w:val="center"/>
+            </w:pPr>
+            <w:r>
+              <w:rPr>
+                <w:b/>
+                <w:noProof/>
+              </w:rPr>
+              <w:drawing>
+                <wp:inline distT="0" distB="0" distL="0" distR="0">
+                  <wp:extent cx="1377509" cy="1080000"/>
+                  <wp:effectExtent l="0" t="0" r="0" b="6350"/>
+                  <wp:docPr id="43" name="Imagem 43"/>
+                  <wp:cNvGraphicFramePr>
+                    <a:graphicFrameLocks xmlns:a="http://schemas.openxmlformats.org/drawingml/2006/main" noChangeAspect="1"/>
+                  </wp:cNvGraphicFramePr>
+                  <a:graphic xmlns:a="http://schemas.openxmlformats.org/drawingml/2006/main">
+                    <a:graphicData uri="http://schemas.openxmlformats.org/drawingml/2006/picture">
+                      <pic:pic xmlns:pic="http://schemas.openxmlformats.org/drawingml/2006/picture">
+                        <pic:nvPicPr>
+                          <pic:cNvPr id="43" name="Search Select.JPG"/>
+                          <pic:cNvPicPr/>
+                        </pic:nvPicPr>
+                        <pic:blipFill>
+                          <a:blip r:embed="rId10" cstate="print">
+                            <a:extLst>
+                              <a:ext uri="{28A0092B-C50C-407E-A947-70E740481C1C}">
+                                <a14:useLocalDpi xmlns:a14="http://schemas.microsoft.com/office/drawing/2010/main" val="0"/>
+                              </a:ext>
+                            </a:extLst>
+                          </a:blip>
+                          <a:stretch>
+                            <a:fillRect/>
+                          </a:stretch>
+                        </pic:blipFill>
+                        <pic:spPr>
+                          <a:xfrm>
+                            <a:off x="0" y="0"/>
+                            <a:ext cx="1377509" cy="1080000"/>
+                          </a:xfrm>
+                          <a:prstGeom prst="rect">
+                            <a:avLst/>
+                          </a:prstGeom>
+                        </pic:spPr>
+                      </pic:pic>
+                    </a:graphicData>
+                  </a:graphic>
+                </wp:inline>
+              </w:drawing>
+            </w:r>
+          </w:p>
+          <w:p>
+            <w:pPr>
+              <w:pStyle w:val="Legenda"/>
+              <w:jc w:val="center"/>
+              <w:rPr>
+                <w:b/>
+              </w:rPr>
+            </w:pPr>
+            <w:r>
+              <w:t xml:space="preserve">Figura </w:t>
+            </w:r>
+            <w:fldSimple w:instr=" SEQ Figura \* ARABIC ">
+              <w:r>
+                <w:rPr>
+                  <w:noProof/>
+                </w:rPr>
+                <w:t>6</w:t>
+              </w:r>
+            </w:fldSimple>
+          </w:p>
+        </w:tc>
+      </w:tr>
+    </w:tbl>
+    <w:p>
+      <w:pPr>
+        <w:keepNext/>
+        <w:rPr>
+          <w:b/>
+        </w:rPr>
+      </w:pPr>
+    </w:p>
+    <w:p>
+      <w:pPr>
+        <w:keepNext/>
+        <w:rPr>
+          <w:b/>
+        </w:rPr>
+      </w:pPr>
       <w:r>
         <w:rPr>
           <w:b/>
@@ -697,7 +810,7 @@
                           <pic:cNvPicPr/>
                         </pic:nvPicPr>
                         <pic:blipFill>
-                          <a:blip r:embed="rId10" cstate="print">
+                          <a:blip r:embed="rId11" cstate="print">
                             <a:extLst>
                               <a:ext uri="{28A0092B-C50C-407E-A947-70E740481C1C}">
                                 <a14:useLocalDpi xmlns:a14="http://schemas.microsoft.com/office/drawing/2010/main" val="0"/>
@@ -757,7 +870,7 @@
               <w:rPr>
                 <w:noProof/>
               </w:rPr>
-              <w:t>6</w:t>
+              <w:t>7</w:t>
             </w:r>
             <w:r>
               <w:rPr>
@@ -776,10 +889,107 @@
           <w:b/>
         </w:rPr>
       </w:pPr>
+    </w:p>
+    <w:p>
+      <w:pPr>
+        <w:keepNext/>
+        <w:rPr>
+          <w:b/>
+        </w:rPr>
+      </w:pPr>
+    </w:p>
+    <w:p>
+      <w:pPr>
+        <w:keepNext/>
+        <w:rPr>
+          <w:b/>
+        </w:rPr>
+      </w:pPr>
+    </w:p>
+    <w:p>
+      <w:pPr>
+        <w:keepNext/>
+        <w:rPr>
+          <w:b/>
+        </w:rPr>
+      </w:pPr>
+    </w:p>
+    <w:p>
+      <w:pPr>
+        <w:keepNext/>
+        <w:rPr>
+          <w:b/>
+        </w:rPr>
+      </w:pPr>
+    </w:p>
+    <w:p>
+      <w:pPr>
+        <w:keepNext/>
+        <w:rPr>
+          <w:b/>
+        </w:rPr>
+      </w:pPr>
+    </w:p>
+    <w:p>
+      <w:pPr>
+        <w:keepNext/>
+        <w:rPr>
+          <w:b/>
+        </w:rPr>
+      </w:pPr>
+    </w:p>
+    <w:p>
+      <w:pPr>
+        <w:keepNext/>
+        <w:rPr>
+          <w:b/>
+        </w:rPr>
+      </w:pPr>
+    </w:p>
+    <w:p>
+      <w:pPr>
+        <w:keepNext/>
+        <w:rPr>
+          <w:b/>
+        </w:rPr>
+      </w:pPr>
+    </w:p>
+    <w:p>
+      <w:pPr>
+        <w:keepNext/>
+        <w:rPr>
+          <w:b/>
+        </w:rPr>
+      </w:pPr>
+    </w:p>
+    <w:p>
+      <w:pPr>
+        <w:keepNext/>
+        <w:rPr>
+          <w:b/>
+        </w:rPr>
+      </w:pPr>
+    </w:p>
+    <w:p>
+      <w:pPr>
+        <w:keepNext/>
+        <w:rPr>
+          <w:b/>
+        </w:rPr>
+      </w:pPr>
+    </w:p>
+    <w:p>
+      <w:pPr>
+        <w:keepNext/>
+        <w:rPr>
+          <w:b/>
+        </w:rPr>
+      </w:pPr>
       <w:r>
         <w:rPr>
           <w:b/>
         </w:rPr>
+        <w:lastRenderedPageBreak/>
         <w:t xml:space="preserve">Controle de </w:t>
       </w:r>
       <w:r>
@@ -841,7 +1051,7 @@
                           <pic:cNvPicPr/>
                         </pic:nvPicPr>
                         <pic:blipFill>
-                          <a:blip r:embed="rId11" cstate="print">
+                          <a:blip r:embed="rId12" cstate="print">
                             <a:extLst>
                               <a:ext uri="{28A0092B-C50C-407E-A947-70E740481C1C}">
                                 <a14:useLocalDpi xmlns:a14="http://schemas.microsoft.com/office/drawing/2010/main" val="0"/>
@@ -901,7 +1111,7 @@
               <w:rPr>
                 <w:noProof/>
               </w:rPr>
-              <w:t>7</w:t>
+              <w:t>8</w:t>
             </w:r>
             <w:r>
               <w:rPr>
@@ -941,7 +1151,7 @@
                           <pic:cNvPicPr/>
                         </pic:nvPicPr>
                         <pic:blipFill>
-                          <a:blip r:embed="rId12" cstate="print">
+                          <a:blip r:embed="rId13" cstate="print">
                             <a:extLst>
                               <a:ext uri="{28A0092B-C50C-407E-A947-70E740481C1C}">
                                 <a14:useLocalDpi xmlns:a14="http://schemas.microsoft.com/office/drawing/2010/main" val="0"/>
@@ -976,14 +1186,36 @@
             <w:r>
               <w:t xml:space="preserve">Figura </w:t>
             </w:r>
-            <w:fldSimple w:instr=" SEQ Figura \* ARABIC ">
-              <w:r>
-                <w:rPr>
-                  <w:noProof/>
-                </w:rPr>
-                <w:t>8</w:t>
-              </w:r>
-            </w:fldSimple>
+            <w:r>
+              <w:rPr>
+                <w:noProof/>
+              </w:rPr>
+              <w:fldChar w:fldCharType="begin"/>
+            </w:r>
+            <w:r>
+              <w:rPr>
+                <w:noProof/>
+              </w:rPr>
+              <w:instrText xml:space="preserve"> SEQ Figura \* ARABIC </w:instrText>
+            </w:r>
+            <w:r>
+              <w:rPr>
+                <w:noProof/>
+              </w:rPr>
+              <w:fldChar w:fldCharType="separate"/>
+            </w:r>
+            <w:r>
+              <w:rPr>
+                <w:noProof/>
+              </w:rPr>
+              <w:t>9</w:t>
+            </w:r>
+            <w:r>
+              <w:rPr>
+                <w:noProof/>
+              </w:rPr>
+              <w:fldChar w:fldCharType="end"/>
+            </w:r>
           </w:p>
         </w:tc>
       </w:tr>
@@ -991,62 +1223,11 @@
     <w:p>
       <w:pPr>
         <w:keepNext/>
-        <w:rPr>
-          <w:b/>
-        </w:rPr>
-      </w:pPr>
-    </w:p>
-    <w:p>
-      <w:pPr>
-        <w:keepNext/>
-        <w:rPr>
-          <w:b/>
-        </w:rPr>
-      </w:pPr>
-    </w:p>
-    <w:p>
-      <w:pPr>
-        <w:keepNext/>
-        <w:rPr>
-          <w:b/>
-        </w:rPr>
-      </w:pPr>
-    </w:p>
-    <w:p>
-      <w:pPr>
-        <w:keepNext/>
-        <w:rPr>
-          <w:b/>
-        </w:rPr>
-      </w:pPr>
-    </w:p>
-    <w:p>
-      <w:pPr>
-        <w:keepNext/>
-        <w:rPr>
-          <w:b/>
-        </w:rPr>
-      </w:pPr>
-    </w:p>
-    <w:p>
-      <w:pPr>
-        <w:keepNext/>
-        <w:rPr>
-          <w:b/>
-        </w:rPr>
-      </w:pPr>
-      <w:bookmarkStart w:id="0" w:name="_GoBack"/>
-      <w:bookmarkEnd w:id="0"/>
-    </w:p>
-    <w:p>
-      <w:pPr>
-        <w:keepNext/>
       </w:pPr>
       <w:r>
         <w:rPr>
           <w:b/>
         </w:rPr>
-        <w:lastRenderedPageBreak/>
         <w:t>Controle de Entregas</w:t>
       </w:r>
     </w:p>
@@ -1101,7 +1282,7 @@
                           <pic:cNvPicPr/>
                         </pic:nvPicPr>
                         <pic:blipFill>
-                          <a:blip r:embed="rId13" cstate="print">
+                          <a:blip r:embed="rId14" cstate="print">
                             <a:extLst>
                               <a:ext uri="{28A0092B-C50C-407E-A947-70E740481C1C}">
                                 <a14:useLocalDpi xmlns:a14="http://schemas.microsoft.com/office/drawing/2010/main" val="0"/>
@@ -1158,7 +1339,7 @@
               <w:rPr>
                 <w:noProof/>
               </w:rPr>
-              <w:t>9</w:t>
+              <w:t>10</w:t>
             </w:r>
             <w:r>
               <w:rPr>
@@ -1185,7 +1366,7 @@
                 <wp:inline distT="0" distB="0" distL="0" distR="0">
                   <wp:extent cx="3174730" cy="1908000"/>
                   <wp:effectExtent l="0" t="0" r="6985" b="0"/>
-                  <wp:docPr id="13" name="Imagem 13"/>
+                  <wp:docPr id="3" name="Imagem 3"/>
                   <wp:cNvGraphicFramePr>
                     <a:graphicFrameLocks xmlns:a="http://schemas.openxmlformats.org/drawingml/2006/main" noChangeAspect="1"/>
                   </wp:cNvGraphicFramePr>
@@ -1193,11 +1374,11 @@
                     <a:graphicData uri="http://schemas.openxmlformats.org/drawingml/2006/picture">
                       <pic:pic xmlns:pic="http://schemas.openxmlformats.org/drawingml/2006/picture">
                         <pic:nvPicPr>
-                          <pic:cNvPr id="13" name="Following.JPG"/>
+                          <pic:cNvPr id="3" name="Finished.JPG"/>
                           <pic:cNvPicPr/>
                         </pic:nvPicPr>
                         <pic:blipFill>
-                          <a:blip r:embed="rId13" cstate="print">
+                          <a:blip r:embed="rId15" cstate="print">
                             <a:extLst>
                               <a:ext uri="{28A0092B-C50C-407E-A947-70E740481C1C}">
                                 <a14:useLocalDpi xmlns:a14="http://schemas.microsoft.com/office/drawing/2010/main" val="0"/>
@@ -1254,7 +1435,7 @@
               <w:rPr>
                 <w:noProof/>
               </w:rPr>
-              <w:t>10</w:t>
+              <w:t>11</w:t>
             </w:r>
             <w:r>
               <w:rPr>
@@ -1273,1547 +1454,7 @@
           <w:b/>
         </w:rPr>
       </w:pPr>
-      <w:r>
-        <w:rPr>
-          <w:b/>
-        </w:rPr>
-        <w:t>Controle de Contas</w:t>
-      </w:r>
-    </w:p>
-    <w:tbl>
-      <w:tblPr>
-        <w:tblStyle w:val="Tabelacomgrade"/>
-        <w:tblW w:w="0" w:type="auto"/>
-        <w:tblBorders>
-          <w:top w:val="none" w:sz="0" w:space="0" w:color="auto"/>
-          <w:left w:val="none" w:sz="0" w:space="0" w:color="auto"/>
-          <w:bottom w:val="none" w:sz="0" w:space="0" w:color="auto"/>
-          <w:right w:val="none" w:sz="0" w:space="0" w:color="auto"/>
-          <w:insideH w:val="none" w:sz="0" w:space="0" w:color="auto"/>
-          <w:insideV w:val="none" w:sz="0" w:space="0" w:color="auto"/>
-        </w:tblBorders>
-        <w:tblLook w:val="04A0" w:firstRow="1" w:lastRow="0" w:firstColumn="1" w:lastColumn="0" w:noHBand="0" w:noVBand="1"/>
-      </w:tblPr>
-      <w:tblGrid>
-        <w:gridCol w:w="5228"/>
-        <w:gridCol w:w="5228"/>
-      </w:tblGrid>
-      <w:tr>
-        <w:trPr>
-          <w:trHeight w:val="4834"/>
-        </w:trPr>
-        <w:tc>
-          <w:tcPr>
-            <w:tcW w:w="5228" w:type="dxa"/>
-          </w:tcPr>
-          <w:p>
-            <w:pPr>
-              <w:keepNext/>
-              <w:jc w:val="center"/>
-            </w:pPr>
-            <w:r>
-              <w:rPr>
-                <w:noProof/>
-              </w:rPr>
-              <w:drawing>
-                <wp:inline distT="0" distB="0" distL="0" distR="0" wp14:anchorId="71F3F0EC" wp14:editId="366E8FBC">
-                  <wp:extent cx="2868541" cy="2880000"/>
-                  <wp:effectExtent l="0" t="0" r="8255" b="0"/>
-                  <wp:docPr id="17" name="Imagem 17"/>
-                  <wp:cNvGraphicFramePr>
-                    <a:graphicFrameLocks xmlns:a="http://schemas.openxmlformats.org/drawingml/2006/main" noChangeAspect="1"/>
-                  </wp:cNvGraphicFramePr>
-                  <a:graphic xmlns:a="http://schemas.openxmlformats.org/drawingml/2006/main">
-                    <a:graphicData uri="http://schemas.openxmlformats.org/drawingml/2006/picture">
-                      <pic:pic xmlns:pic="http://schemas.openxmlformats.org/drawingml/2006/picture">
-                        <pic:nvPicPr>
-                          <pic:cNvPr id="17" name="to Pay.JPG"/>
-                          <pic:cNvPicPr/>
-                        </pic:nvPicPr>
-                        <pic:blipFill>
-                          <a:blip r:embed="rId14">
-                            <a:extLst>
-                              <a:ext uri="{28A0092B-C50C-407E-A947-70E740481C1C}">
-                                <a14:useLocalDpi xmlns:a14="http://schemas.microsoft.com/office/drawing/2010/main" val="0"/>
-                              </a:ext>
-                            </a:extLst>
-                          </a:blip>
-                          <a:stretch>
-                            <a:fillRect/>
-                          </a:stretch>
-                        </pic:blipFill>
-                        <pic:spPr>
-                          <a:xfrm>
-                            <a:off x="0" y="0"/>
-                            <a:ext cx="2868541" cy="2880000"/>
-                          </a:xfrm>
-                          <a:prstGeom prst="rect">
-                            <a:avLst/>
-                          </a:prstGeom>
-                        </pic:spPr>
-                      </pic:pic>
-                    </a:graphicData>
-                  </a:graphic>
-                </wp:inline>
-              </w:drawing>
-            </w:r>
-          </w:p>
-          <w:p>
-            <w:pPr>
-              <w:pStyle w:val="Legenda"/>
-              <w:jc w:val="center"/>
-              <w:rPr>
-                <w:b/>
-              </w:rPr>
-            </w:pPr>
-            <w:r>
-              <w:t xml:space="preserve">Figura </w:t>
-            </w:r>
-            <w:r>
-              <w:rPr>
-                <w:noProof/>
-              </w:rPr>
-              <w:fldChar w:fldCharType="begin"/>
-            </w:r>
-            <w:r>
-              <w:rPr>
-                <w:noProof/>
-              </w:rPr>
-              <w:instrText xml:space="preserve"> SEQ Figura \* ARABIC </w:instrText>
-            </w:r>
-            <w:r>
-              <w:rPr>
-                <w:noProof/>
-              </w:rPr>
-              <w:fldChar w:fldCharType="separate"/>
-            </w:r>
-            <w:r>
-              <w:rPr>
-                <w:noProof/>
-              </w:rPr>
-              <w:t>11</w:t>
-            </w:r>
-            <w:r>
-              <w:rPr>
-                <w:noProof/>
-              </w:rPr>
-              <w:fldChar w:fldCharType="end"/>
-            </w:r>
-          </w:p>
-        </w:tc>
-        <w:tc>
-          <w:tcPr>
-            <w:tcW w:w="5228" w:type="dxa"/>
-          </w:tcPr>
-          <w:p>
-            <w:pPr>
-              <w:keepNext/>
-              <w:jc w:val="center"/>
-            </w:pPr>
-            <w:r>
-              <w:rPr>
-                <w:b/>
-                <w:noProof/>
-              </w:rPr>
-              <w:drawing>
-                <wp:inline distT="0" distB="0" distL="0" distR="0">
-                  <wp:extent cx="2868541" cy="2880000"/>
-                  <wp:effectExtent l="0" t="0" r="8255" b="0"/>
-                  <wp:docPr id="18" name="Imagem 18"/>
-                  <wp:cNvGraphicFramePr>
-                    <a:graphicFrameLocks xmlns:a="http://schemas.openxmlformats.org/drawingml/2006/main" noChangeAspect="1"/>
-                  </wp:cNvGraphicFramePr>
-                  <a:graphic xmlns:a="http://schemas.openxmlformats.org/drawingml/2006/main">
-                    <a:graphicData uri="http://schemas.openxmlformats.org/drawingml/2006/picture">
-                      <pic:pic xmlns:pic="http://schemas.openxmlformats.org/drawingml/2006/picture">
-                        <pic:nvPicPr>
-                          <pic:cNvPr id="18" name="to Receive.JPG"/>
-                          <pic:cNvPicPr/>
-                        </pic:nvPicPr>
-                        <pic:blipFill>
-                          <a:blip r:embed="rId15">
-                            <a:extLst>
-                              <a:ext uri="{28A0092B-C50C-407E-A947-70E740481C1C}">
-                                <a14:useLocalDpi xmlns:a14="http://schemas.microsoft.com/office/drawing/2010/main" val="0"/>
-                              </a:ext>
-                            </a:extLst>
-                          </a:blip>
-                          <a:stretch>
-                            <a:fillRect/>
-                          </a:stretch>
-                        </pic:blipFill>
-                        <pic:spPr>
-                          <a:xfrm>
-                            <a:off x="0" y="0"/>
-                            <a:ext cx="2868541" cy="2880000"/>
-                          </a:xfrm>
-                          <a:prstGeom prst="rect">
-                            <a:avLst/>
-                          </a:prstGeom>
-                        </pic:spPr>
-                      </pic:pic>
-                    </a:graphicData>
-                  </a:graphic>
-                </wp:inline>
-              </w:drawing>
-            </w:r>
-          </w:p>
-          <w:p>
-            <w:pPr>
-              <w:pStyle w:val="Legenda"/>
-              <w:jc w:val="center"/>
-              <w:rPr>
-                <w:b/>
-              </w:rPr>
-            </w:pPr>
-            <w:r>
-              <w:t xml:space="preserve">Figura </w:t>
-            </w:r>
-            <w:r>
-              <w:rPr>
-                <w:noProof/>
-              </w:rPr>
-              <w:fldChar w:fldCharType="begin"/>
-            </w:r>
-            <w:r>
-              <w:rPr>
-                <w:noProof/>
-              </w:rPr>
-              <w:instrText xml:space="preserve"> SEQ Figura \* ARABIC </w:instrText>
-            </w:r>
-            <w:r>
-              <w:rPr>
-                <w:noProof/>
-              </w:rPr>
-              <w:fldChar w:fldCharType="separate"/>
-            </w:r>
-            <w:r>
-              <w:rPr>
-                <w:noProof/>
-              </w:rPr>
-              <w:t>12</w:t>
-            </w:r>
-            <w:r>
-              <w:rPr>
-                <w:noProof/>
-              </w:rPr>
-              <w:fldChar w:fldCharType="end"/>
-            </w:r>
-          </w:p>
-        </w:tc>
-      </w:tr>
-    </w:tbl>
-    <w:p>
-      <w:pPr>
-        <w:keepNext/>
-        <w:jc w:val="center"/>
-      </w:pPr>
-      <w:r>
-        <w:rPr>
-          <w:b/>
-          <w:noProof/>
-        </w:rPr>
-        <w:drawing>
-          <wp:inline distT="0" distB="0" distL="0" distR="0">
-            <wp:extent cx="3142329" cy="2880000"/>
-            <wp:effectExtent l="0" t="0" r="1270" b="0"/>
-            <wp:docPr id="21" name="Imagem 21"/>
-            <wp:cNvGraphicFramePr>
-              <a:graphicFrameLocks xmlns:a="http://schemas.openxmlformats.org/drawingml/2006/main" noChangeAspect="1"/>
-            </wp:cNvGraphicFramePr>
-            <a:graphic xmlns:a="http://schemas.openxmlformats.org/drawingml/2006/main">
-              <a:graphicData uri="http://schemas.openxmlformats.org/drawingml/2006/picture">
-                <pic:pic xmlns:pic="http://schemas.openxmlformats.org/drawingml/2006/picture">
-                  <pic:nvPicPr>
-                    <pic:cNvPr id="21" name="Search Counts.JPG"/>
-                    <pic:cNvPicPr/>
-                  </pic:nvPicPr>
-                  <pic:blipFill>
-                    <a:blip r:embed="rId16">
-                      <a:extLst>
-                        <a:ext uri="{28A0092B-C50C-407E-A947-70E740481C1C}">
-                          <a14:useLocalDpi xmlns:a14="http://schemas.microsoft.com/office/drawing/2010/main" val="0"/>
-                        </a:ext>
-                      </a:extLst>
-                    </a:blip>
-                    <a:stretch>
-                      <a:fillRect/>
-                    </a:stretch>
-                  </pic:blipFill>
-                  <pic:spPr>
-                    <a:xfrm>
-                      <a:off x="0" y="0"/>
-                      <a:ext cx="3142329" cy="2880000"/>
-                    </a:xfrm>
-                    <a:prstGeom prst="rect">
-                      <a:avLst/>
-                    </a:prstGeom>
-                  </pic:spPr>
-                </pic:pic>
-              </a:graphicData>
-            </a:graphic>
-          </wp:inline>
-        </w:drawing>
-      </w:r>
-    </w:p>
-    <w:p>
-      <w:pPr>
-        <w:pStyle w:val="Legenda"/>
-        <w:jc w:val="center"/>
-        <w:rPr>
-          <w:b/>
-        </w:rPr>
-      </w:pPr>
-      <w:r>
-        <w:t xml:space="preserve">Figura </w:t>
-      </w:r>
-      <w:r>
-        <w:rPr>
-          <w:noProof/>
-        </w:rPr>
-        <w:fldChar w:fldCharType="begin"/>
-      </w:r>
-      <w:r>
-        <w:rPr>
-          <w:noProof/>
-        </w:rPr>
-        <w:instrText xml:space="preserve"> SEQ Figura \* ARABIC </w:instrText>
-      </w:r>
-      <w:r>
-        <w:rPr>
-          <w:noProof/>
-        </w:rPr>
-        <w:fldChar w:fldCharType="separate"/>
-      </w:r>
-      <w:r>
-        <w:rPr>
-          <w:noProof/>
-        </w:rPr>
-        <w:t>13</w:t>
-      </w:r>
-      <w:r>
-        <w:rPr>
-          <w:noProof/>
-        </w:rPr>
-        <w:fldChar w:fldCharType="end"/>
-      </w:r>
-    </w:p>
-    <w:p>
-      <w:pPr>
-        <w:keepNext/>
-        <w:rPr>
-          <w:b/>
-        </w:rPr>
-      </w:pPr>
-      <w:r>
-        <w:rPr>
-          <w:b/>
-        </w:rPr>
-        <w:lastRenderedPageBreak/>
-        <w:t>Controle de Cheques</w:t>
-      </w:r>
-    </w:p>
-    <w:tbl>
-      <w:tblPr>
-        <w:tblStyle w:val="Tabelacomgrade"/>
-        <w:tblW w:w="0" w:type="auto"/>
-        <w:tblBorders>
-          <w:top w:val="none" w:sz="0" w:space="0" w:color="auto"/>
-          <w:left w:val="none" w:sz="0" w:space="0" w:color="auto"/>
-          <w:bottom w:val="none" w:sz="0" w:space="0" w:color="auto"/>
-          <w:right w:val="none" w:sz="0" w:space="0" w:color="auto"/>
-          <w:insideH w:val="none" w:sz="0" w:space="0" w:color="auto"/>
-          <w:insideV w:val="none" w:sz="0" w:space="0" w:color="auto"/>
-        </w:tblBorders>
-        <w:tblLook w:val="04A0" w:firstRow="1" w:lastRow="0" w:firstColumn="1" w:lastColumn="0" w:noHBand="0" w:noVBand="1"/>
-      </w:tblPr>
-      <w:tblGrid>
-        <w:gridCol w:w="5228"/>
-        <w:gridCol w:w="5228"/>
-      </w:tblGrid>
-      <w:tr>
-        <w:tc>
-          <w:tcPr>
-            <w:tcW w:w="5228" w:type="dxa"/>
-          </w:tcPr>
-          <w:p>
-            <w:pPr>
-              <w:keepNext/>
-              <w:jc w:val="center"/>
-            </w:pPr>
-            <w:r>
-              <w:rPr>
-                <w:noProof/>
-              </w:rPr>
-              <w:drawing>
-                <wp:inline distT="0" distB="0" distL="0" distR="0">
-                  <wp:extent cx="2868541" cy="2880000"/>
-                  <wp:effectExtent l="0" t="0" r="8255" b="0"/>
-                  <wp:docPr id="19" name="Imagem 19"/>
-                  <wp:cNvGraphicFramePr>
-                    <a:graphicFrameLocks xmlns:a="http://schemas.openxmlformats.org/drawingml/2006/main" noChangeAspect="1"/>
-                  </wp:cNvGraphicFramePr>
-                  <a:graphic xmlns:a="http://schemas.openxmlformats.org/drawingml/2006/main">
-                    <a:graphicData uri="http://schemas.openxmlformats.org/drawingml/2006/picture">
-                      <pic:pic xmlns:pic="http://schemas.openxmlformats.org/drawingml/2006/picture">
-                        <pic:nvPicPr>
-                          <pic:cNvPr id="19" name="Cheque.JPG"/>
-                          <pic:cNvPicPr/>
-                        </pic:nvPicPr>
-                        <pic:blipFill>
-                          <a:blip r:embed="rId17">
-                            <a:extLst>
-                              <a:ext uri="{28A0092B-C50C-407E-A947-70E740481C1C}">
-                                <a14:useLocalDpi xmlns:a14="http://schemas.microsoft.com/office/drawing/2010/main" val="0"/>
-                              </a:ext>
-                            </a:extLst>
-                          </a:blip>
-                          <a:stretch>
-                            <a:fillRect/>
-                          </a:stretch>
-                        </pic:blipFill>
-                        <pic:spPr>
-                          <a:xfrm>
-                            <a:off x="0" y="0"/>
-                            <a:ext cx="2868541" cy="2880000"/>
-                          </a:xfrm>
-                          <a:prstGeom prst="rect">
-                            <a:avLst/>
-                          </a:prstGeom>
-                        </pic:spPr>
-                      </pic:pic>
-                    </a:graphicData>
-                  </a:graphic>
-                </wp:inline>
-              </w:drawing>
-            </w:r>
-          </w:p>
-          <w:p>
-            <w:pPr>
-              <w:pStyle w:val="Legenda"/>
-              <w:jc w:val="center"/>
-            </w:pPr>
-            <w:r>
-              <w:t xml:space="preserve">Figura </w:t>
-            </w:r>
-            <w:r>
-              <w:rPr>
-                <w:noProof/>
-              </w:rPr>
-              <w:fldChar w:fldCharType="begin"/>
-            </w:r>
-            <w:r>
-              <w:rPr>
-                <w:noProof/>
-              </w:rPr>
-              <w:instrText xml:space="preserve"> SEQ Figura \* ARABIC </w:instrText>
-            </w:r>
-            <w:r>
-              <w:rPr>
-                <w:noProof/>
-              </w:rPr>
-              <w:fldChar w:fldCharType="separate"/>
-            </w:r>
-            <w:r>
-              <w:rPr>
-                <w:noProof/>
-              </w:rPr>
-              <w:t>14</w:t>
-            </w:r>
-            <w:r>
-              <w:rPr>
-                <w:noProof/>
-              </w:rPr>
-              <w:fldChar w:fldCharType="end"/>
-            </w:r>
-          </w:p>
-        </w:tc>
-        <w:tc>
-          <w:tcPr>
-            <w:tcW w:w="5228" w:type="dxa"/>
-          </w:tcPr>
-          <w:p>
-            <w:pPr>
-              <w:keepNext/>
-              <w:jc w:val="center"/>
-            </w:pPr>
-            <w:r>
-              <w:rPr>
-                <w:noProof/>
-              </w:rPr>
-              <w:drawing>
-                <wp:inline distT="0" distB="0" distL="0" distR="0">
-                  <wp:extent cx="3142329" cy="2880000"/>
-                  <wp:effectExtent l="0" t="0" r="1270" b="0"/>
-                  <wp:docPr id="20" name="Imagem 20"/>
-                  <wp:cNvGraphicFramePr>
-                    <a:graphicFrameLocks xmlns:a="http://schemas.openxmlformats.org/drawingml/2006/main" noChangeAspect="1"/>
-                  </wp:cNvGraphicFramePr>
-                  <a:graphic xmlns:a="http://schemas.openxmlformats.org/drawingml/2006/main">
-                    <a:graphicData uri="http://schemas.openxmlformats.org/drawingml/2006/picture">
-                      <pic:pic xmlns:pic="http://schemas.openxmlformats.org/drawingml/2006/picture">
-                        <pic:nvPicPr>
-                          <pic:cNvPr id="20" name="Search Cheque Dowloaded.JPG"/>
-                          <pic:cNvPicPr/>
-                        </pic:nvPicPr>
-                        <pic:blipFill>
-                          <a:blip r:embed="rId18">
-                            <a:extLst>
-                              <a:ext uri="{28A0092B-C50C-407E-A947-70E740481C1C}">
-                                <a14:useLocalDpi xmlns:a14="http://schemas.microsoft.com/office/drawing/2010/main" val="0"/>
-                              </a:ext>
-                            </a:extLst>
-                          </a:blip>
-                          <a:stretch>
-                            <a:fillRect/>
-                          </a:stretch>
-                        </pic:blipFill>
-                        <pic:spPr>
-                          <a:xfrm>
-                            <a:off x="0" y="0"/>
-                            <a:ext cx="3142329" cy="2880000"/>
-                          </a:xfrm>
-                          <a:prstGeom prst="rect">
-                            <a:avLst/>
-                          </a:prstGeom>
-                        </pic:spPr>
-                      </pic:pic>
-                    </a:graphicData>
-                  </a:graphic>
-                </wp:inline>
-              </w:drawing>
-            </w:r>
-          </w:p>
-          <w:p>
-            <w:pPr>
-              <w:pStyle w:val="Legenda"/>
-              <w:jc w:val="center"/>
-            </w:pPr>
-            <w:r>
-              <w:t xml:space="preserve">Figura </w:t>
-            </w:r>
-            <w:r>
-              <w:rPr>
-                <w:noProof/>
-              </w:rPr>
-              <w:fldChar w:fldCharType="begin"/>
-            </w:r>
-            <w:r>
-              <w:rPr>
-                <w:noProof/>
-              </w:rPr>
-              <w:instrText xml:space="preserve"> SEQ Figura \* ARABIC </w:instrText>
-            </w:r>
-            <w:r>
-              <w:rPr>
-                <w:noProof/>
-              </w:rPr>
-              <w:fldChar w:fldCharType="separate"/>
-            </w:r>
-            <w:r>
-              <w:rPr>
-                <w:noProof/>
-              </w:rPr>
-              <w:t>15</w:t>
-            </w:r>
-            <w:r>
-              <w:rPr>
-                <w:noProof/>
-              </w:rPr>
-              <w:fldChar w:fldCharType="end"/>
-            </w:r>
-          </w:p>
-        </w:tc>
-      </w:tr>
-    </w:tbl>
-    <w:p>
-      <w:pPr>
-        <w:keepNext/>
-        <w:rPr>
-          <w:b/>
-        </w:rPr>
-      </w:pPr>
-      <w:r>
-        <w:rPr>
-          <w:b/>
-        </w:rPr>
-        <w:t>Controle de Caixa</w:t>
-      </w:r>
-    </w:p>
-    <w:tbl>
-      <w:tblPr>
-        <w:tblStyle w:val="Tabelacomgrade"/>
-        <w:tblW w:w="0" w:type="auto"/>
-        <w:tblBorders>
-          <w:top w:val="none" w:sz="0" w:space="0" w:color="auto"/>
-          <w:left w:val="none" w:sz="0" w:space="0" w:color="auto"/>
-          <w:bottom w:val="none" w:sz="0" w:space="0" w:color="auto"/>
-          <w:right w:val="none" w:sz="0" w:space="0" w:color="auto"/>
-          <w:insideH w:val="none" w:sz="0" w:space="0" w:color="auto"/>
-          <w:insideV w:val="none" w:sz="0" w:space="0" w:color="auto"/>
-        </w:tblBorders>
-        <w:tblLook w:val="04A0" w:firstRow="1" w:lastRow="0" w:firstColumn="1" w:lastColumn="0" w:noHBand="0" w:noVBand="1"/>
-      </w:tblPr>
-      <w:tblGrid>
-        <w:gridCol w:w="5228"/>
-        <w:gridCol w:w="5228"/>
-      </w:tblGrid>
-      <w:tr>
-        <w:tc>
-          <w:tcPr>
-            <w:tcW w:w="5228" w:type="dxa"/>
-          </w:tcPr>
-          <w:p>
-            <w:pPr>
-              <w:keepNext/>
-              <w:jc w:val="center"/>
-            </w:pPr>
-            <w:r>
-              <w:rPr>
-                <w:b/>
-                <w:noProof/>
-              </w:rPr>
-              <w:drawing>
-                <wp:inline distT="0" distB="0" distL="0" distR="0">
-                  <wp:extent cx="3076516" cy="2880000"/>
-                  <wp:effectExtent l="0" t="0" r="0" b="0"/>
-                  <wp:docPr id="22" name="Imagem 22"/>
-                  <wp:cNvGraphicFramePr>
-                    <a:graphicFrameLocks xmlns:a="http://schemas.openxmlformats.org/drawingml/2006/main" noChangeAspect="1"/>
-                  </wp:cNvGraphicFramePr>
-                  <a:graphic xmlns:a="http://schemas.openxmlformats.org/drawingml/2006/main">
-                    <a:graphicData uri="http://schemas.openxmlformats.org/drawingml/2006/picture">
-                      <pic:pic xmlns:pic="http://schemas.openxmlformats.org/drawingml/2006/picture">
-                        <pic:nvPicPr>
-                          <pic:cNvPr id="22" name="Enters.JPG"/>
-                          <pic:cNvPicPr/>
-                        </pic:nvPicPr>
-                        <pic:blipFill>
-                          <a:blip r:embed="rId19">
-                            <a:extLst>
-                              <a:ext uri="{28A0092B-C50C-407E-A947-70E740481C1C}">
-                                <a14:useLocalDpi xmlns:a14="http://schemas.microsoft.com/office/drawing/2010/main" val="0"/>
-                              </a:ext>
-                            </a:extLst>
-                          </a:blip>
-                          <a:stretch>
-                            <a:fillRect/>
-                          </a:stretch>
-                        </pic:blipFill>
-                        <pic:spPr>
-                          <a:xfrm>
-                            <a:off x="0" y="0"/>
-                            <a:ext cx="3076516" cy="2880000"/>
-                          </a:xfrm>
-                          <a:prstGeom prst="rect">
-                            <a:avLst/>
-                          </a:prstGeom>
-                        </pic:spPr>
-                      </pic:pic>
-                    </a:graphicData>
-                  </a:graphic>
-                </wp:inline>
-              </w:drawing>
-            </w:r>
-          </w:p>
-          <w:p>
-            <w:pPr>
-              <w:pStyle w:val="Legenda"/>
-              <w:jc w:val="center"/>
-              <w:rPr>
-                <w:b/>
-              </w:rPr>
-            </w:pPr>
-            <w:r>
-              <w:t xml:space="preserve">Figura </w:t>
-            </w:r>
-            <w:r>
-              <w:rPr>
-                <w:noProof/>
-              </w:rPr>
-              <w:fldChar w:fldCharType="begin"/>
-            </w:r>
-            <w:r>
-              <w:rPr>
-                <w:noProof/>
-              </w:rPr>
-              <w:instrText xml:space="preserve"> SEQ Figura \* ARABIC </w:instrText>
-            </w:r>
-            <w:r>
-              <w:rPr>
-                <w:noProof/>
-              </w:rPr>
-              <w:fldChar w:fldCharType="separate"/>
-            </w:r>
-            <w:r>
-              <w:rPr>
-                <w:noProof/>
-              </w:rPr>
-              <w:t>16</w:t>
-            </w:r>
-            <w:r>
-              <w:rPr>
-                <w:noProof/>
-              </w:rPr>
-              <w:fldChar w:fldCharType="end"/>
-            </w:r>
-          </w:p>
-        </w:tc>
-        <w:tc>
-          <w:tcPr>
-            <w:tcW w:w="5228" w:type="dxa"/>
-          </w:tcPr>
-          <w:p>
-            <w:pPr>
-              <w:keepNext/>
-              <w:jc w:val="center"/>
-            </w:pPr>
-            <w:r>
-              <w:rPr>
-                <w:b/>
-                <w:noProof/>
-              </w:rPr>
-              <w:drawing>
-                <wp:inline distT="0" distB="0" distL="0" distR="0">
-                  <wp:extent cx="3076516" cy="2880000"/>
-                  <wp:effectExtent l="0" t="0" r="0" b="0"/>
-                  <wp:docPr id="23" name="Imagem 23"/>
-                  <wp:cNvGraphicFramePr>
-                    <a:graphicFrameLocks xmlns:a="http://schemas.openxmlformats.org/drawingml/2006/main" noChangeAspect="1"/>
-                  </wp:cNvGraphicFramePr>
-                  <a:graphic xmlns:a="http://schemas.openxmlformats.org/drawingml/2006/main">
-                    <a:graphicData uri="http://schemas.openxmlformats.org/drawingml/2006/picture">
-                      <pic:pic xmlns:pic="http://schemas.openxmlformats.org/drawingml/2006/picture">
-                        <pic:nvPicPr>
-                          <pic:cNvPr id="23" name="Outs.JPG"/>
-                          <pic:cNvPicPr/>
-                        </pic:nvPicPr>
-                        <pic:blipFill>
-                          <a:blip r:embed="rId20">
-                            <a:extLst>
-                              <a:ext uri="{28A0092B-C50C-407E-A947-70E740481C1C}">
-                                <a14:useLocalDpi xmlns:a14="http://schemas.microsoft.com/office/drawing/2010/main" val="0"/>
-                              </a:ext>
-                            </a:extLst>
-                          </a:blip>
-                          <a:stretch>
-                            <a:fillRect/>
-                          </a:stretch>
-                        </pic:blipFill>
-                        <pic:spPr>
-                          <a:xfrm>
-                            <a:off x="0" y="0"/>
-                            <a:ext cx="3076516" cy="2880000"/>
-                          </a:xfrm>
-                          <a:prstGeom prst="rect">
-                            <a:avLst/>
-                          </a:prstGeom>
-                        </pic:spPr>
-                      </pic:pic>
-                    </a:graphicData>
-                  </a:graphic>
-                </wp:inline>
-              </w:drawing>
-            </w:r>
-          </w:p>
-          <w:p>
-            <w:pPr>
-              <w:pStyle w:val="Legenda"/>
-              <w:jc w:val="center"/>
-              <w:rPr>
-                <w:b/>
-              </w:rPr>
-            </w:pPr>
-            <w:r>
-              <w:t xml:space="preserve">Figura </w:t>
-            </w:r>
-            <w:r>
-              <w:rPr>
-                <w:noProof/>
-              </w:rPr>
-              <w:fldChar w:fldCharType="begin"/>
-            </w:r>
-            <w:r>
-              <w:rPr>
-                <w:noProof/>
-              </w:rPr>
-              <w:instrText xml:space="preserve"> SEQ Figura \* ARABIC </w:instrText>
-            </w:r>
-            <w:r>
-              <w:rPr>
-                <w:noProof/>
-              </w:rPr>
-              <w:fldChar w:fldCharType="separate"/>
-            </w:r>
-            <w:r>
-              <w:rPr>
-                <w:noProof/>
-              </w:rPr>
-              <w:t>17</w:t>
-            </w:r>
-            <w:r>
-              <w:rPr>
-                <w:noProof/>
-              </w:rPr>
-              <w:fldChar w:fldCharType="end"/>
-            </w:r>
-          </w:p>
-        </w:tc>
-      </w:tr>
-      <w:tr>
-        <w:tc>
-          <w:tcPr>
-            <w:tcW w:w="10456" w:type="dxa"/>
-            <w:gridSpan w:val="2"/>
-          </w:tcPr>
-          <w:p>
-            <w:pPr>
-              <w:keepNext/>
-              <w:jc w:val="center"/>
-              <w:rPr>
-                <w:b/>
-              </w:rPr>
-            </w:pPr>
-          </w:p>
-          <w:p>
-            <w:pPr>
-              <w:keepNext/>
-              <w:jc w:val="center"/>
-            </w:pPr>
-            <w:r>
-              <w:rPr>
-                <w:b/>
-                <w:noProof/>
-              </w:rPr>
-              <w:drawing>
-                <wp:inline distT="0" distB="0" distL="0" distR="0">
-                  <wp:extent cx="3372040" cy="2880000"/>
-                  <wp:effectExtent l="0" t="0" r="0" b="0"/>
-                  <wp:docPr id="24" name="Imagem 24"/>
-                  <wp:cNvGraphicFramePr>
-                    <a:graphicFrameLocks xmlns:a="http://schemas.openxmlformats.org/drawingml/2006/main" noChangeAspect="1"/>
-                  </wp:cNvGraphicFramePr>
-                  <a:graphic xmlns:a="http://schemas.openxmlformats.org/drawingml/2006/main">
-                    <a:graphicData uri="http://schemas.openxmlformats.org/drawingml/2006/picture">
-                      <pic:pic xmlns:pic="http://schemas.openxmlformats.org/drawingml/2006/picture">
-                        <pic:nvPicPr>
-                          <pic:cNvPr id="24" name="General.JPG"/>
-                          <pic:cNvPicPr/>
-                        </pic:nvPicPr>
-                        <pic:blipFill>
-                          <a:blip r:embed="rId21">
-                            <a:extLst>
-                              <a:ext uri="{28A0092B-C50C-407E-A947-70E740481C1C}">
-                                <a14:useLocalDpi xmlns:a14="http://schemas.microsoft.com/office/drawing/2010/main" val="0"/>
-                              </a:ext>
-                            </a:extLst>
-                          </a:blip>
-                          <a:stretch>
-                            <a:fillRect/>
-                          </a:stretch>
-                        </pic:blipFill>
-                        <pic:spPr>
-                          <a:xfrm>
-                            <a:off x="0" y="0"/>
-                            <a:ext cx="3372040" cy="2880000"/>
-                          </a:xfrm>
-                          <a:prstGeom prst="rect">
-                            <a:avLst/>
-                          </a:prstGeom>
-                        </pic:spPr>
-                      </pic:pic>
-                    </a:graphicData>
-                  </a:graphic>
-                </wp:inline>
-              </w:drawing>
-            </w:r>
-          </w:p>
-          <w:p>
-            <w:pPr>
-              <w:pStyle w:val="Legenda"/>
-              <w:jc w:val="center"/>
-              <w:rPr>
-                <w:b/>
-              </w:rPr>
-            </w:pPr>
-            <w:r>
-              <w:t xml:space="preserve">Figura </w:t>
-            </w:r>
-            <w:r>
-              <w:rPr>
-                <w:noProof/>
-              </w:rPr>
-              <w:fldChar w:fldCharType="begin"/>
-            </w:r>
-            <w:r>
-              <w:rPr>
-                <w:noProof/>
-              </w:rPr>
-              <w:instrText xml:space="preserve"> SEQ Figura \* ARABIC </w:instrText>
-            </w:r>
-            <w:r>
-              <w:rPr>
-                <w:noProof/>
-              </w:rPr>
-              <w:fldChar w:fldCharType="separate"/>
-            </w:r>
-            <w:r>
-              <w:rPr>
-                <w:noProof/>
-              </w:rPr>
-              <w:t>18</w:t>
-            </w:r>
-            <w:r>
-              <w:rPr>
-                <w:noProof/>
-              </w:rPr>
-              <w:fldChar w:fldCharType="end"/>
-            </w:r>
-          </w:p>
-        </w:tc>
-      </w:tr>
-    </w:tbl>
-    <w:p>
-      <w:pPr>
-        <w:keepNext/>
-        <w:rPr>
-          <w:b/>
-        </w:rPr>
-      </w:pPr>
-      <w:r>
-        <w:rPr>
-          <w:b/>
-        </w:rPr>
-        <w:lastRenderedPageBreak/>
-        <w:t>Relatórios</w:t>
-      </w:r>
-    </w:p>
-    <w:tbl>
-      <w:tblPr>
-        <w:tblStyle w:val="Tabelacomgrade"/>
-        <w:tblW w:w="0" w:type="auto"/>
-        <w:tblBorders>
-          <w:top w:val="none" w:sz="0" w:space="0" w:color="auto"/>
-          <w:left w:val="none" w:sz="0" w:space="0" w:color="auto"/>
-          <w:bottom w:val="none" w:sz="0" w:space="0" w:color="auto"/>
-          <w:right w:val="none" w:sz="0" w:space="0" w:color="auto"/>
-          <w:insideH w:val="none" w:sz="0" w:space="0" w:color="auto"/>
-          <w:insideV w:val="none" w:sz="0" w:space="0" w:color="auto"/>
-        </w:tblBorders>
-        <w:tblLook w:val="04A0" w:firstRow="1" w:lastRow="0" w:firstColumn="1" w:lastColumn="0" w:noHBand="0" w:noVBand="1"/>
-      </w:tblPr>
-      <w:tblGrid>
-        <w:gridCol w:w="5233"/>
-        <w:gridCol w:w="5233"/>
-      </w:tblGrid>
-      <w:tr>
-        <w:tc>
-          <w:tcPr>
-            <w:tcW w:w="5228" w:type="dxa"/>
-          </w:tcPr>
-          <w:p>
-            <w:pPr>
-              <w:keepNext/>
-              <w:jc w:val="center"/>
-            </w:pPr>
-            <w:r>
-              <w:rPr>
-                <w:b/>
-                <w:noProof/>
-              </w:rPr>
-              <w:drawing>
-                <wp:inline distT="0" distB="0" distL="0" distR="0">
-                  <wp:extent cx="3205979" cy="1224000"/>
-                  <wp:effectExtent l="0" t="0" r="0" b="0"/>
-                  <wp:docPr id="25" name="Imagem 25"/>
-                  <wp:cNvGraphicFramePr>
-                    <a:graphicFrameLocks xmlns:a="http://schemas.openxmlformats.org/drawingml/2006/main" noChangeAspect="1"/>
-                  </wp:cNvGraphicFramePr>
-                  <a:graphic xmlns:a="http://schemas.openxmlformats.org/drawingml/2006/main">
-                    <a:graphicData uri="http://schemas.openxmlformats.org/drawingml/2006/picture">
-                      <pic:pic xmlns:pic="http://schemas.openxmlformats.org/drawingml/2006/picture">
-                        <pic:nvPicPr>
-                          <pic:cNvPr id="25" name="Budgets.JPG"/>
-                          <pic:cNvPicPr/>
-                        </pic:nvPicPr>
-                        <pic:blipFill>
-                          <a:blip r:embed="rId22">
-                            <a:extLst>
-                              <a:ext uri="{28A0092B-C50C-407E-A947-70E740481C1C}">
-                                <a14:useLocalDpi xmlns:a14="http://schemas.microsoft.com/office/drawing/2010/main" val="0"/>
-                              </a:ext>
-                            </a:extLst>
-                          </a:blip>
-                          <a:stretch>
-                            <a:fillRect/>
-                          </a:stretch>
-                        </pic:blipFill>
-                        <pic:spPr>
-                          <a:xfrm>
-                            <a:off x="0" y="0"/>
-                            <a:ext cx="3205979" cy="1224000"/>
-                          </a:xfrm>
-                          <a:prstGeom prst="rect">
-                            <a:avLst/>
-                          </a:prstGeom>
-                        </pic:spPr>
-                      </pic:pic>
-                    </a:graphicData>
-                  </a:graphic>
-                </wp:inline>
-              </w:drawing>
-            </w:r>
-          </w:p>
-          <w:p>
-            <w:pPr>
-              <w:pStyle w:val="Legenda"/>
-              <w:jc w:val="center"/>
-              <w:rPr>
-                <w:b/>
-              </w:rPr>
-            </w:pPr>
-            <w:r>
-              <w:t xml:space="preserve">Figura </w:t>
-            </w:r>
-            <w:r>
-              <w:rPr>
-                <w:noProof/>
-              </w:rPr>
-              <w:fldChar w:fldCharType="begin"/>
-            </w:r>
-            <w:r>
-              <w:rPr>
-                <w:noProof/>
-              </w:rPr>
-              <w:instrText xml:space="preserve"> SEQ Figura \* ARABIC </w:instrText>
-            </w:r>
-            <w:r>
-              <w:rPr>
-                <w:noProof/>
-              </w:rPr>
-              <w:fldChar w:fldCharType="separate"/>
-            </w:r>
-            <w:r>
-              <w:rPr>
-                <w:noProof/>
-              </w:rPr>
-              <w:t>19</w:t>
-            </w:r>
-            <w:r>
-              <w:rPr>
-                <w:noProof/>
-              </w:rPr>
-              <w:fldChar w:fldCharType="end"/>
-            </w:r>
-          </w:p>
-        </w:tc>
-        <w:tc>
-          <w:tcPr>
-            <w:tcW w:w="5228" w:type="dxa"/>
-          </w:tcPr>
-          <w:p>
-            <w:pPr>
-              <w:keepNext/>
-              <w:jc w:val="center"/>
-            </w:pPr>
-            <w:r>
-              <w:rPr>
-                <w:b/>
-                <w:noProof/>
-              </w:rPr>
-              <w:drawing>
-                <wp:inline distT="0" distB="0" distL="0" distR="0">
-                  <wp:extent cx="3205979" cy="1224000"/>
-                  <wp:effectExtent l="0" t="0" r="0" b="0"/>
-                  <wp:docPr id="26" name="Imagem 26"/>
-                  <wp:cNvGraphicFramePr>
-                    <a:graphicFrameLocks xmlns:a="http://schemas.openxmlformats.org/drawingml/2006/main" noChangeAspect="1"/>
-                  </wp:cNvGraphicFramePr>
-                  <a:graphic xmlns:a="http://schemas.openxmlformats.org/drawingml/2006/main">
-                    <a:graphicData uri="http://schemas.openxmlformats.org/drawingml/2006/picture">
-                      <pic:pic xmlns:pic="http://schemas.openxmlformats.org/drawingml/2006/picture">
-                        <pic:nvPicPr>
-                          <pic:cNvPr id="26" name="Deliveries.JPG"/>
-                          <pic:cNvPicPr/>
-                        </pic:nvPicPr>
-                        <pic:blipFill>
-                          <a:blip r:embed="rId23">
-                            <a:extLst>
-                              <a:ext uri="{28A0092B-C50C-407E-A947-70E740481C1C}">
-                                <a14:useLocalDpi xmlns:a14="http://schemas.microsoft.com/office/drawing/2010/main" val="0"/>
-                              </a:ext>
-                            </a:extLst>
-                          </a:blip>
-                          <a:stretch>
-                            <a:fillRect/>
-                          </a:stretch>
-                        </pic:blipFill>
-                        <pic:spPr>
-                          <a:xfrm>
-                            <a:off x="0" y="0"/>
-                            <a:ext cx="3205979" cy="1224000"/>
-                          </a:xfrm>
-                          <a:prstGeom prst="rect">
-                            <a:avLst/>
-                          </a:prstGeom>
-                        </pic:spPr>
-                      </pic:pic>
-                    </a:graphicData>
-                  </a:graphic>
-                </wp:inline>
-              </w:drawing>
-            </w:r>
-          </w:p>
-          <w:p>
-            <w:pPr>
-              <w:pStyle w:val="Legenda"/>
-              <w:jc w:val="center"/>
-              <w:rPr>
-                <w:b/>
-              </w:rPr>
-            </w:pPr>
-            <w:r>
-              <w:t xml:space="preserve">Figura </w:t>
-            </w:r>
-            <w:r>
-              <w:rPr>
-                <w:noProof/>
-              </w:rPr>
-              <w:fldChar w:fldCharType="begin"/>
-            </w:r>
-            <w:r>
-              <w:rPr>
-                <w:noProof/>
-              </w:rPr>
-              <w:instrText xml:space="preserve"> SEQ Figura \* ARABIC </w:instrText>
-            </w:r>
-            <w:r>
-              <w:rPr>
-                <w:noProof/>
-              </w:rPr>
-              <w:fldChar w:fldCharType="separate"/>
-            </w:r>
-            <w:r>
-              <w:rPr>
-                <w:noProof/>
-              </w:rPr>
-              <w:t>20</w:t>
-            </w:r>
-            <w:r>
-              <w:rPr>
-                <w:noProof/>
-              </w:rPr>
-              <w:fldChar w:fldCharType="end"/>
-            </w:r>
-          </w:p>
-        </w:tc>
-      </w:tr>
-      <w:tr>
-        <w:tc>
-          <w:tcPr>
-            <w:tcW w:w="5228" w:type="dxa"/>
-            <w:vAlign w:val="center"/>
-          </w:tcPr>
-          <w:p>
-            <w:pPr>
-              <w:keepNext/>
-              <w:jc w:val="center"/>
-            </w:pPr>
-            <w:r>
-              <w:rPr>
-                <w:b/>
-                <w:noProof/>
-              </w:rPr>
-              <w:drawing>
-                <wp:inline distT="0" distB="0" distL="0" distR="0">
-                  <wp:extent cx="3205979" cy="1224000"/>
-                  <wp:effectExtent l="0" t="0" r="0" b="0"/>
-                  <wp:docPr id="27" name="Imagem 27"/>
-                  <wp:cNvGraphicFramePr>
-                    <a:graphicFrameLocks xmlns:a="http://schemas.openxmlformats.org/drawingml/2006/main" noChangeAspect="1"/>
-                  </wp:cNvGraphicFramePr>
-                  <a:graphic xmlns:a="http://schemas.openxmlformats.org/drawingml/2006/main">
-                    <a:graphicData uri="http://schemas.openxmlformats.org/drawingml/2006/picture">
-                      <pic:pic xmlns:pic="http://schemas.openxmlformats.org/drawingml/2006/picture">
-                        <pic:nvPicPr>
-                          <pic:cNvPr id="27" name="Service Orders.JPG"/>
-                          <pic:cNvPicPr/>
-                        </pic:nvPicPr>
-                        <pic:blipFill>
-                          <a:blip r:embed="rId24">
-                            <a:extLst>
-                              <a:ext uri="{28A0092B-C50C-407E-A947-70E740481C1C}">
-                                <a14:useLocalDpi xmlns:a14="http://schemas.microsoft.com/office/drawing/2010/main" val="0"/>
-                              </a:ext>
-                            </a:extLst>
-                          </a:blip>
-                          <a:stretch>
-                            <a:fillRect/>
-                          </a:stretch>
-                        </pic:blipFill>
-                        <pic:spPr>
-                          <a:xfrm>
-                            <a:off x="0" y="0"/>
-                            <a:ext cx="3205979" cy="1224000"/>
-                          </a:xfrm>
-                          <a:prstGeom prst="rect">
-                            <a:avLst/>
-                          </a:prstGeom>
-                        </pic:spPr>
-                      </pic:pic>
-                    </a:graphicData>
-                  </a:graphic>
-                </wp:inline>
-              </w:drawing>
-            </w:r>
-          </w:p>
-          <w:p>
-            <w:pPr>
-              <w:pStyle w:val="Legenda"/>
-              <w:jc w:val="center"/>
-              <w:rPr>
-                <w:b/>
-              </w:rPr>
-            </w:pPr>
-            <w:r>
-              <w:t xml:space="preserve">Figura </w:t>
-            </w:r>
-            <w:r>
-              <w:rPr>
-                <w:noProof/>
-              </w:rPr>
-              <w:fldChar w:fldCharType="begin"/>
-            </w:r>
-            <w:r>
-              <w:rPr>
-                <w:noProof/>
-              </w:rPr>
-              <w:instrText xml:space="preserve"> SEQ Figura \* ARABIC </w:instrText>
-            </w:r>
-            <w:r>
-              <w:rPr>
-                <w:noProof/>
-              </w:rPr>
-              <w:fldChar w:fldCharType="separate"/>
-            </w:r>
-            <w:r>
-              <w:rPr>
-                <w:noProof/>
-              </w:rPr>
-              <w:t>21</w:t>
-            </w:r>
-            <w:r>
-              <w:rPr>
-                <w:noProof/>
-              </w:rPr>
-              <w:fldChar w:fldCharType="end"/>
-            </w:r>
-          </w:p>
-        </w:tc>
-        <w:tc>
-          <w:tcPr>
-            <w:tcW w:w="5228" w:type="dxa"/>
-          </w:tcPr>
-          <w:p>
-            <w:pPr>
-              <w:keepNext/>
-              <w:jc w:val="center"/>
-            </w:pPr>
-            <w:r>
-              <w:rPr>
-                <w:b/>
-                <w:noProof/>
-              </w:rPr>
-              <w:drawing>
-                <wp:inline distT="0" distB="0" distL="0" distR="0">
-                  <wp:extent cx="3189717" cy="1620000"/>
-                  <wp:effectExtent l="0" t="0" r="0" b="0"/>
-                  <wp:docPr id="28" name="Imagem 28"/>
-                  <wp:cNvGraphicFramePr>
-                    <a:graphicFrameLocks xmlns:a="http://schemas.openxmlformats.org/drawingml/2006/main" noChangeAspect="1"/>
-                  </wp:cNvGraphicFramePr>
-                  <a:graphic xmlns:a="http://schemas.openxmlformats.org/drawingml/2006/main">
-                    <a:graphicData uri="http://schemas.openxmlformats.org/drawingml/2006/picture">
-                      <pic:pic xmlns:pic="http://schemas.openxmlformats.org/drawingml/2006/picture">
-                        <pic:nvPicPr>
-                          <pic:cNvPr id="28" name="Cheques.JPG"/>
-                          <pic:cNvPicPr/>
-                        </pic:nvPicPr>
-                        <pic:blipFill>
-                          <a:blip r:embed="rId25">
-                            <a:extLst>
-                              <a:ext uri="{28A0092B-C50C-407E-A947-70E740481C1C}">
-                                <a14:useLocalDpi xmlns:a14="http://schemas.microsoft.com/office/drawing/2010/main" val="0"/>
-                              </a:ext>
-                            </a:extLst>
-                          </a:blip>
-                          <a:stretch>
-                            <a:fillRect/>
-                          </a:stretch>
-                        </pic:blipFill>
-                        <pic:spPr>
-                          <a:xfrm>
-                            <a:off x="0" y="0"/>
-                            <a:ext cx="3189717" cy="1620000"/>
-                          </a:xfrm>
-                          <a:prstGeom prst="rect">
-                            <a:avLst/>
-                          </a:prstGeom>
-                        </pic:spPr>
-                      </pic:pic>
-                    </a:graphicData>
-                  </a:graphic>
-                </wp:inline>
-              </w:drawing>
-            </w:r>
-          </w:p>
-          <w:p>
-            <w:pPr>
-              <w:pStyle w:val="Legenda"/>
-              <w:jc w:val="center"/>
-              <w:rPr>
-                <w:b/>
-              </w:rPr>
-            </w:pPr>
-            <w:r>
-              <w:t xml:space="preserve">Figura </w:t>
-            </w:r>
-            <w:r>
-              <w:rPr>
-                <w:noProof/>
-              </w:rPr>
-              <w:fldChar w:fldCharType="begin"/>
-            </w:r>
-            <w:r>
-              <w:rPr>
-                <w:noProof/>
-              </w:rPr>
-              <w:instrText xml:space="preserve"> SEQ Figura \* ARABIC </w:instrText>
-            </w:r>
-            <w:r>
-              <w:rPr>
-                <w:noProof/>
-              </w:rPr>
-              <w:fldChar w:fldCharType="separate"/>
-            </w:r>
-            <w:r>
-              <w:rPr>
-                <w:noProof/>
-              </w:rPr>
-              <w:t>22</w:t>
-            </w:r>
-            <w:r>
-              <w:rPr>
-                <w:noProof/>
-              </w:rPr>
-              <w:fldChar w:fldCharType="end"/>
-            </w:r>
-          </w:p>
-        </w:tc>
-      </w:tr>
-      <w:tr>
-        <w:tc>
-          <w:tcPr>
-            <w:tcW w:w="5228" w:type="dxa"/>
-          </w:tcPr>
-          <w:p>
-            <w:pPr>
-              <w:keepNext/>
-              <w:jc w:val="center"/>
-            </w:pPr>
-            <w:r>
-              <w:rPr>
-                <w:b/>
-                <w:noProof/>
-              </w:rPr>
-              <w:drawing>
-                <wp:inline distT="0" distB="0" distL="0" distR="0">
-                  <wp:extent cx="3189717" cy="1620000"/>
-                  <wp:effectExtent l="0" t="0" r="0" b="0"/>
-                  <wp:docPr id="29" name="Imagem 29"/>
-                  <wp:cNvGraphicFramePr>
-                    <a:graphicFrameLocks xmlns:a="http://schemas.openxmlformats.org/drawingml/2006/main" noChangeAspect="1"/>
-                  </wp:cNvGraphicFramePr>
-                  <a:graphic xmlns:a="http://schemas.openxmlformats.org/drawingml/2006/main">
-                    <a:graphicData uri="http://schemas.openxmlformats.org/drawingml/2006/picture">
-                      <pic:pic xmlns:pic="http://schemas.openxmlformats.org/drawingml/2006/picture">
-                        <pic:nvPicPr>
-                          <pic:cNvPr id="29" name="General.JPG"/>
-                          <pic:cNvPicPr/>
-                        </pic:nvPicPr>
-                        <pic:blipFill>
-                          <a:blip r:embed="rId26">
-                            <a:extLst>
-                              <a:ext uri="{28A0092B-C50C-407E-A947-70E740481C1C}">
-                                <a14:useLocalDpi xmlns:a14="http://schemas.microsoft.com/office/drawing/2010/main" val="0"/>
-                              </a:ext>
-                            </a:extLst>
-                          </a:blip>
-                          <a:stretch>
-                            <a:fillRect/>
-                          </a:stretch>
-                        </pic:blipFill>
-                        <pic:spPr>
-                          <a:xfrm>
-                            <a:off x="0" y="0"/>
-                            <a:ext cx="3189717" cy="1620000"/>
-                          </a:xfrm>
-                          <a:prstGeom prst="rect">
-                            <a:avLst/>
-                          </a:prstGeom>
-                        </pic:spPr>
-                      </pic:pic>
-                    </a:graphicData>
-                  </a:graphic>
-                </wp:inline>
-              </w:drawing>
-            </w:r>
-          </w:p>
-          <w:p>
-            <w:pPr>
-              <w:pStyle w:val="Legenda"/>
-              <w:jc w:val="center"/>
-              <w:rPr>
-                <w:b/>
-              </w:rPr>
-            </w:pPr>
-            <w:r>
-              <w:t xml:space="preserve">Figura </w:t>
-            </w:r>
-            <w:r>
-              <w:rPr>
-                <w:noProof/>
-              </w:rPr>
-              <w:fldChar w:fldCharType="begin"/>
-            </w:r>
-            <w:r>
-              <w:rPr>
-                <w:noProof/>
-              </w:rPr>
-              <w:instrText xml:space="preserve"> SEQ Figura \* ARABIC </w:instrText>
-            </w:r>
-            <w:r>
-              <w:rPr>
-                <w:noProof/>
-              </w:rPr>
-              <w:fldChar w:fldCharType="separate"/>
-            </w:r>
-            <w:r>
-              <w:rPr>
-                <w:noProof/>
-              </w:rPr>
-              <w:t>23</w:t>
-            </w:r>
-            <w:r>
-              <w:rPr>
-                <w:noProof/>
-              </w:rPr>
-              <w:fldChar w:fldCharType="end"/>
-            </w:r>
-          </w:p>
-        </w:tc>
-        <w:tc>
-          <w:tcPr>
-            <w:tcW w:w="5228" w:type="dxa"/>
-          </w:tcPr>
-          <w:p>
-            <w:pPr>
-              <w:keepNext/>
-              <w:jc w:val="center"/>
-            </w:pPr>
-            <w:r>
-              <w:rPr>
-                <w:b/>
-                <w:noProof/>
-              </w:rPr>
-              <w:drawing>
-                <wp:inline distT="0" distB="0" distL="0" distR="0">
-                  <wp:extent cx="3189717" cy="1620000"/>
-                  <wp:effectExtent l="0" t="0" r="0" b="0"/>
-                  <wp:docPr id="30" name="Imagem 30"/>
-                  <wp:cNvGraphicFramePr>
-                    <a:graphicFrameLocks xmlns:a="http://schemas.openxmlformats.org/drawingml/2006/main" noChangeAspect="1"/>
-                  </wp:cNvGraphicFramePr>
-                  <a:graphic xmlns:a="http://schemas.openxmlformats.org/drawingml/2006/main">
-                    <a:graphicData uri="http://schemas.openxmlformats.org/drawingml/2006/picture">
-                      <pic:pic xmlns:pic="http://schemas.openxmlformats.org/drawingml/2006/picture">
-                        <pic:nvPicPr>
-                          <pic:cNvPr id="30" name="Money.JPG"/>
-                          <pic:cNvPicPr/>
-                        </pic:nvPicPr>
-                        <pic:blipFill>
-                          <a:blip r:embed="rId27">
-                            <a:extLst>
-                              <a:ext uri="{28A0092B-C50C-407E-A947-70E740481C1C}">
-                                <a14:useLocalDpi xmlns:a14="http://schemas.microsoft.com/office/drawing/2010/main" val="0"/>
-                              </a:ext>
-                            </a:extLst>
-                          </a:blip>
-                          <a:stretch>
-                            <a:fillRect/>
-                          </a:stretch>
-                        </pic:blipFill>
-                        <pic:spPr>
-                          <a:xfrm>
-                            <a:off x="0" y="0"/>
-                            <a:ext cx="3189717" cy="1620000"/>
-                          </a:xfrm>
-                          <a:prstGeom prst="rect">
-                            <a:avLst/>
-                          </a:prstGeom>
-                        </pic:spPr>
-                      </pic:pic>
-                    </a:graphicData>
-                  </a:graphic>
-                </wp:inline>
-              </w:drawing>
-            </w:r>
-          </w:p>
-          <w:p>
-            <w:pPr>
-              <w:pStyle w:val="Legenda"/>
-              <w:jc w:val="center"/>
-              <w:rPr>
-                <w:b/>
-              </w:rPr>
-            </w:pPr>
-            <w:r>
-              <w:t xml:space="preserve">Figura </w:t>
-            </w:r>
-            <w:r>
-              <w:rPr>
-                <w:noProof/>
-              </w:rPr>
-              <w:fldChar w:fldCharType="begin"/>
-            </w:r>
-            <w:r>
-              <w:rPr>
-                <w:noProof/>
-              </w:rPr>
-              <w:instrText xml:space="preserve"> SEQ Figura \* ARABIC </w:instrText>
-            </w:r>
-            <w:r>
-              <w:rPr>
-                <w:noProof/>
-              </w:rPr>
-              <w:fldChar w:fldCharType="separate"/>
-            </w:r>
-            <w:r>
-              <w:rPr>
-                <w:noProof/>
-              </w:rPr>
-              <w:t>24</w:t>
-            </w:r>
-            <w:r>
-              <w:rPr>
-                <w:noProof/>
-              </w:rPr>
-              <w:fldChar w:fldCharType="end"/>
-            </w:r>
-          </w:p>
-        </w:tc>
-      </w:tr>
-    </w:tbl>
+    </w:p>
     <w:p>
       <w:pPr>
         <w:keepNext/>
@@ -2880,7 +1521,7 @@
                 <w:noProof/>
               </w:rPr>
               <w:drawing>
-                <wp:inline distT="0" distB="0" distL="0" distR="0" wp14:anchorId="4F5AF593" wp14:editId="6F8BF605">
+                <wp:inline distT="0" distB="0" distL="0" distR="0" wp14:anchorId="68D27DC6" wp14:editId="6E3011C2">
                   <wp:extent cx="3023515" cy="1872000"/>
                   <wp:effectExtent l="0" t="0" r="5715" b="0"/>
                   <wp:docPr id="31" name="Imagem 31"/>
@@ -2895,7 +1536,7 @@
                           <pic:cNvPicPr/>
                         </pic:nvPicPr>
                         <pic:blipFill>
-                          <a:blip r:embed="rId28" cstate="print">
+                          <a:blip r:embed="rId16" cstate="print">
                             <a:extLst>
                               <a:ext uri="{28A0092B-C50C-407E-A947-70E740481C1C}">
                                 <a14:useLocalDpi xmlns:a14="http://schemas.microsoft.com/office/drawing/2010/main" val="0"/>
@@ -2955,7 +1596,7 @@
               <w:rPr>
                 <w:noProof/>
               </w:rPr>
-              <w:t>25</w:t>
+              <w:t>12</w:t>
             </w:r>
             <w:r>
               <w:rPr>
@@ -2980,7 +1621,7 @@
                 <w:noProof/>
               </w:rPr>
               <w:drawing>
-                <wp:inline distT="0" distB="0" distL="0" distR="0" wp14:anchorId="62A4B230" wp14:editId="6354D3EC">
+                <wp:inline distT="0" distB="0" distL="0" distR="0" wp14:anchorId="452630D8" wp14:editId="652CA190">
                   <wp:extent cx="3158027" cy="1872000"/>
                   <wp:effectExtent l="0" t="0" r="4445" b="0"/>
                   <wp:docPr id="32" name="Imagem 32"/>
@@ -2995,7 +1636,7 @@
                           <pic:cNvPicPr/>
                         </pic:nvPicPr>
                         <pic:blipFill>
-                          <a:blip r:embed="rId29" cstate="print">
+                          <a:blip r:embed="rId17" cstate="print">
                             <a:extLst>
                               <a:ext uri="{28A0092B-C50C-407E-A947-70E740481C1C}">
                                 <a14:useLocalDpi xmlns:a14="http://schemas.microsoft.com/office/drawing/2010/main" val="0"/>
@@ -3055,7 +1696,7 @@
               <w:rPr>
                 <w:noProof/>
               </w:rPr>
-              <w:t>26</w:t>
+              <w:t>13</w:t>
             </w:r>
             <w:r>
               <w:rPr>
@@ -3134,7 +1775,6 @@
         <w:rPr>
           <w:b/>
         </w:rPr>
-        <w:lastRenderedPageBreak/>
         <w:t>Fornecedores</w:t>
       </w:r>
     </w:p>
@@ -3172,7 +1812,7 @@
                 <w:noProof/>
               </w:rPr>
               <w:drawing>
-                <wp:inline distT="0" distB="0" distL="0" distR="0">
+                <wp:inline distT="0" distB="0" distL="0" distR="0" wp14:anchorId="7C3EFC02" wp14:editId="1756CBBF">
                   <wp:extent cx="3081660" cy="1908000"/>
                   <wp:effectExtent l="0" t="0" r="4445" b="0"/>
                   <wp:docPr id="33" name="Imagem 33"/>
@@ -3187,7 +1827,7 @@
                           <pic:cNvPicPr/>
                         </pic:nvPicPr>
                         <pic:blipFill>
-                          <a:blip r:embed="rId30" cstate="print">
+                          <a:blip r:embed="rId18" cstate="print">
                             <a:extLst>
                               <a:ext uri="{28A0092B-C50C-407E-A947-70E740481C1C}">
                                 <a14:useLocalDpi xmlns:a14="http://schemas.microsoft.com/office/drawing/2010/main" val="0"/>
@@ -3247,7 +1887,7 @@
               <w:rPr>
                 <w:noProof/>
               </w:rPr>
-              <w:t>27</w:t>
+              <w:t>14</w:t>
             </w:r>
             <w:r>
               <w:rPr>
@@ -3272,7 +1912,7 @@
                 <w:noProof/>
               </w:rPr>
               <w:drawing>
-                <wp:inline distT="0" distB="0" distL="0" distR="0" wp14:anchorId="69626761" wp14:editId="7F24E4DA">
+                <wp:inline distT="0" distB="0" distL="0" distR="0" wp14:anchorId="77D30AF7" wp14:editId="7658A8DA">
                   <wp:extent cx="3174730" cy="1908000"/>
                   <wp:effectExtent l="0" t="0" r="6985" b="0"/>
                   <wp:docPr id="34" name="Imagem 34"/>
@@ -3287,7 +1927,7 @@
                           <pic:cNvPicPr/>
                         </pic:nvPicPr>
                         <pic:blipFill>
-                          <a:blip r:embed="rId31" cstate="print">
+                          <a:blip r:embed="rId19" cstate="print">
                             <a:extLst>
                               <a:ext uri="{28A0092B-C50C-407E-A947-70E740481C1C}">
                                 <a14:useLocalDpi xmlns:a14="http://schemas.microsoft.com/office/drawing/2010/main" val="0"/>
@@ -3347,7 +1987,7 @@
               <w:rPr>
                 <w:noProof/>
               </w:rPr>
-              <w:t>28</w:t>
+              <w:t>15</w:t>
             </w:r>
             <w:r>
               <w:rPr>
@@ -3403,14 +2043,13 @@
             </w:pPr>
             <w:r>
               <w:rPr>
-                <w:b/>
                 <w:noProof/>
               </w:rPr>
               <w:drawing>
-                <wp:inline distT="0" distB="0" distL="0" distR="0">
-                  <wp:extent cx="3181603" cy="2916000"/>
-                  <wp:effectExtent l="0" t="0" r="0" b="0"/>
-                  <wp:docPr id="35" name="Imagem 35"/>
+                <wp:inline distT="0" distB="0" distL="0" distR="0" wp14:anchorId="4252AE9A" wp14:editId="79012A13">
+                  <wp:extent cx="2466978" cy="2340000"/>
+                  <wp:effectExtent l="0" t="0" r="0" b="3175"/>
+                  <wp:docPr id="42" name="Imagem 42"/>
                   <wp:cNvGraphicFramePr>
                     <a:graphicFrameLocks xmlns:a="http://schemas.openxmlformats.org/drawingml/2006/main" noChangeAspect="1"/>
                   </wp:cNvGraphicFramePr>
@@ -3418,11 +2057,11 @@
                     <a:graphicData uri="http://schemas.openxmlformats.org/drawingml/2006/picture">
                       <pic:pic xmlns:pic="http://schemas.openxmlformats.org/drawingml/2006/picture">
                         <pic:nvPicPr>
-                          <pic:cNvPr id="35" name="Register.JPG"/>
+                          <pic:cNvPr id="42" name="Register.JPG"/>
                           <pic:cNvPicPr/>
                         </pic:nvPicPr>
                         <pic:blipFill>
-                          <a:blip r:embed="rId32">
+                          <a:blip r:embed="rId20">
                             <a:extLst>
                               <a:ext uri="{28A0092B-C50C-407E-A947-70E740481C1C}">
                                 <a14:useLocalDpi xmlns:a14="http://schemas.microsoft.com/office/drawing/2010/main" val="0"/>
@@ -3436,7 +2075,7 @@
                         <pic:spPr>
                           <a:xfrm>
                             <a:off x="0" y="0"/>
-                            <a:ext cx="3181603" cy="2916000"/>
+                            <a:ext cx="2466978" cy="2340000"/>
                           </a:xfrm>
                           <a:prstGeom prst="rect">
                             <a:avLst/>
@@ -3482,7 +2121,7 @@
               <w:rPr>
                 <w:noProof/>
               </w:rPr>
-              <w:t>29</w:t>
+              <w:t>16</w:t>
             </w:r>
             <w:r>
               <w:rPr>
@@ -3507,9 +2146,9 @@
                 <w:noProof/>
               </w:rPr>
               <w:drawing>
-                <wp:inline distT="0" distB="0" distL="0" distR="0" wp14:anchorId="2A4542B9" wp14:editId="3E1D82DC">
-                  <wp:extent cx="3181603" cy="2916000"/>
-                  <wp:effectExtent l="0" t="0" r="0" b="0"/>
+                <wp:inline distT="0" distB="0" distL="0" distR="0" wp14:anchorId="3CB81CD4" wp14:editId="7E36C9A7">
+                  <wp:extent cx="2553139" cy="2340000"/>
+                  <wp:effectExtent l="0" t="0" r="0" b="3175"/>
                   <wp:docPr id="36" name="Imagem 36"/>
                   <wp:cNvGraphicFramePr>
                     <a:graphicFrameLocks xmlns:a="http://schemas.openxmlformats.org/drawingml/2006/main" noChangeAspect="1"/>
@@ -3522,7 +2161,7 @@
                           <pic:cNvPicPr/>
                         </pic:nvPicPr>
                         <pic:blipFill>
-                          <a:blip r:embed="rId33">
+                          <a:blip r:embed="rId21">
                             <a:extLst>
                               <a:ext uri="{28A0092B-C50C-407E-A947-70E740481C1C}">
                                 <a14:useLocalDpi xmlns:a14="http://schemas.microsoft.com/office/drawing/2010/main" val="0"/>
@@ -3536,7 +2175,7 @@
                         <pic:spPr>
                           <a:xfrm>
                             <a:off x="0" y="0"/>
-                            <a:ext cx="3181603" cy="2916000"/>
+                            <a:ext cx="2553139" cy="2340000"/>
                           </a:xfrm>
                           <a:prstGeom prst="rect">
                             <a:avLst/>
@@ -3582,7 +2221,7 @@
               <w:rPr>
                 <w:noProof/>
               </w:rPr>
-              <w:t>30</w:t>
+              <w:t>17</w:t>
             </w:r>
             <w:r>
               <w:rPr>
@@ -3642,9 +2281,9 @@
                 <w:noProof/>
               </w:rPr>
               <w:drawing>
-                <wp:inline distT="0" distB="0" distL="0" distR="0">
-                  <wp:extent cx="3181608" cy="2916000"/>
-                  <wp:effectExtent l="0" t="0" r="0" b="0"/>
+                <wp:inline distT="0" distB="0" distL="0" distR="0" wp14:anchorId="16E3074D" wp14:editId="1E9BE3BA">
+                  <wp:extent cx="2553144" cy="2340000"/>
+                  <wp:effectExtent l="0" t="0" r="0" b="3175"/>
                   <wp:docPr id="37" name="Imagem 37"/>
                   <wp:cNvGraphicFramePr>
                     <a:graphicFrameLocks xmlns:a="http://schemas.openxmlformats.org/drawingml/2006/main" noChangeAspect="1"/>
@@ -3654,6 +2293,1566 @@
                       <pic:pic xmlns:pic="http://schemas.openxmlformats.org/drawingml/2006/picture">
                         <pic:nvPicPr>
                           <pic:cNvPr id="37" name="Register.JPG"/>
+                          <pic:cNvPicPr/>
+                        </pic:nvPicPr>
+                        <pic:blipFill>
+                          <a:blip r:embed="rId22">
+                            <a:extLst>
+                              <a:ext uri="{28A0092B-C50C-407E-A947-70E740481C1C}">
+                                <a14:useLocalDpi xmlns:a14="http://schemas.microsoft.com/office/drawing/2010/main" val="0"/>
+                              </a:ext>
+                            </a:extLst>
+                          </a:blip>
+                          <a:stretch>
+                            <a:fillRect/>
+                          </a:stretch>
+                        </pic:blipFill>
+                        <pic:spPr>
+                          <a:xfrm>
+                            <a:off x="0" y="0"/>
+                            <a:ext cx="2553144" cy="2340000"/>
+                          </a:xfrm>
+                          <a:prstGeom prst="rect">
+                            <a:avLst/>
+                          </a:prstGeom>
+                        </pic:spPr>
+                      </pic:pic>
+                    </a:graphicData>
+                  </a:graphic>
+                </wp:inline>
+              </w:drawing>
+            </w:r>
+          </w:p>
+          <w:p>
+            <w:pPr>
+              <w:pStyle w:val="Legenda"/>
+              <w:jc w:val="center"/>
+              <w:rPr>
+                <w:b/>
+              </w:rPr>
+            </w:pPr>
+            <w:r>
+              <w:t xml:space="preserve">Figura </w:t>
+            </w:r>
+            <w:r>
+              <w:rPr>
+                <w:noProof/>
+              </w:rPr>
+              <w:fldChar w:fldCharType="begin"/>
+            </w:r>
+            <w:r>
+              <w:rPr>
+                <w:noProof/>
+              </w:rPr>
+              <w:instrText xml:space="preserve"> SEQ Figura \* ARABIC </w:instrText>
+            </w:r>
+            <w:r>
+              <w:rPr>
+                <w:noProof/>
+              </w:rPr>
+              <w:fldChar w:fldCharType="separate"/>
+            </w:r>
+            <w:r>
+              <w:rPr>
+                <w:noProof/>
+              </w:rPr>
+              <w:t>18</w:t>
+            </w:r>
+            <w:r>
+              <w:rPr>
+                <w:noProof/>
+              </w:rPr>
+              <w:fldChar w:fldCharType="end"/>
+            </w:r>
+          </w:p>
+        </w:tc>
+        <w:tc>
+          <w:tcPr>
+            <w:tcW w:w="5228" w:type="dxa"/>
+          </w:tcPr>
+          <w:p>
+            <w:pPr>
+              <w:keepNext/>
+              <w:jc w:val="center"/>
+            </w:pPr>
+            <w:r>
+              <w:rPr>
+                <w:b/>
+                <w:noProof/>
+              </w:rPr>
+              <w:drawing>
+                <wp:inline distT="0" distB="0" distL="0" distR="0" wp14:anchorId="5D7C0660" wp14:editId="7A0D665D">
+                  <wp:extent cx="2553143" cy="2340000"/>
+                  <wp:effectExtent l="0" t="0" r="0" b="3175"/>
+                  <wp:docPr id="38" name="Imagem 38"/>
+                  <wp:cNvGraphicFramePr>
+                    <a:graphicFrameLocks xmlns:a="http://schemas.openxmlformats.org/drawingml/2006/main" noChangeAspect="1"/>
+                  </wp:cNvGraphicFramePr>
+                  <a:graphic xmlns:a="http://schemas.openxmlformats.org/drawingml/2006/main">
+                    <a:graphicData uri="http://schemas.openxmlformats.org/drawingml/2006/picture">
+                      <pic:pic xmlns:pic="http://schemas.openxmlformats.org/drawingml/2006/picture">
+                        <pic:nvPicPr>
+                          <pic:cNvPr id="38" name="Search.JPG"/>
+                          <pic:cNvPicPr/>
+                        </pic:nvPicPr>
+                        <pic:blipFill>
+                          <a:blip r:embed="rId23">
+                            <a:extLst>
+                              <a:ext uri="{28A0092B-C50C-407E-A947-70E740481C1C}">
+                                <a14:useLocalDpi xmlns:a14="http://schemas.microsoft.com/office/drawing/2010/main" val="0"/>
+                              </a:ext>
+                            </a:extLst>
+                          </a:blip>
+                          <a:stretch>
+                            <a:fillRect/>
+                          </a:stretch>
+                        </pic:blipFill>
+                        <pic:spPr>
+                          <a:xfrm>
+                            <a:off x="0" y="0"/>
+                            <a:ext cx="2553143" cy="2340000"/>
+                          </a:xfrm>
+                          <a:prstGeom prst="rect">
+                            <a:avLst/>
+                          </a:prstGeom>
+                        </pic:spPr>
+                      </pic:pic>
+                    </a:graphicData>
+                  </a:graphic>
+                </wp:inline>
+              </w:drawing>
+            </w:r>
+          </w:p>
+          <w:p>
+            <w:pPr>
+              <w:pStyle w:val="Legenda"/>
+              <w:jc w:val="center"/>
+              <w:rPr>
+                <w:b/>
+              </w:rPr>
+            </w:pPr>
+            <w:r>
+              <w:t xml:space="preserve">Figura </w:t>
+            </w:r>
+            <w:r>
+              <w:rPr>
+                <w:noProof/>
+              </w:rPr>
+              <w:fldChar w:fldCharType="begin"/>
+            </w:r>
+            <w:r>
+              <w:rPr>
+                <w:noProof/>
+              </w:rPr>
+              <w:instrText xml:space="preserve"> SEQ Figura \* ARABIC </w:instrText>
+            </w:r>
+            <w:r>
+              <w:rPr>
+                <w:noProof/>
+              </w:rPr>
+              <w:fldChar w:fldCharType="separate"/>
+            </w:r>
+            <w:r>
+              <w:rPr>
+                <w:noProof/>
+              </w:rPr>
+              <w:t>19</w:t>
+            </w:r>
+            <w:r>
+              <w:rPr>
+                <w:noProof/>
+              </w:rPr>
+              <w:fldChar w:fldCharType="end"/>
+            </w:r>
+          </w:p>
+        </w:tc>
+      </w:tr>
+    </w:tbl>
+    <w:p>
+      <w:pPr>
+        <w:keepNext/>
+        <w:rPr>
+          <w:b/>
+        </w:rPr>
+      </w:pPr>
+    </w:p>
+    <w:p>
+      <w:pPr>
+        <w:keepNext/>
+        <w:rPr>
+          <w:b/>
+        </w:rPr>
+      </w:pPr>
+    </w:p>
+    <w:p>
+      <w:pPr>
+        <w:keepNext/>
+        <w:rPr>
+          <w:b/>
+        </w:rPr>
+      </w:pPr>
+    </w:p>
+    <w:p>
+      <w:pPr>
+        <w:keepNext/>
+        <w:rPr>
+          <w:b/>
+        </w:rPr>
+      </w:pPr>
+    </w:p>
+    <w:p>
+      <w:pPr>
+        <w:keepNext/>
+        <w:rPr>
+          <w:b/>
+        </w:rPr>
+      </w:pPr>
+      <w:r>
+        <w:rPr>
+          <w:b/>
+        </w:rPr>
+        <w:lastRenderedPageBreak/>
+        <w:t>Controle de Contas</w:t>
+      </w:r>
+    </w:p>
+    <w:tbl>
+      <w:tblPr>
+        <w:tblStyle w:val="Tabelacomgrade"/>
+        <w:tblW w:w="0" w:type="auto"/>
+        <w:tblBorders>
+          <w:top w:val="none" w:sz="0" w:space="0" w:color="auto"/>
+          <w:left w:val="none" w:sz="0" w:space="0" w:color="auto"/>
+          <w:bottom w:val="none" w:sz="0" w:space="0" w:color="auto"/>
+          <w:right w:val="none" w:sz="0" w:space="0" w:color="auto"/>
+          <w:insideH w:val="none" w:sz="0" w:space="0" w:color="auto"/>
+          <w:insideV w:val="none" w:sz="0" w:space="0" w:color="auto"/>
+        </w:tblBorders>
+        <w:tblLook w:val="04A0" w:firstRow="1" w:lastRow="0" w:firstColumn="1" w:lastColumn="0" w:noHBand="0" w:noVBand="1"/>
+      </w:tblPr>
+      <w:tblGrid>
+        <w:gridCol w:w="5228"/>
+        <w:gridCol w:w="5228"/>
+      </w:tblGrid>
+      <w:tr>
+        <w:trPr>
+          <w:trHeight w:val="4834"/>
+        </w:trPr>
+        <w:tc>
+          <w:tcPr>
+            <w:tcW w:w="5228" w:type="dxa"/>
+          </w:tcPr>
+          <w:p>
+            <w:pPr>
+              <w:keepNext/>
+              <w:jc w:val="center"/>
+            </w:pPr>
+            <w:r>
+              <w:rPr>
+                <w:noProof/>
+              </w:rPr>
+              <w:drawing>
+                <wp:inline distT="0" distB="0" distL="0" distR="0" wp14:anchorId="71F3F0EC" wp14:editId="366E8FBC">
+                  <wp:extent cx="2330686" cy="2340000"/>
+                  <wp:effectExtent l="0" t="0" r="0" b="3175"/>
+                  <wp:docPr id="17" name="Imagem 17"/>
+                  <wp:cNvGraphicFramePr>
+                    <a:graphicFrameLocks xmlns:a="http://schemas.openxmlformats.org/drawingml/2006/main" noChangeAspect="1"/>
+                  </wp:cNvGraphicFramePr>
+                  <a:graphic xmlns:a="http://schemas.openxmlformats.org/drawingml/2006/main">
+                    <a:graphicData uri="http://schemas.openxmlformats.org/drawingml/2006/picture">
+                      <pic:pic xmlns:pic="http://schemas.openxmlformats.org/drawingml/2006/picture">
+                        <pic:nvPicPr>
+                          <pic:cNvPr id="17" name="to Pay.JPG"/>
+                          <pic:cNvPicPr/>
+                        </pic:nvPicPr>
+                        <pic:blipFill>
+                          <a:blip r:embed="rId24">
+                            <a:extLst>
+                              <a:ext uri="{28A0092B-C50C-407E-A947-70E740481C1C}">
+                                <a14:useLocalDpi xmlns:a14="http://schemas.microsoft.com/office/drawing/2010/main" val="0"/>
+                              </a:ext>
+                            </a:extLst>
+                          </a:blip>
+                          <a:stretch>
+                            <a:fillRect/>
+                          </a:stretch>
+                        </pic:blipFill>
+                        <pic:spPr>
+                          <a:xfrm>
+                            <a:off x="0" y="0"/>
+                            <a:ext cx="2330686" cy="2340000"/>
+                          </a:xfrm>
+                          <a:prstGeom prst="rect">
+                            <a:avLst/>
+                          </a:prstGeom>
+                        </pic:spPr>
+                      </pic:pic>
+                    </a:graphicData>
+                  </a:graphic>
+                </wp:inline>
+              </w:drawing>
+            </w:r>
+          </w:p>
+          <w:p>
+            <w:pPr>
+              <w:pStyle w:val="Legenda"/>
+              <w:jc w:val="center"/>
+              <w:rPr>
+                <w:b/>
+              </w:rPr>
+            </w:pPr>
+            <w:r>
+              <w:t xml:space="preserve">Figura </w:t>
+            </w:r>
+            <w:r>
+              <w:rPr>
+                <w:noProof/>
+              </w:rPr>
+              <w:fldChar w:fldCharType="begin"/>
+            </w:r>
+            <w:r>
+              <w:rPr>
+                <w:noProof/>
+              </w:rPr>
+              <w:instrText xml:space="preserve"> SEQ Figura \* ARABIC </w:instrText>
+            </w:r>
+            <w:r>
+              <w:rPr>
+                <w:noProof/>
+              </w:rPr>
+              <w:fldChar w:fldCharType="separate"/>
+            </w:r>
+            <w:r>
+              <w:rPr>
+                <w:noProof/>
+              </w:rPr>
+              <w:t>20</w:t>
+            </w:r>
+            <w:r>
+              <w:rPr>
+                <w:noProof/>
+              </w:rPr>
+              <w:fldChar w:fldCharType="end"/>
+            </w:r>
+          </w:p>
+        </w:tc>
+        <w:tc>
+          <w:tcPr>
+            <w:tcW w:w="5228" w:type="dxa"/>
+          </w:tcPr>
+          <w:p>
+            <w:pPr>
+              <w:keepNext/>
+              <w:jc w:val="center"/>
+            </w:pPr>
+            <w:r>
+              <w:rPr>
+                <w:b/>
+                <w:noProof/>
+              </w:rPr>
+              <w:drawing>
+                <wp:inline distT="0" distB="0" distL="0" distR="0">
+                  <wp:extent cx="2330686" cy="2340000"/>
+                  <wp:effectExtent l="0" t="0" r="0" b="3175"/>
+                  <wp:docPr id="18" name="Imagem 18"/>
+                  <wp:cNvGraphicFramePr>
+                    <a:graphicFrameLocks xmlns:a="http://schemas.openxmlformats.org/drawingml/2006/main" noChangeAspect="1"/>
+                  </wp:cNvGraphicFramePr>
+                  <a:graphic xmlns:a="http://schemas.openxmlformats.org/drawingml/2006/main">
+                    <a:graphicData uri="http://schemas.openxmlformats.org/drawingml/2006/picture">
+                      <pic:pic xmlns:pic="http://schemas.openxmlformats.org/drawingml/2006/picture">
+                        <pic:nvPicPr>
+                          <pic:cNvPr id="18" name="to Receive.JPG"/>
+                          <pic:cNvPicPr/>
+                        </pic:nvPicPr>
+                        <pic:blipFill>
+                          <a:blip r:embed="rId25">
+                            <a:extLst>
+                              <a:ext uri="{28A0092B-C50C-407E-A947-70E740481C1C}">
+                                <a14:useLocalDpi xmlns:a14="http://schemas.microsoft.com/office/drawing/2010/main" val="0"/>
+                              </a:ext>
+                            </a:extLst>
+                          </a:blip>
+                          <a:stretch>
+                            <a:fillRect/>
+                          </a:stretch>
+                        </pic:blipFill>
+                        <pic:spPr>
+                          <a:xfrm>
+                            <a:off x="0" y="0"/>
+                            <a:ext cx="2330686" cy="2340000"/>
+                          </a:xfrm>
+                          <a:prstGeom prst="rect">
+                            <a:avLst/>
+                          </a:prstGeom>
+                        </pic:spPr>
+                      </pic:pic>
+                    </a:graphicData>
+                  </a:graphic>
+                </wp:inline>
+              </w:drawing>
+            </w:r>
+          </w:p>
+          <w:p>
+            <w:pPr>
+              <w:pStyle w:val="Legenda"/>
+              <w:jc w:val="center"/>
+              <w:rPr>
+                <w:b/>
+              </w:rPr>
+            </w:pPr>
+            <w:r>
+              <w:t xml:space="preserve">Figura </w:t>
+            </w:r>
+            <w:r>
+              <w:rPr>
+                <w:noProof/>
+              </w:rPr>
+              <w:fldChar w:fldCharType="begin"/>
+            </w:r>
+            <w:r>
+              <w:rPr>
+                <w:noProof/>
+              </w:rPr>
+              <w:instrText xml:space="preserve"> SEQ Figura \* ARABIC </w:instrText>
+            </w:r>
+            <w:r>
+              <w:rPr>
+                <w:noProof/>
+              </w:rPr>
+              <w:fldChar w:fldCharType="separate"/>
+            </w:r>
+            <w:r>
+              <w:rPr>
+                <w:noProof/>
+              </w:rPr>
+              <w:t>21</w:t>
+            </w:r>
+            <w:r>
+              <w:rPr>
+                <w:noProof/>
+              </w:rPr>
+              <w:fldChar w:fldCharType="end"/>
+            </w:r>
+          </w:p>
+        </w:tc>
+      </w:tr>
+      <w:tr>
+        <w:trPr>
+          <w:trHeight w:val="4834"/>
+        </w:trPr>
+        <w:tc>
+          <w:tcPr>
+            <w:tcW w:w="5228" w:type="dxa"/>
+          </w:tcPr>
+          <w:p>
+            <w:pPr>
+              <w:pStyle w:val="Legenda"/>
+              <w:keepNext/>
+              <w:jc w:val="center"/>
+            </w:pPr>
+            <w:r>
+              <w:rPr>
+                <w:b/>
+                <w:noProof/>
+              </w:rPr>
+              <w:drawing>
+                <wp:inline distT="0" distB="0" distL="0" distR="0">
+                  <wp:extent cx="2330686" cy="2340000"/>
+                  <wp:effectExtent l="0" t="0" r="0" b="3175"/>
+                  <wp:docPr id="40" name="Imagem 40"/>
+                  <wp:cNvGraphicFramePr>
+                    <a:graphicFrameLocks xmlns:a="http://schemas.openxmlformats.org/drawingml/2006/main" noChangeAspect="1"/>
+                  </wp:cNvGraphicFramePr>
+                  <a:graphic xmlns:a="http://schemas.openxmlformats.org/drawingml/2006/main">
+                    <a:graphicData uri="http://schemas.openxmlformats.org/drawingml/2006/picture">
+                      <pic:pic xmlns:pic="http://schemas.openxmlformats.org/drawingml/2006/picture">
+                        <pic:nvPicPr>
+                          <pic:cNvPr id="40" name="Cheque.JPG"/>
+                          <pic:cNvPicPr/>
+                        </pic:nvPicPr>
+                        <pic:blipFill>
+                          <a:blip r:embed="rId26">
+                            <a:extLst>
+                              <a:ext uri="{28A0092B-C50C-407E-A947-70E740481C1C}">
+                                <a14:useLocalDpi xmlns:a14="http://schemas.microsoft.com/office/drawing/2010/main" val="0"/>
+                              </a:ext>
+                            </a:extLst>
+                          </a:blip>
+                          <a:stretch>
+                            <a:fillRect/>
+                          </a:stretch>
+                        </pic:blipFill>
+                        <pic:spPr>
+                          <a:xfrm>
+                            <a:off x="0" y="0"/>
+                            <a:ext cx="2330686" cy="2340000"/>
+                          </a:xfrm>
+                          <a:prstGeom prst="rect">
+                            <a:avLst/>
+                          </a:prstGeom>
+                        </pic:spPr>
+                      </pic:pic>
+                    </a:graphicData>
+                  </a:graphic>
+                </wp:inline>
+              </w:drawing>
+            </w:r>
+          </w:p>
+          <w:p>
+            <w:pPr>
+              <w:pStyle w:val="Legenda"/>
+              <w:jc w:val="center"/>
+              <w:rPr>
+                <w:b/>
+              </w:rPr>
+            </w:pPr>
+            <w:r>
+              <w:t xml:space="preserve">Figura </w:t>
+            </w:r>
+            <w:fldSimple w:instr=" SEQ Figura \* ARABIC ">
+              <w:r>
+                <w:rPr>
+                  <w:noProof/>
+                </w:rPr>
+                <w:t>22</w:t>
+              </w:r>
+            </w:fldSimple>
+          </w:p>
+        </w:tc>
+        <w:tc>
+          <w:tcPr>
+            <w:tcW w:w="5228" w:type="dxa"/>
+          </w:tcPr>
+          <w:p>
+            <w:pPr>
+              <w:pStyle w:val="Legenda"/>
+              <w:keepNext/>
+              <w:jc w:val="center"/>
+            </w:pPr>
+            <w:r>
+              <w:rPr>
+                <w:b/>
+                <w:noProof/>
+              </w:rPr>
+              <w:drawing>
+                <wp:inline distT="0" distB="0" distL="0" distR="0">
+                  <wp:extent cx="2553144" cy="2340000"/>
+                  <wp:effectExtent l="0" t="0" r="0" b="3175"/>
+                  <wp:docPr id="41" name="Imagem 41"/>
+                  <wp:cNvGraphicFramePr>
+                    <a:graphicFrameLocks xmlns:a="http://schemas.openxmlformats.org/drawingml/2006/main" noChangeAspect="1"/>
+                  </wp:cNvGraphicFramePr>
+                  <a:graphic xmlns:a="http://schemas.openxmlformats.org/drawingml/2006/main">
+                    <a:graphicData uri="http://schemas.openxmlformats.org/drawingml/2006/picture">
+                      <pic:pic xmlns:pic="http://schemas.openxmlformats.org/drawingml/2006/picture">
+                        <pic:nvPicPr>
+                          <pic:cNvPr id="41" name="Accounts OK View.JPG"/>
+                          <pic:cNvPicPr/>
+                        </pic:nvPicPr>
+                        <pic:blipFill>
+                          <a:blip r:embed="rId27">
+                            <a:extLst>
+                              <a:ext uri="{28A0092B-C50C-407E-A947-70E740481C1C}">
+                                <a14:useLocalDpi xmlns:a14="http://schemas.microsoft.com/office/drawing/2010/main" val="0"/>
+                              </a:ext>
+                            </a:extLst>
+                          </a:blip>
+                          <a:stretch>
+                            <a:fillRect/>
+                          </a:stretch>
+                        </pic:blipFill>
+                        <pic:spPr>
+                          <a:xfrm>
+                            <a:off x="0" y="0"/>
+                            <a:ext cx="2553144" cy="2340000"/>
+                          </a:xfrm>
+                          <a:prstGeom prst="rect">
+                            <a:avLst/>
+                          </a:prstGeom>
+                        </pic:spPr>
+                      </pic:pic>
+                    </a:graphicData>
+                  </a:graphic>
+                </wp:inline>
+              </w:drawing>
+            </w:r>
+          </w:p>
+          <w:p>
+            <w:pPr>
+              <w:pStyle w:val="Legenda"/>
+              <w:jc w:val="center"/>
+              <w:rPr>
+                <w:b/>
+              </w:rPr>
+            </w:pPr>
+            <w:r>
+              <w:t xml:space="preserve">Figura </w:t>
+            </w:r>
+            <w:fldSimple w:instr=" SEQ Figura \* ARABIC ">
+              <w:r>
+                <w:rPr>
+                  <w:noProof/>
+                </w:rPr>
+                <w:t>23</w:t>
+              </w:r>
+            </w:fldSimple>
+          </w:p>
+        </w:tc>
+      </w:tr>
+    </w:tbl>
+    <w:p>
+      <w:pPr>
+        <w:keepNext/>
+        <w:rPr>
+          <w:b/>
+        </w:rPr>
+      </w:pPr>
+    </w:p>
+    <w:p>
+      <w:pPr>
+        <w:keepNext/>
+        <w:rPr>
+          <w:b/>
+        </w:rPr>
+      </w:pPr>
+    </w:p>
+    <w:p>
+      <w:pPr>
+        <w:keepNext/>
+        <w:rPr>
+          <w:b/>
+        </w:rPr>
+      </w:pPr>
+    </w:p>
+    <w:p>
+      <w:pPr>
+        <w:keepNext/>
+        <w:rPr>
+          <w:b/>
+        </w:rPr>
+      </w:pPr>
+    </w:p>
+    <w:p>
+      <w:pPr>
+        <w:keepNext/>
+        <w:rPr>
+          <w:b/>
+        </w:rPr>
+      </w:pPr>
+    </w:p>
+    <w:p>
+      <w:pPr>
+        <w:keepNext/>
+        <w:rPr>
+          <w:b/>
+        </w:rPr>
+      </w:pPr>
+    </w:p>
+    <w:p>
+      <w:pPr>
+        <w:keepNext/>
+        <w:rPr>
+          <w:b/>
+        </w:rPr>
+      </w:pPr>
+    </w:p>
+    <w:p>
+      <w:pPr>
+        <w:keepNext/>
+        <w:rPr>
+          <w:b/>
+        </w:rPr>
+      </w:pPr>
+    </w:p>
+    <w:p>
+      <w:pPr>
+        <w:keepNext/>
+        <w:rPr>
+          <w:b/>
+        </w:rPr>
+      </w:pPr>
+    </w:p>
+    <w:p>
+      <w:pPr>
+        <w:keepNext/>
+        <w:rPr>
+          <w:b/>
+        </w:rPr>
+      </w:pPr>
+    </w:p>
+    <w:p>
+      <w:pPr>
+        <w:keepNext/>
+        <w:rPr>
+          <w:b/>
+        </w:rPr>
+      </w:pPr>
+    </w:p>
+    <w:p>
+      <w:pPr>
+        <w:keepNext/>
+        <w:rPr>
+          <w:b/>
+        </w:rPr>
+      </w:pPr>
+    </w:p>
+    <w:p>
+      <w:pPr>
+        <w:keepNext/>
+        <w:rPr>
+          <w:b/>
+        </w:rPr>
+      </w:pPr>
+    </w:p>
+    <w:p>
+      <w:pPr>
+        <w:keepNext/>
+        <w:rPr>
+          <w:b/>
+        </w:rPr>
+      </w:pPr>
+    </w:p>
+    <w:p>
+      <w:pPr>
+        <w:keepNext/>
+        <w:rPr>
+          <w:b/>
+        </w:rPr>
+      </w:pPr>
+      <w:r>
+        <w:rPr>
+          <w:b/>
+        </w:rPr>
+        <w:lastRenderedPageBreak/>
+        <w:t>Controle de Caixa</w:t>
+      </w:r>
+    </w:p>
+    <w:tbl>
+      <w:tblPr>
+        <w:tblStyle w:val="Tabelacomgrade"/>
+        <w:tblW w:w="0" w:type="auto"/>
+        <w:tblBorders>
+          <w:top w:val="none" w:sz="0" w:space="0" w:color="auto"/>
+          <w:left w:val="none" w:sz="0" w:space="0" w:color="auto"/>
+          <w:bottom w:val="none" w:sz="0" w:space="0" w:color="auto"/>
+          <w:right w:val="none" w:sz="0" w:space="0" w:color="auto"/>
+          <w:insideH w:val="none" w:sz="0" w:space="0" w:color="auto"/>
+          <w:insideV w:val="none" w:sz="0" w:space="0" w:color="auto"/>
+        </w:tblBorders>
+        <w:tblLook w:val="04A0" w:firstRow="1" w:lastRow="0" w:firstColumn="1" w:lastColumn="0" w:noHBand="0" w:noVBand="1"/>
+      </w:tblPr>
+      <w:tblGrid>
+        <w:gridCol w:w="5228"/>
+        <w:gridCol w:w="5228"/>
+      </w:tblGrid>
+      <w:tr>
+        <w:tc>
+          <w:tcPr>
+            <w:tcW w:w="5228" w:type="dxa"/>
+          </w:tcPr>
+          <w:p>
+            <w:pPr>
+              <w:keepNext/>
+              <w:jc w:val="center"/>
+            </w:pPr>
+            <w:r>
+              <w:rPr>
+                <w:b/>
+                <w:noProof/>
+              </w:rPr>
+              <w:drawing>
+                <wp:inline distT="0" distB="0" distL="0" distR="0">
+                  <wp:extent cx="2499675" cy="2340000"/>
+                  <wp:effectExtent l="0" t="0" r="0" b="3175"/>
+                  <wp:docPr id="22" name="Imagem 22"/>
+                  <wp:cNvGraphicFramePr>
+                    <a:graphicFrameLocks xmlns:a="http://schemas.openxmlformats.org/drawingml/2006/main" noChangeAspect="1"/>
+                  </wp:cNvGraphicFramePr>
+                  <a:graphic xmlns:a="http://schemas.openxmlformats.org/drawingml/2006/main">
+                    <a:graphicData uri="http://schemas.openxmlformats.org/drawingml/2006/picture">
+                      <pic:pic xmlns:pic="http://schemas.openxmlformats.org/drawingml/2006/picture">
+                        <pic:nvPicPr>
+                          <pic:cNvPr id="22" name="Enters.JPG"/>
+                          <pic:cNvPicPr/>
+                        </pic:nvPicPr>
+                        <pic:blipFill>
+                          <a:blip r:embed="rId28">
+                            <a:extLst>
+                              <a:ext uri="{28A0092B-C50C-407E-A947-70E740481C1C}">
+                                <a14:useLocalDpi xmlns:a14="http://schemas.microsoft.com/office/drawing/2010/main" val="0"/>
+                              </a:ext>
+                            </a:extLst>
+                          </a:blip>
+                          <a:stretch>
+                            <a:fillRect/>
+                          </a:stretch>
+                        </pic:blipFill>
+                        <pic:spPr>
+                          <a:xfrm>
+                            <a:off x="0" y="0"/>
+                            <a:ext cx="2499675" cy="2340000"/>
+                          </a:xfrm>
+                          <a:prstGeom prst="rect">
+                            <a:avLst/>
+                          </a:prstGeom>
+                        </pic:spPr>
+                      </pic:pic>
+                    </a:graphicData>
+                  </a:graphic>
+                </wp:inline>
+              </w:drawing>
+            </w:r>
+          </w:p>
+          <w:p>
+            <w:pPr>
+              <w:pStyle w:val="Legenda"/>
+              <w:jc w:val="center"/>
+              <w:rPr>
+                <w:b/>
+              </w:rPr>
+            </w:pPr>
+            <w:r>
+              <w:t xml:space="preserve">Figura </w:t>
+            </w:r>
+            <w:r>
+              <w:rPr>
+                <w:noProof/>
+              </w:rPr>
+              <w:fldChar w:fldCharType="begin"/>
+            </w:r>
+            <w:r>
+              <w:rPr>
+                <w:noProof/>
+              </w:rPr>
+              <w:instrText xml:space="preserve"> SEQ Figura \* ARABIC </w:instrText>
+            </w:r>
+            <w:r>
+              <w:rPr>
+                <w:noProof/>
+              </w:rPr>
+              <w:fldChar w:fldCharType="separate"/>
+            </w:r>
+            <w:r>
+              <w:rPr>
+                <w:noProof/>
+              </w:rPr>
+              <w:t>24</w:t>
+            </w:r>
+            <w:r>
+              <w:rPr>
+                <w:noProof/>
+              </w:rPr>
+              <w:fldChar w:fldCharType="end"/>
+            </w:r>
+          </w:p>
+        </w:tc>
+        <w:tc>
+          <w:tcPr>
+            <w:tcW w:w="5228" w:type="dxa"/>
+          </w:tcPr>
+          <w:p>
+            <w:pPr>
+              <w:keepNext/>
+              <w:jc w:val="center"/>
+            </w:pPr>
+            <w:r>
+              <w:rPr>
+                <w:b/>
+                <w:noProof/>
+              </w:rPr>
+              <w:drawing>
+                <wp:inline distT="0" distB="0" distL="0" distR="0">
+                  <wp:extent cx="2499673" cy="2340000"/>
+                  <wp:effectExtent l="0" t="0" r="0" b="3175"/>
+                  <wp:docPr id="23" name="Imagem 23"/>
+                  <wp:cNvGraphicFramePr>
+                    <a:graphicFrameLocks xmlns:a="http://schemas.openxmlformats.org/drawingml/2006/main" noChangeAspect="1"/>
+                  </wp:cNvGraphicFramePr>
+                  <a:graphic xmlns:a="http://schemas.openxmlformats.org/drawingml/2006/main">
+                    <a:graphicData uri="http://schemas.openxmlformats.org/drawingml/2006/picture">
+                      <pic:pic xmlns:pic="http://schemas.openxmlformats.org/drawingml/2006/picture">
+                        <pic:nvPicPr>
+                          <pic:cNvPr id="23" name="Outs.JPG"/>
+                          <pic:cNvPicPr/>
+                        </pic:nvPicPr>
+                        <pic:blipFill>
+                          <a:blip r:embed="rId29">
+                            <a:extLst>
+                              <a:ext uri="{28A0092B-C50C-407E-A947-70E740481C1C}">
+                                <a14:useLocalDpi xmlns:a14="http://schemas.microsoft.com/office/drawing/2010/main" val="0"/>
+                              </a:ext>
+                            </a:extLst>
+                          </a:blip>
+                          <a:stretch>
+                            <a:fillRect/>
+                          </a:stretch>
+                        </pic:blipFill>
+                        <pic:spPr>
+                          <a:xfrm>
+                            <a:off x="0" y="0"/>
+                            <a:ext cx="2499673" cy="2340000"/>
+                          </a:xfrm>
+                          <a:prstGeom prst="rect">
+                            <a:avLst/>
+                          </a:prstGeom>
+                        </pic:spPr>
+                      </pic:pic>
+                    </a:graphicData>
+                  </a:graphic>
+                </wp:inline>
+              </w:drawing>
+            </w:r>
+          </w:p>
+          <w:p>
+            <w:pPr>
+              <w:pStyle w:val="Legenda"/>
+              <w:jc w:val="center"/>
+              <w:rPr>
+                <w:b/>
+              </w:rPr>
+            </w:pPr>
+            <w:r>
+              <w:t xml:space="preserve">Figura </w:t>
+            </w:r>
+            <w:r>
+              <w:rPr>
+                <w:noProof/>
+              </w:rPr>
+              <w:fldChar w:fldCharType="begin"/>
+            </w:r>
+            <w:r>
+              <w:rPr>
+                <w:noProof/>
+              </w:rPr>
+              <w:instrText xml:space="preserve"> SEQ Figura \* ARABIC </w:instrText>
+            </w:r>
+            <w:r>
+              <w:rPr>
+                <w:noProof/>
+              </w:rPr>
+              <w:fldChar w:fldCharType="separate"/>
+            </w:r>
+            <w:r>
+              <w:rPr>
+                <w:noProof/>
+              </w:rPr>
+              <w:t>25</w:t>
+            </w:r>
+            <w:r>
+              <w:rPr>
+                <w:noProof/>
+              </w:rPr>
+              <w:fldChar w:fldCharType="end"/>
+            </w:r>
+          </w:p>
+        </w:tc>
+      </w:tr>
+      <w:tr>
+        <w:tc>
+          <w:tcPr>
+            <w:tcW w:w="10456" w:type="dxa"/>
+            <w:gridSpan w:val="2"/>
+          </w:tcPr>
+          <w:p>
+            <w:pPr>
+              <w:keepNext/>
+              <w:jc w:val="center"/>
+              <w:rPr>
+                <w:b/>
+              </w:rPr>
+            </w:pPr>
+          </w:p>
+          <w:p>
+            <w:pPr>
+              <w:keepNext/>
+              <w:jc w:val="center"/>
+            </w:pPr>
+            <w:r>
+              <w:rPr>
+                <w:b/>
+                <w:noProof/>
+              </w:rPr>
+              <w:drawing>
+                <wp:inline distT="0" distB="0" distL="0" distR="0">
+                  <wp:extent cx="2739785" cy="2340000"/>
+                  <wp:effectExtent l="0" t="0" r="3810" b="3175"/>
+                  <wp:docPr id="24" name="Imagem 24"/>
+                  <wp:cNvGraphicFramePr>
+                    <a:graphicFrameLocks xmlns:a="http://schemas.openxmlformats.org/drawingml/2006/main" noChangeAspect="1"/>
+                  </wp:cNvGraphicFramePr>
+                  <a:graphic xmlns:a="http://schemas.openxmlformats.org/drawingml/2006/main">
+                    <a:graphicData uri="http://schemas.openxmlformats.org/drawingml/2006/picture">
+                      <pic:pic xmlns:pic="http://schemas.openxmlformats.org/drawingml/2006/picture">
+                        <pic:nvPicPr>
+                          <pic:cNvPr id="24" name="General.JPG"/>
+                          <pic:cNvPicPr/>
+                        </pic:nvPicPr>
+                        <pic:blipFill>
+                          <a:blip r:embed="rId30">
+                            <a:extLst>
+                              <a:ext uri="{28A0092B-C50C-407E-A947-70E740481C1C}">
+                                <a14:useLocalDpi xmlns:a14="http://schemas.microsoft.com/office/drawing/2010/main" val="0"/>
+                              </a:ext>
+                            </a:extLst>
+                          </a:blip>
+                          <a:stretch>
+                            <a:fillRect/>
+                          </a:stretch>
+                        </pic:blipFill>
+                        <pic:spPr>
+                          <a:xfrm>
+                            <a:off x="0" y="0"/>
+                            <a:ext cx="2739785" cy="2340000"/>
+                          </a:xfrm>
+                          <a:prstGeom prst="rect">
+                            <a:avLst/>
+                          </a:prstGeom>
+                        </pic:spPr>
+                      </pic:pic>
+                    </a:graphicData>
+                  </a:graphic>
+                </wp:inline>
+              </w:drawing>
+            </w:r>
+          </w:p>
+          <w:p>
+            <w:pPr>
+              <w:pStyle w:val="Legenda"/>
+              <w:jc w:val="center"/>
+              <w:rPr>
+                <w:b/>
+              </w:rPr>
+            </w:pPr>
+            <w:r>
+              <w:t xml:space="preserve">Figura </w:t>
+            </w:r>
+            <w:r>
+              <w:rPr>
+                <w:noProof/>
+              </w:rPr>
+              <w:fldChar w:fldCharType="begin"/>
+            </w:r>
+            <w:r>
+              <w:rPr>
+                <w:noProof/>
+              </w:rPr>
+              <w:instrText xml:space="preserve"> SEQ Figura \* ARABIC </w:instrText>
+            </w:r>
+            <w:r>
+              <w:rPr>
+                <w:noProof/>
+              </w:rPr>
+              <w:fldChar w:fldCharType="separate"/>
+            </w:r>
+            <w:r>
+              <w:rPr>
+                <w:noProof/>
+              </w:rPr>
+              <w:t>26</w:t>
+            </w:r>
+            <w:r>
+              <w:rPr>
+                <w:noProof/>
+              </w:rPr>
+              <w:fldChar w:fldCharType="end"/>
+            </w:r>
+          </w:p>
+        </w:tc>
+      </w:tr>
+    </w:tbl>
+    <w:p>
+      <w:pPr>
+        <w:keepNext/>
+        <w:rPr>
+          <w:b/>
+        </w:rPr>
+      </w:pPr>
+    </w:p>
+    <w:p>
+      <w:pPr>
+        <w:keepNext/>
+        <w:rPr>
+          <w:b/>
+        </w:rPr>
+      </w:pPr>
+    </w:p>
+    <w:p>
+      <w:pPr>
+        <w:keepNext/>
+        <w:rPr>
+          <w:b/>
+        </w:rPr>
+      </w:pPr>
+    </w:p>
+    <w:p>
+      <w:pPr>
+        <w:keepNext/>
+        <w:rPr>
+          <w:b/>
+        </w:rPr>
+      </w:pPr>
+    </w:p>
+    <w:p>
+      <w:pPr>
+        <w:keepNext/>
+        <w:rPr>
+          <w:b/>
+        </w:rPr>
+      </w:pPr>
+    </w:p>
+    <w:p>
+      <w:pPr>
+        <w:keepNext/>
+        <w:rPr>
+          <w:b/>
+        </w:rPr>
+      </w:pPr>
+    </w:p>
+    <w:p>
+      <w:pPr>
+        <w:keepNext/>
+        <w:rPr>
+          <w:b/>
+        </w:rPr>
+      </w:pPr>
+    </w:p>
+    <w:p>
+      <w:pPr>
+        <w:keepNext/>
+        <w:rPr>
+          <w:b/>
+        </w:rPr>
+      </w:pPr>
+    </w:p>
+    <w:p>
+      <w:pPr>
+        <w:keepNext/>
+        <w:rPr>
+          <w:b/>
+        </w:rPr>
+      </w:pPr>
+    </w:p>
+    <w:p>
+      <w:pPr>
+        <w:keepNext/>
+        <w:rPr>
+          <w:b/>
+        </w:rPr>
+      </w:pPr>
+    </w:p>
+    <w:p>
+      <w:pPr>
+        <w:keepNext/>
+        <w:rPr>
+          <w:b/>
+        </w:rPr>
+      </w:pPr>
+    </w:p>
+    <w:p>
+      <w:pPr>
+        <w:keepNext/>
+        <w:rPr>
+          <w:b/>
+        </w:rPr>
+      </w:pPr>
+    </w:p>
+    <w:p>
+      <w:pPr>
+        <w:keepNext/>
+        <w:rPr>
+          <w:b/>
+        </w:rPr>
+      </w:pPr>
+    </w:p>
+    <w:p>
+      <w:pPr>
+        <w:keepNext/>
+        <w:rPr>
+          <w:b/>
+        </w:rPr>
+      </w:pPr>
+    </w:p>
+    <w:p>
+      <w:pPr>
+        <w:keepNext/>
+        <w:rPr>
+          <w:b/>
+        </w:rPr>
+      </w:pPr>
+    </w:p>
+    <w:p>
+      <w:pPr>
+        <w:keepNext/>
+        <w:rPr>
+          <w:b/>
+        </w:rPr>
+      </w:pPr>
+    </w:p>
+    <w:p>
+      <w:pPr>
+        <w:keepNext/>
+        <w:rPr>
+          <w:b/>
+        </w:rPr>
+      </w:pPr>
+      <w:r>
+        <w:rPr>
+          <w:b/>
+        </w:rPr>
+        <w:lastRenderedPageBreak/>
+        <w:t>Relatórios</w:t>
+      </w:r>
+    </w:p>
+    <w:tbl>
+      <w:tblPr>
+        <w:tblStyle w:val="Tabelacomgrade"/>
+        <w:tblW w:w="0" w:type="auto"/>
+        <w:tblBorders>
+          <w:top w:val="none" w:sz="0" w:space="0" w:color="auto"/>
+          <w:left w:val="none" w:sz="0" w:space="0" w:color="auto"/>
+          <w:bottom w:val="none" w:sz="0" w:space="0" w:color="auto"/>
+          <w:right w:val="none" w:sz="0" w:space="0" w:color="auto"/>
+          <w:insideH w:val="none" w:sz="0" w:space="0" w:color="auto"/>
+          <w:insideV w:val="none" w:sz="0" w:space="0" w:color="auto"/>
+        </w:tblBorders>
+        <w:tblLook w:val="04A0" w:firstRow="1" w:lastRow="0" w:firstColumn="1" w:lastColumn="0" w:noHBand="0" w:noVBand="1"/>
+      </w:tblPr>
+      <w:tblGrid>
+        <w:gridCol w:w="5233"/>
+        <w:gridCol w:w="5233"/>
+      </w:tblGrid>
+      <w:tr>
+        <w:tc>
+          <w:tcPr>
+            <w:tcW w:w="5228" w:type="dxa"/>
+          </w:tcPr>
+          <w:p>
+            <w:pPr>
+              <w:keepNext/>
+              <w:jc w:val="center"/>
+            </w:pPr>
+            <w:r>
+              <w:rPr>
+                <w:b/>
+                <w:noProof/>
+              </w:rPr>
+              <w:drawing>
+                <wp:inline distT="0" distB="0" distL="0" distR="0">
+                  <wp:extent cx="3205979" cy="1224000"/>
+                  <wp:effectExtent l="0" t="0" r="0" b="0"/>
+                  <wp:docPr id="25" name="Imagem 25"/>
+                  <wp:cNvGraphicFramePr>
+                    <a:graphicFrameLocks xmlns:a="http://schemas.openxmlformats.org/drawingml/2006/main" noChangeAspect="1"/>
+                  </wp:cNvGraphicFramePr>
+                  <a:graphic xmlns:a="http://schemas.openxmlformats.org/drawingml/2006/main">
+                    <a:graphicData uri="http://schemas.openxmlformats.org/drawingml/2006/picture">
+                      <pic:pic xmlns:pic="http://schemas.openxmlformats.org/drawingml/2006/picture">
+                        <pic:nvPicPr>
+                          <pic:cNvPr id="25" name="Budgets.JPG"/>
+                          <pic:cNvPicPr/>
+                        </pic:nvPicPr>
+                        <pic:blipFill>
+                          <a:blip r:embed="rId31">
+                            <a:extLst>
+                              <a:ext uri="{28A0092B-C50C-407E-A947-70E740481C1C}">
+                                <a14:useLocalDpi xmlns:a14="http://schemas.microsoft.com/office/drawing/2010/main" val="0"/>
+                              </a:ext>
+                            </a:extLst>
+                          </a:blip>
+                          <a:stretch>
+                            <a:fillRect/>
+                          </a:stretch>
+                        </pic:blipFill>
+                        <pic:spPr>
+                          <a:xfrm>
+                            <a:off x="0" y="0"/>
+                            <a:ext cx="3205979" cy="1224000"/>
+                          </a:xfrm>
+                          <a:prstGeom prst="rect">
+                            <a:avLst/>
+                          </a:prstGeom>
+                        </pic:spPr>
+                      </pic:pic>
+                    </a:graphicData>
+                  </a:graphic>
+                </wp:inline>
+              </w:drawing>
+            </w:r>
+          </w:p>
+          <w:p>
+            <w:pPr>
+              <w:pStyle w:val="Legenda"/>
+              <w:jc w:val="center"/>
+              <w:rPr>
+                <w:b/>
+              </w:rPr>
+            </w:pPr>
+            <w:r>
+              <w:t xml:space="preserve">Figura </w:t>
+            </w:r>
+            <w:r>
+              <w:rPr>
+                <w:noProof/>
+              </w:rPr>
+              <w:fldChar w:fldCharType="begin"/>
+            </w:r>
+            <w:r>
+              <w:rPr>
+                <w:noProof/>
+              </w:rPr>
+              <w:instrText xml:space="preserve"> SEQ Figura \* ARABIC </w:instrText>
+            </w:r>
+            <w:r>
+              <w:rPr>
+                <w:noProof/>
+              </w:rPr>
+              <w:fldChar w:fldCharType="separate"/>
+            </w:r>
+            <w:r>
+              <w:rPr>
+                <w:noProof/>
+              </w:rPr>
+              <w:t>27</w:t>
+            </w:r>
+            <w:r>
+              <w:rPr>
+                <w:noProof/>
+              </w:rPr>
+              <w:fldChar w:fldCharType="end"/>
+            </w:r>
+          </w:p>
+        </w:tc>
+        <w:tc>
+          <w:tcPr>
+            <w:tcW w:w="5228" w:type="dxa"/>
+          </w:tcPr>
+          <w:p>
+            <w:pPr>
+              <w:keepNext/>
+              <w:jc w:val="center"/>
+            </w:pPr>
+            <w:r>
+              <w:rPr>
+                <w:b/>
+                <w:noProof/>
+              </w:rPr>
+              <w:drawing>
+                <wp:inline distT="0" distB="0" distL="0" distR="0">
+                  <wp:extent cx="3205979" cy="1224000"/>
+                  <wp:effectExtent l="0" t="0" r="0" b="0"/>
+                  <wp:docPr id="26" name="Imagem 26"/>
+                  <wp:cNvGraphicFramePr>
+                    <a:graphicFrameLocks xmlns:a="http://schemas.openxmlformats.org/drawingml/2006/main" noChangeAspect="1"/>
+                  </wp:cNvGraphicFramePr>
+                  <a:graphic xmlns:a="http://schemas.openxmlformats.org/drawingml/2006/main">
+                    <a:graphicData uri="http://schemas.openxmlformats.org/drawingml/2006/picture">
+                      <pic:pic xmlns:pic="http://schemas.openxmlformats.org/drawingml/2006/picture">
+                        <pic:nvPicPr>
+                          <pic:cNvPr id="26" name="Deliveries.JPG"/>
+                          <pic:cNvPicPr/>
+                        </pic:nvPicPr>
+                        <pic:blipFill>
+                          <a:blip r:embed="rId32">
+                            <a:extLst>
+                              <a:ext uri="{28A0092B-C50C-407E-A947-70E740481C1C}">
+                                <a14:useLocalDpi xmlns:a14="http://schemas.microsoft.com/office/drawing/2010/main" val="0"/>
+                              </a:ext>
+                            </a:extLst>
+                          </a:blip>
+                          <a:stretch>
+                            <a:fillRect/>
+                          </a:stretch>
+                        </pic:blipFill>
+                        <pic:spPr>
+                          <a:xfrm>
+                            <a:off x="0" y="0"/>
+                            <a:ext cx="3205979" cy="1224000"/>
+                          </a:xfrm>
+                          <a:prstGeom prst="rect">
+                            <a:avLst/>
+                          </a:prstGeom>
+                        </pic:spPr>
+                      </pic:pic>
+                    </a:graphicData>
+                  </a:graphic>
+                </wp:inline>
+              </w:drawing>
+            </w:r>
+          </w:p>
+          <w:p>
+            <w:pPr>
+              <w:pStyle w:val="Legenda"/>
+              <w:jc w:val="center"/>
+              <w:rPr>
+                <w:b/>
+              </w:rPr>
+            </w:pPr>
+            <w:r>
+              <w:t xml:space="preserve">Figura </w:t>
+            </w:r>
+            <w:r>
+              <w:rPr>
+                <w:noProof/>
+              </w:rPr>
+              <w:fldChar w:fldCharType="begin"/>
+            </w:r>
+            <w:r>
+              <w:rPr>
+                <w:noProof/>
+              </w:rPr>
+              <w:instrText xml:space="preserve"> SEQ Figura \* ARABIC </w:instrText>
+            </w:r>
+            <w:r>
+              <w:rPr>
+                <w:noProof/>
+              </w:rPr>
+              <w:fldChar w:fldCharType="separate"/>
+            </w:r>
+            <w:r>
+              <w:rPr>
+                <w:noProof/>
+              </w:rPr>
+              <w:t>28</w:t>
+            </w:r>
+            <w:r>
+              <w:rPr>
+                <w:noProof/>
+              </w:rPr>
+              <w:fldChar w:fldCharType="end"/>
+            </w:r>
+          </w:p>
+        </w:tc>
+      </w:tr>
+      <w:tr>
+        <w:tc>
+          <w:tcPr>
+            <w:tcW w:w="5228" w:type="dxa"/>
+            <w:vAlign w:val="center"/>
+          </w:tcPr>
+          <w:p>
+            <w:pPr>
+              <w:keepNext/>
+              <w:jc w:val="center"/>
+            </w:pPr>
+            <w:r>
+              <w:rPr>
+                <w:b/>
+                <w:noProof/>
+              </w:rPr>
+              <w:drawing>
+                <wp:inline distT="0" distB="0" distL="0" distR="0">
+                  <wp:extent cx="3205979" cy="1224000"/>
+                  <wp:effectExtent l="0" t="0" r="0" b="0"/>
+                  <wp:docPr id="27" name="Imagem 27"/>
+                  <wp:cNvGraphicFramePr>
+                    <a:graphicFrameLocks xmlns:a="http://schemas.openxmlformats.org/drawingml/2006/main" noChangeAspect="1"/>
+                  </wp:cNvGraphicFramePr>
+                  <a:graphic xmlns:a="http://schemas.openxmlformats.org/drawingml/2006/main">
+                    <a:graphicData uri="http://schemas.openxmlformats.org/drawingml/2006/picture">
+                      <pic:pic xmlns:pic="http://schemas.openxmlformats.org/drawingml/2006/picture">
+                        <pic:nvPicPr>
+                          <pic:cNvPr id="27" name="Service Orders.JPG"/>
+                          <pic:cNvPicPr/>
+                        </pic:nvPicPr>
+                        <pic:blipFill>
+                          <a:blip r:embed="rId33">
+                            <a:extLst>
+                              <a:ext uri="{28A0092B-C50C-407E-A947-70E740481C1C}">
+                                <a14:useLocalDpi xmlns:a14="http://schemas.microsoft.com/office/drawing/2010/main" val="0"/>
+                              </a:ext>
+                            </a:extLst>
+                          </a:blip>
+                          <a:stretch>
+                            <a:fillRect/>
+                          </a:stretch>
+                        </pic:blipFill>
+                        <pic:spPr>
+                          <a:xfrm>
+                            <a:off x="0" y="0"/>
+                            <a:ext cx="3205979" cy="1224000"/>
+                          </a:xfrm>
+                          <a:prstGeom prst="rect">
+                            <a:avLst/>
+                          </a:prstGeom>
+                        </pic:spPr>
+                      </pic:pic>
+                    </a:graphicData>
+                  </a:graphic>
+                </wp:inline>
+              </w:drawing>
+            </w:r>
+          </w:p>
+          <w:p>
+            <w:pPr>
+              <w:pStyle w:val="Legenda"/>
+              <w:jc w:val="center"/>
+              <w:rPr>
+                <w:b/>
+              </w:rPr>
+            </w:pPr>
+            <w:r>
+              <w:t xml:space="preserve">Figura </w:t>
+            </w:r>
+            <w:r>
+              <w:rPr>
+                <w:noProof/>
+              </w:rPr>
+              <w:fldChar w:fldCharType="begin"/>
+            </w:r>
+            <w:r>
+              <w:rPr>
+                <w:noProof/>
+              </w:rPr>
+              <w:instrText xml:space="preserve"> SEQ Figura \* ARABIC </w:instrText>
+            </w:r>
+            <w:r>
+              <w:rPr>
+                <w:noProof/>
+              </w:rPr>
+              <w:fldChar w:fldCharType="separate"/>
+            </w:r>
+            <w:r>
+              <w:rPr>
+                <w:noProof/>
+              </w:rPr>
+              <w:t>29</w:t>
+            </w:r>
+            <w:r>
+              <w:rPr>
+                <w:noProof/>
+              </w:rPr>
+              <w:fldChar w:fldCharType="end"/>
+            </w:r>
+          </w:p>
+        </w:tc>
+        <w:tc>
+          <w:tcPr>
+            <w:tcW w:w="5228" w:type="dxa"/>
+          </w:tcPr>
+          <w:p>
+            <w:pPr>
+              <w:keepNext/>
+              <w:jc w:val="center"/>
+            </w:pPr>
+            <w:r>
+              <w:rPr>
+                <w:b/>
+                <w:noProof/>
+              </w:rPr>
+              <w:drawing>
+                <wp:inline distT="0" distB="0" distL="0" distR="0">
+                  <wp:extent cx="3189717" cy="1620000"/>
+                  <wp:effectExtent l="0" t="0" r="0" b="0"/>
+                  <wp:docPr id="28" name="Imagem 28"/>
+                  <wp:cNvGraphicFramePr>
+                    <a:graphicFrameLocks xmlns:a="http://schemas.openxmlformats.org/drawingml/2006/main" noChangeAspect="1"/>
+                  </wp:cNvGraphicFramePr>
+                  <a:graphic xmlns:a="http://schemas.openxmlformats.org/drawingml/2006/main">
+                    <a:graphicData uri="http://schemas.openxmlformats.org/drawingml/2006/picture">
+                      <pic:pic xmlns:pic="http://schemas.openxmlformats.org/drawingml/2006/picture">
+                        <pic:nvPicPr>
+                          <pic:cNvPr id="28" name="Cheques.JPG"/>
                           <pic:cNvPicPr/>
                         </pic:nvPicPr>
                         <pic:blipFill>
@@ -3671,7 +3870,7 @@
                         <pic:spPr>
                           <a:xfrm>
                             <a:off x="0" y="0"/>
-                            <a:ext cx="3181608" cy="2916000"/>
+                            <a:ext cx="3189717" cy="1620000"/>
                           </a:xfrm>
                           <a:prstGeom prst="rect">
                             <a:avLst/>
@@ -3717,7 +3916,7 @@
               <w:rPr>
                 <w:noProof/>
               </w:rPr>
-              <w:t>31</w:t>
+              <w:t>30</w:t>
             </w:r>
             <w:r>
               <w:rPr>
@@ -3727,6 +3926,8 @@
             </w:r>
           </w:p>
         </w:tc>
+      </w:tr>
+      <w:tr>
         <w:tc>
           <w:tcPr>
             <w:tcW w:w="5228" w:type="dxa"/>
@@ -3742,10 +3943,10 @@
                 <w:noProof/>
               </w:rPr>
               <w:drawing>
-                <wp:inline distT="0" distB="0" distL="0" distR="0" wp14:anchorId="7CD1662D" wp14:editId="0849D59F">
-                  <wp:extent cx="3181609" cy="2916000"/>
+                <wp:inline distT="0" distB="0" distL="0" distR="0">
+                  <wp:extent cx="3189717" cy="1620000"/>
                   <wp:effectExtent l="0" t="0" r="0" b="0"/>
-                  <wp:docPr id="38" name="Imagem 38"/>
+                  <wp:docPr id="29" name="Imagem 29"/>
                   <wp:cNvGraphicFramePr>
                     <a:graphicFrameLocks xmlns:a="http://schemas.openxmlformats.org/drawingml/2006/main" noChangeAspect="1"/>
                   </wp:cNvGraphicFramePr>
@@ -3753,7 +3954,7 @@
                     <a:graphicData uri="http://schemas.openxmlformats.org/drawingml/2006/picture">
                       <pic:pic xmlns:pic="http://schemas.openxmlformats.org/drawingml/2006/picture">
                         <pic:nvPicPr>
-                          <pic:cNvPr id="38" name="Search.JPG"/>
+                          <pic:cNvPr id="29" name="General.JPG"/>
                           <pic:cNvPicPr/>
                         </pic:nvPicPr>
                         <pic:blipFill>
@@ -3771,7 +3972,7 @@
                         <pic:spPr>
                           <a:xfrm>
                             <a:off x="0" y="0"/>
-                            <a:ext cx="3181609" cy="2916000"/>
+                            <a:ext cx="3189717" cy="1620000"/>
                           </a:xfrm>
                           <a:prstGeom prst="rect">
                             <a:avLst/>
@@ -3817,6 +4018,106 @@
               <w:rPr>
                 <w:noProof/>
               </w:rPr>
+              <w:t>31</w:t>
+            </w:r>
+            <w:r>
+              <w:rPr>
+                <w:noProof/>
+              </w:rPr>
+              <w:fldChar w:fldCharType="end"/>
+            </w:r>
+          </w:p>
+        </w:tc>
+        <w:tc>
+          <w:tcPr>
+            <w:tcW w:w="5228" w:type="dxa"/>
+          </w:tcPr>
+          <w:p>
+            <w:pPr>
+              <w:keepNext/>
+              <w:jc w:val="center"/>
+            </w:pPr>
+            <w:r>
+              <w:rPr>
+                <w:b/>
+                <w:noProof/>
+              </w:rPr>
+              <w:drawing>
+                <wp:inline distT="0" distB="0" distL="0" distR="0">
+                  <wp:extent cx="3189717" cy="1620000"/>
+                  <wp:effectExtent l="0" t="0" r="0" b="0"/>
+                  <wp:docPr id="30" name="Imagem 30"/>
+                  <wp:cNvGraphicFramePr>
+                    <a:graphicFrameLocks xmlns:a="http://schemas.openxmlformats.org/drawingml/2006/main" noChangeAspect="1"/>
+                  </wp:cNvGraphicFramePr>
+                  <a:graphic xmlns:a="http://schemas.openxmlformats.org/drawingml/2006/main">
+                    <a:graphicData uri="http://schemas.openxmlformats.org/drawingml/2006/picture">
+                      <pic:pic xmlns:pic="http://schemas.openxmlformats.org/drawingml/2006/picture">
+                        <pic:nvPicPr>
+                          <pic:cNvPr id="30" name="Money.JPG"/>
+                          <pic:cNvPicPr/>
+                        </pic:nvPicPr>
+                        <pic:blipFill>
+                          <a:blip r:embed="rId36">
+                            <a:extLst>
+                              <a:ext uri="{28A0092B-C50C-407E-A947-70E740481C1C}">
+                                <a14:useLocalDpi xmlns:a14="http://schemas.microsoft.com/office/drawing/2010/main" val="0"/>
+                              </a:ext>
+                            </a:extLst>
+                          </a:blip>
+                          <a:stretch>
+                            <a:fillRect/>
+                          </a:stretch>
+                        </pic:blipFill>
+                        <pic:spPr>
+                          <a:xfrm>
+                            <a:off x="0" y="0"/>
+                            <a:ext cx="3189717" cy="1620000"/>
+                          </a:xfrm>
+                          <a:prstGeom prst="rect">
+                            <a:avLst/>
+                          </a:prstGeom>
+                        </pic:spPr>
+                      </pic:pic>
+                    </a:graphicData>
+                  </a:graphic>
+                </wp:inline>
+              </w:drawing>
+            </w:r>
+          </w:p>
+          <w:p>
+            <w:pPr>
+              <w:pStyle w:val="Legenda"/>
+              <w:jc w:val="center"/>
+              <w:rPr>
+                <w:b/>
+              </w:rPr>
+            </w:pPr>
+            <w:r>
+              <w:t xml:space="preserve">Figura </w:t>
+            </w:r>
+            <w:r>
+              <w:rPr>
+                <w:noProof/>
+              </w:rPr>
+              <w:fldChar w:fldCharType="begin"/>
+            </w:r>
+            <w:r>
+              <w:rPr>
+                <w:noProof/>
+              </w:rPr>
+              <w:instrText xml:space="preserve"> SEQ Figura \* ARABIC </w:instrText>
+            </w:r>
+            <w:r>
+              <w:rPr>
+                <w:noProof/>
+              </w:rPr>
+              <w:fldChar w:fldCharType="separate"/>
+            </w:r>
+            <w:r>
+              <w:rPr>
+                <w:noProof/>
+              </w:rPr>
               <w:t>32</w:t>
             </w:r>
             <w:r>
@@ -3836,35 +4137,10 @@
           <w:b/>
         </w:rPr>
       </w:pPr>
-    </w:p>
-    <w:p>
-      <w:pPr>
-        <w:keepNext/>
-        <w:rPr>
-          <w:b/>
-        </w:rPr>
-      </w:pPr>
-    </w:p>
-    <w:p>
-      <w:pPr>
-        <w:keepNext/>
-        <w:rPr>
-          <w:b/>
-        </w:rPr>
-      </w:pPr>
-    </w:p>
-    <w:p>
-      <w:pPr>
-        <w:keepNext/>
-        <w:rPr>
-          <w:b/>
-        </w:rPr>
-      </w:pPr>
       <w:r>
         <w:rPr>
           <w:b/>
         </w:rPr>
-        <w:lastRenderedPageBreak/>
         <w:t>Backup</w:t>
       </w:r>
     </w:p>
@@ -3902,8 +4178,8 @@
               </w:rPr>
               <w:drawing>
                 <wp:inline distT="0" distB="0" distL="0" distR="0" wp14:anchorId="580CE2A2" wp14:editId="015F4350">
-                  <wp:extent cx="3344075" cy="1800000"/>
-                  <wp:effectExtent l="0" t="0" r="8890" b="0"/>
+                  <wp:extent cx="2006445" cy="1080000"/>
+                  <wp:effectExtent l="0" t="0" r="0" b="6350"/>
                   <wp:docPr id="39" name="Imagem 39"/>
                   <wp:cNvGraphicFramePr>
                     <a:graphicFrameLocks xmlns:a="http://schemas.openxmlformats.org/drawingml/2006/main" noChangeAspect="1"/>
@@ -3916,7 +4192,7 @@
                           <pic:cNvPicPr/>
                         </pic:nvPicPr>
                         <pic:blipFill>
-                          <a:blip r:embed="rId36">
+                          <a:blip r:embed="rId37">
                             <a:extLst>
                               <a:ext uri="{28A0092B-C50C-407E-A947-70E740481C1C}">
                                 <a14:useLocalDpi xmlns:a14="http://schemas.microsoft.com/office/drawing/2010/main" val="0"/>
@@ -3930,7 +4206,7 @@
                         <pic:spPr>
                           <a:xfrm>
                             <a:off x="0" y="0"/>
-                            <a:ext cx="3344075" cy="1800000"/>
+                            <a:ext cx="2006445" cy="1080000"/>
                           </a:xfrm>
                           <a:prstGeom prst="rect">
                             <a:avLst/>
@@ -3984,42 +4260,12 @@
               </w:rPr>
               <w:fldChar w:fldCharType="end"/>
             </w:r>
+            <w:bookmarkStart w:id="0" w:name="_GoBack"/>
+            <w:bookmarkEnd w:id="0"/>
           </w:p>
         </w:tc>
       </w:tr>
     </w:tbl>
-    <w:p>
-      <w:pPr>
-        <w:keepNext/>
-        <w:rPr>
-          <w:b/>
-        </w:rPr>
-      </w:pPr>
-    </w:p>
-    <w:p>
-      <w:pPr>
-        <w:keepNext/>
-        <w:rPr>
-          <w:b/>
-        </w:rPr>
-      </w:pPr>
-    </w:p>
-    <w:p>
-      <w:pPr>
-        <w:keepNext/>
-        <w:rPr>
-          <w:b/>
-        </w:rPr>
-      </w:pPr>
-    </w:p>
-    <w:p>
-      <w:pPr>
-        <w:keepNext/>
-        <w:rPr>
-          <w:b/>
-        </w:rPr>
-      </w:pPr>
-    </w:p>
     <w:p>
       <w:pPr>
         <w:keepNext/>
@@ -4804,7 +5050,7 @@
 </file>
 
 <file path=customXml/itemProps1.xml><?xml version="1.0" encoding="utf-8"?>
-<ds:datastoreItem xmlns:ds="http://schemas.openxmlformats.org/officeDocument/2006/customXml" ds:itemID="{7D9805FB-F4F1-4478-B740-E1069E11920B}">
+<ds:datastoreItem xmlns:ds="http://schemas.openxmlformats.org/officeDocument/2006/customXml" ds:itemID="{ED5BB756-6F1A-411A-8572-7F816123A873}">
   <ds:schemaRefs>
     <ds:schemaRef ds:uri="http://schemas.openxmlformats.org/officeDocument/2006/bibliography"/>
   </ds:schemaRefs>

</xml_diff>

<commit_message>
Contract, Apendice and view register fixed
</commit_message>
<xml_diff>
--- a/InoxERP/Contrato/Apendice A.docx
+++ b/InoxERP/Contrato/Apendice A.docx
@@ -10,6 +10,8 @@
           <w:sz w:val="28"/>
         </w:rPr>
       </w:pPr>
+      <w:bookmarkStart w:id="0" w:name="_GoBack"/>
+      <w:bookmarkEnd w:id="0"/>
       <w:r>
         <w:rPr>
           <w:b/>
@@ -155,6 +157,20 @@
           <w:b/>
         </w:rPr>
       </w:pPr>
+    </w:p>
+    <w:p>
+      <w:pPr>
+        <w:rPr>
+          <w:b/>
+        </w:rPr>
+      </w:pPr>
+    </w:p>
+    <w:p>
+      <w:pPr>
+        <w:rPr>
+          <w:b/>
+        </w:rPr>
+      </w:pPr>
       <w:r>
         <w:rPr>
           <w:b/>
@@ -397,8 +413,38 @@
         </w:rPr>
         <w:br w:type="page"/>
       </w:r>
-      <w:bookmarkStart w:id="0" w:name="_GoBack"/>
-      <w:bookmarkEnd w:id="0"/>
+    </w:p>
+    <w:p>
+      <w:pPr>
+        <w:keepNext/>
+        <w:rPr>
+          <w:b/>
+        </w:rPr>
+      </w:pPr>
+    </w:p>
+    <w:p>
+      <w:pPr>
+        <w:keepNext/>
+        <w:rPr>
+          <w:b/>
+        </w:rPr>
+      </w:pPr>
+    </w:p>
+    <w:p>
+      <w:pPr>
+        <w:keepNext/>
+        <w:rPr>
+          <w:b/>
+        </w:rPr>
+      </w:pPr>
+    </w:p>
+    <w:p>
+      <w:pPr>
+        <w:keepNext/>
+        <w:rPr>
+          <w:b/>
+        </w:rPr>
+      </w:pPr>
     </w:p>
     <w:p>
       <w:pPr>
@@ -411,7 +457,6 @@
         <w:rPr>
           <w:b/>
         </w:rPr>
-        <w:lastRenderedPageBreak/>
         <w:t>Controle de Orçamento</w:t>
       </w:r>
     </w:p>
@@ -452,19 +497,19 @@
                 <w:noProof/>
               </w:rPr>
               <w:drawing>
-                <wp:inline distT="0" distB="0" distL="0" distR="0" wp14:anchorId="4823F5E5" wp14:editId="269D1ED8">
-                  <wp:extent cx="3178677" cy="1692000"/>
-                  <wp:effectExtent l="0" t="0" r="3175" b="3810"/>
-                  <wp:docPr id="4" name="Imagem 4"/>
+                <wp:inline distT="0" distB="0" distL="0" distR="0">
+                  <wp:extent cx="3175200" cy="1908000"/>
+                  <wp:effectExtent l="0" t="0" r="6350" b="0"/>
+                  <wp:docPr id="10" name="Imagem 10"/>
                   <wp:cNvGraphicFramePr>
-                    <a:graphicFrameLocks xmlns:a="http://schemas.openxmlformats.org/drawingml/2006/main" noChangeAspect="1"/>
+                    <a:graphicFrameLocks xmlns:a="http://schemas.openxmlformats.org/drawingml/2006/main"/>
                   </wp:cNvGraphicFramePr>
                   <a:graphic xmlns:a="http://schemas.openxmlformats.org/drawingml/2006/main">
                     <a:graphicData uri="http://schemas.openxmlformats.org/drawingml/2006/picture">
                       <pic:pic xmlns:pic="http://schemas.openxmlformats.org/drawingml/2006/picture">
                         <pic:nvPicPr>
-                          <pic:cNvPr id="4" name="Register.JPG"/>
-                          <pic:cNvPicPr/>
+                          <pic:cNvPr id="10" name="Register.JPG"/>
+                          <pic:cNvPicPr preferRelativeResize="0"/>
                         </pic:nvPicPr>
                         <pic:blipFill>
                           <a:blip r:embed="rId8" cstate="print">
@@ -481,7 +526,7 @@
                         <pic:spPr>
                           <a:xfrm>
                             <a:off x="0" y="0"/>
-                            <a:ext cx="3178677" cy="1692000"/>
+                            <a:ext cx="3175200" cy="1908000"/>
                           </a:xfrm>
                           <a:prstGeom prst="rect">
                             <a:avLst/>
@@ -641,126 +686,30 @@
         </w:rPr>
       </w:pPr>
     </w:p>
-    <w:tbl>
-      <w:tblPr>
-        <w:tblStyle w:val="Tabelacomgrade"/>
-        <w:tblW w:w="0" w:type="auto"/>
-        <w:tblBorders>
-          <w:top w:val="none" w:sz="0" w:space="0" w:color="auto"/>
-          <w:left w:val="none" w:sz="0" w:space="0" w:color="auto"/>
-          <w:bottom w:val="none" w:sz="0" w:space="0" w:color="auto"/>
-          <w:right w:val="none" w:sz="0" w:space="0" w:color="auto"/>
-          <w:insideH w:val="none" w:sz="0" w:space="0" w:color="auto"/>
-          <w:insideV w:val="none" w:sz="0" w:space="0" w:color="auto"/>
-        </w:tblBorders>
-        <w:tblLook w:val="04A0" w:firstRow="1" w:lastRow="0" w:firstColumn="1" w:lastColumn="0" w:noHBand="0" w:noVBand="1"/>
-      </w:tblPr>
-      <w:tblGrid>
-        <w:gridCol w:w="10456"/>
-      </w:tblGrid>
-      <w:tr>
-        <w:tc>
-          <w:tcPr>
-            <w:tcW w:w="10456" w:type="dxa"/>
-          </w:tcPr>
-          <w:p>
-            <w:pPr>
-              <w:keepNext/>
-              <w:jc w:val="center"/>
-            </w:pPr>
-            <w:r>
-              <w:rPr>
-                <w:b/>
-                <w:noProof/>
-              </w:rPr>
-              <w:drawing>
-                <wp:inline distT="0" distB="0" distL="0" distR="0">
-                  <wp:extent cx="1656295" cy="1298575"/>
-                  <wp:effectExtent l="0" t="0" r="1270" b="0"/>
-                  <wp:docPr id="43" name="Imagem 43"/>
-                  <wp:cNvGraphicFramePr>
-                    <a:graphicFrameLocks xmlns:a="http://schemas.openxmlformats.org/drawingml/2006/main" noChangeAspect="1"/>
-                  </wp:cNvGraphicFramePr>
-                  <a:graphic xmlns:a="http://schemas.openxmlformats.org/drawingml/2006/main">
-                    <a:graphicData uri="http://schemas.openxmlformats.org/drawingml/2006/picture">
-                      <pic:pic xmlns:pic="http://schemas.openxmlformats.org/drawingml/2006/picture">
-                        <pic:nvPicPr>
-                          <pic:cNvPr id="43" name="Search Select.JPG"/>
-                          <pic:cNvPicPr/>
-                        </pic:nvPicPr>
-                        <pic:blipFill>
-                          <a:blip r:embed="rId10" cstate="print">
-                            <a:extLst>
-                              <a:ext uri="{28A0092B-C50C-407E-A947-70E740481C1C}">
-                                <a14:useLocalDpi xmlns:a14="http://schemas.microsoft.com/office/drawing/2010/main" val="0"/>
-                              </a:ext>
-                            </a:extLst>
-                          </a:blip>
-                          <a:stretch>
-                            <a:fillRect/>
-                          </a:stretch>
-                        </pic:blipFill>
-                        <pic:spPr>
-                          <a:xfrm>
-                            <a:off x="0" y="0"/>
-                            <a:ext cx="1659769" cy="1301299"/>
-                          </a:xfrm>
-                          <a:prstGeom prst="rect">
-                            <a:avLst/>
-                          </a:prstGeom>
-                        </pic:spPr>
-                      </pic:pic>
-                    </a:graphicData>
-                  </a:graphic>
-                </wp:inline>
-              </w:drawing>
-            </w:r>
-          </w:p>
-          <w:p>
-            <w:pPr>
-              <w:pStyle w:val="Legenda"/>
-              <w:jc w:val="center"/>
-              <w:rPr>
-                <w:b/>
-              </w:rPr>
-            </w:pPr>
-            <w:r>
-              <w:t xml:space="preserve">Figura </w:t>
-            </w:r>
-            <w:r>
-              <w:rPr>
-                <w:noProof/>
-              </w:rPr>
-              <w:fldChar w:fldCharType="begin"/>
-            </w:r>
-            <w:r>
-              <w:rPr>
-                <w:noProof/>
-              </w:rPr>
-              <w:instrText xml:space="preserve"> SEQ Figura \* ARABIC </w:instrText>
-            </w:r>
-            <w:r>
-              <w:rPr>
-                <w:noProof/>
-              </w:rPr>
-              <w:fldChar w:fldCharType="separate"/>
-            </w:r>
-            <w:r>
-              <w:rPr>
-                <w:noProof/>
-              </w:rPr>
-              <w:t>6</w:t>
-            </w:r>
-            <w:r>
-              <w:rPr>
-                <w:noProof/>
-              </w:rPr>
-              <w:fldChar w:fldCharType="end"/>
-            </w:r>
-          </w:p>
-        </w:tc>
-      </w:tr>
-    </w:tbl>
+    <w:p>
+      <w:pPr>
+        <w:keepNext/>
+        <w:rPr>
+          <w:b/>
+        </w:rPr>
+      </w:pPr>
+    </w:p>
+    <w:p>
+      <w:pPr>
+        <w:keepNext/>
+        <w:rPr>
+          <w:b/>
+        </w:rPr>
+      </w:pPr>
+    </w:p>
+    <w:p>
+      <w:pPr>
+        <w:keepNext/>
+        <w:rPr>
+          <w:b/>
+        </w:rPr>
+      </w:pPr>
+    </w:p>
     <w:p>
       <w:pPr>
         <w:keepNext/>
@@ -834,7 +783,7 @@
                           <pic:cNvPicPr/>
                         </pic:nvPicPr>
                         <pic:blipFill>
-                          <a:blip r:embed="rId11" cstate="print">
+                          <a:blip r:embed="rId10" cstate="print">
                             <a:extLst>
                               <a:ext uri="{28A0092B-C50C-407E-A947-70E740481C1C}">
                                 <a14:useLocalDpi xmlns:a14="http://schemas.microsoft.com/office/drawing/2010/main" val="0"/>
@@ -876,44 +825,12 @@
               <w:rPr>
                 <w:noProof/>
               </w:rPr>
-              <w:fldChar w:fldCharType="begin"/>
-            </w:r>
-            <w:r>
-              <w:rPr>
-                <w:noProof/>
-              </w:rPr>
-              <w:instrText xml:space="preserve"> SEQ Figura \* ARABIC </w:instrText>
-            </w:r>
-            <w:r>
-              <w:rPr>
-                <w:noProof/>
-              </w:rPr>
-              <w:fldChar w:fldCharType="separate"/>
-            </w:r>
-            <w:r>
-              <w:rPr>
-                <w:noProof/>
-              </w:rPr>
-              <w:t>7</w:t>
-            </w:r>
-            <w:r>
-              <w:rPr>
-                <w:noProof/>
-              </w:rPr>
-              <w:fldChar w:fldCharType="end"/>
+              <w:t>6</w:t>
             </w:r>
           </w:p>
         </w:tc>
       </w:tr>
     </w:tbl>
-    <w:p>
-      <w:pPr>
-        <w:keepNext/>
-        <w:rPr>
-          <w:b/>
-        </w:rPr>
-      </w:pPr>
-    </w:p>
     <w:p>
       <w:pPr>
         <w:keepNext/>
@@ -1074,7 +991,7 @@
                           <pic:cNvPicPr/>
                         </pic:nvPicPr>
                         <pic:blipFill>
-                          <a:blip r:embed="rId12" cstate="print">
+                          <a:blip r:embed="rId11" cstate="print">
                             <a:extLst>
                               <a:ext uri="{28A0092B-C50C-407E-A947-70E740481C1C}">
                                 <a14:useLocalDpi xmlns:a14="http://schemas.microsoft.com/office/drawing/2010/main" val="0"/>
@@ -1116,31 +1033,7 @@
               <w:rPr>
                 <w:noProof/>
               </w:rPr>
-              <w:fldChar w:fldCharType="begin"/>
-            </w:r>
-            <w:r>
-              <w:rPr>
-                <w:noProof/>
-              </w:rPr>
-              <w:instrText xml:space="preserve"> SEQ Figura \* ARABIC </w:instrText>
-            </w:r>
-            <w:r>
-              <w:rPr>
-                <w:noProof/>
-              </w:rPr>
-              <w:fldChar w:fldCharType="separate"/>
-            </w:r>
-            <w:r>
-              <w:rPr>
-                <w:noProof/>
-              </w:rPr>
-              <w:t>8</w:t>
-            </w:r>
-            <w:r>
-              <w:rPr>
-                <w:noProof/>
-              </w:rPr>
-              <w:fldChar w:fldCharType="end"/>
+              <w:t>7</w:t>
             </w:r>
           </w:p>
         </w:tc>
@@ -1174,7 +1067,7 @@
                           <pic:cNvPicPr/>
                         </pic:nvPicPr>
                         <pic:blipFill>
-                          <a:blip r:embed="rId13" cstate="print">
+                          <a:blip r:embed="rId12" cstate="print">
                             <a:extLst>
                               <a:ext uri="{28A0092B-C50C-407E-A947-70E740481C1C}">
                                 <a14:useLocalDpi xmlns:a14="http://schemas.microsoft.com/office/drawing/2010/main" val="0"/>
@@ -1213,31 +1106,7 @@
               <w:rPr>
                 <w:noProof/>
               </w:rPr>
-              <w:fldChar w:fldCharType="begin"/>
-            </w:r>
-            <w:r>
-              <w:rPr>
-                <w:noProof/>
-              </w:rPr>
-              <w:instrText xml:space="preserve"> SEQ Figura \* ARABIC </w:instrText>
-            </w:r>
-            <w:r>
-              <w:rPr>
-                <w:noProof/>
-              </w:rPr>
-              <w:fldChar w:fldCharType="separate"/>
-            </w:r>
-            <w:r>
-              <w:rPr>
-                <w:noProof/>
-              </w:rPr>
-              <w:t>9</w:t>
-            </w:r>
-            <w:r>
-              <w:rPr>
-                <w:noProof/>
-              </w:rPr>
-              <w:fldChar w:fldCharType="end"/>
+              <w:t>8</w:t>
             </w:r>
           </w:p>
         </w:tc>
@@ -1302,6 +1171,78 @@
                       <pic:pic xmlns:pic="http://schemas.openxmlformats.org/drawingml/2006/picture">
                         <pic:nvPicPr>
                           <pic:cNvPr id="12" name="Following.JPG"/>
+                          <pic:cNvPicPr/>
+                        </pic:nvPicPr>
+                        <pic:blipFill>
+                          <a:blip r:embed="rId13" cstate="print">
+                            <a:extLst>
+                              <a:ext uri="{28A0092B-C50C-407E-A947-70E740481C1C}">
+                                <a14:useLocalDpi xmlns:a14="http://schemas.microsoft.com/office/drawing/2010/main" val="0"/>
+                              </a:ext>
+                            </a:extLst>
+                          </a:blip>
+                          <a:stretch>
+                            <a:fillRect/>
+                          </a:stretch>
+                        </pic:blipFill>
+                        <pic:spPr>
+                          <a:xfrm>
+                            <a:off x="0" y="0"/>
+                            <a:ext cx="3174730" cy="1908000"/>
+                          </a:xfrm>
+                          <a:prstGeom prst="rect">
+                            <a:avLst/>
+                          </a:prstGeom>
+                        </pic:spPr>
+                      </pic:pic>
+                    </a:graphicData>
+                  </a:graphic>
+                </wp:inline>
+              </w:drawing>
+            </w:r>
+          </w:p>
+          <w:p>
+            <w:pPr>
+              <w:pStyle w:val="Legenda"/>
+              <w:jc w:val="center"/>
+            </w:pPr>
+            <w:r>
+              <w:t xml:space="preserve">Figura </w:t>
+            </w:r>
+            <w:r>
+              <w:rPr>
+                <w:noProof/>
+              </w:rPr>
+              <w:t>09</w:t>
+            </w:r>
+          </w:p>
+        </w:tc>
+        <w:tc>
+          <w:tcPr>
+            <w:tcW w:w="5228" w:type="dxa"/>
+          </w:tcPr>
+          <w:p>
+            <w:pPr>
+              <w:keepNext/>
+              <w:jc w:val="center"/>
+            </w:pPr>
+            <w:r>
+              <w:rPr>
+                <w:noProof/>
+              </w:rPr>
+              <w:drawing>
+                <wp:inline distT="0" distB="0" distL="0" distR="0">
+                  <wp:extent cx="3174730" cy="1908000"/>
+                  <wp:effectExtent l="0" t="0" r="6985" b="0"/>
+                  <wp:docPr id="3" name="Imagem 3"/>
+                  <wp:cNvGraphicFramePr>
+                    <a:graphicFrameLocks xmlns:a="http://schemas.openxmlformats.org/drawingml/2006/main" noChangeAspect="1"/>
+                  </wp:cNvGraphicFramePr>
+                  <a:graphic xmlns:a="http://schemas.openxmlformats.org/drawingml/2006/main">
+                    <a:graphicData uri="http://schemas.openxmlformats.org/drawingml/2006/picture">
+                      <pic:pic xmlns:pic="http://schemas.openxmlformats.org/drawingml/2006/picture">
+                        <pic:nvPicPr>
+                          <pic:cNvPr id="3" name="Finished.JPG"/>
                           <pic:cNvPicPr/>
                         </pic:nvPicPr>
                         <pic:blipFill>
@@ -1341,130 +1282,7 @@
               <w:t xml:space="preserve">Figura </w:t>
             </w:r>
             <w:r>
-              <w:rPr>
-                <w:noProof/>
-              </w:rPr>
-              <w:fldChar w:fldCharType="begin"/>
-            </w:r>
-            <w:r>
-              <w:rPr>
-                <w:noProof/>
-              </w:rPr>
-              <w:instrText xml:space="preserve"> SEQ Figura \* ARABIC </w:instrText>
-            </w:r>
-            <w:r>
-              <w:rPr>
-                <w:noProof/>
-              </w:rPr>
-              <w:fldChar w:fldCharType="separate"/>
-            </w:r>
-            <w:r>
-              <w:rPr>
-                <w:noProof/>
-              </w:rPr>
               <w:t>10</w:t>
-            </w:r>
-            <w:r>
-              <w:rPr>
-                <w:noProof/>
-              </w:rPr>
-              <w:fldChar w:fldCharType="end"/>
-            </w:r>
-          </w:p>
-        </w:tc>
-        <w:tc>
-          <w:tcPr>
-            <w:tcW w:w="5228" w:type="dxa"/>
-          </w:tcPr>
-          <w:p>
-            <w:pPr>
-              <w:keepNext/>
-              <w:jc w:val="center"/>
-            </w:pPr>
-            <w:r>
-              <w:rPr>
-                <w:noProof/>
-              </w:rPr>
-              <w:drawing>
-                <wp:inline distT="0" distB="0" distL="0" distR="0">
-                  <wp:extent cx="3174730" cy="1908000"/>
-                  <wp:effectExtent l="0" t="0" r="6985" b="0"/>
-                  <wp:docPr id="3" name="Imagem 3"/>
-                  <wp:cNvGraphicFramePr>
-                    <a:graphicFrameLocks xmlns:a="http://schemas.openxmlformats.org/drawingml/2006/main" noChangeAspect="1"/>
-                  </wp:cNvGraphicFramePr>
-                  <a:graphic xmlns:a="http://schemas.openxmlformats.org/drawingml/2006/main">
-                    <a:graphicData uri="http://schemas.openxmlformats.org/drawingml/2006/picture">
-                      <pic:pic xmlns:pic="http://schemas.openxmlformats.org/drawingml/2006/picture">
-                        <pic:nvPicPr>
-                          <pic:cNvPr id="3" name="Finished.JPG"/>
-                          <pic:cNvPicPr/>
-                        </pic:nvPicPr>
-                        <pic:blipFill>
-                          <a:blip r:embed="rId15" cstate="print">
-                            <a:extLst>
-                              <a:ext uri="{28A0092B-C50C-407E-A947-70E740481C1C}">
-                                <a14:useLocalDpi xmlns:a14="http://schemas.microsoft.com/office/drawing/2010/main" val="0"/>
-                              </a:ext>
-                            </a:extLst>
-                          </a:blip>
-                          <a:stretch>
-                            <a:fillRect/>
-                          </a:stretch>
-                        </pic:blipFill>
-                        <pic:spPr>
-                          <a:xfrm>
-                            <a:off x="0" y="0"/>
-                            <a:ext cx="3174730" cy="1908000"/>
-                          </a:xfrm>
-                          <a:prstGeom prst="rect">
-                            <a:avLst/>
-                          </a:prstGeom>
-                        </pic:spPr>
-                      </pic:pic>
-                    </a:graphicData>
-                  </a:graphic>
-                </wp:inline>
-              </w:drawing>
-            </w:r>
-          </w:p>
-          <w:p>
-            <w:pPr>
-              <w:pStyle w:val="Legenda"/>
-              <w:jc w:val="center"/>
-            </w:pPr>
-            <w:r>
-              <w:t xml:space="preserve">Figura </w:t>
-            </w:r>
-            <w:r>
-              <w:rPr>
-                <w:noProof/>
-              </w:rPr>
-              <w:fldChar w:fldCharType="begin"/>
-            </w:r>
-            <w:r>
-              <w:rPr>
-                <w:noProof/>
-              </w:rPr>
-              <w:instrText xml:space="preserve"> SEQ Figura \* ARABIC </w:instrText>
-            </w:r>
-            <w:r>
-              <w:rPr>
-                <w:noProof/>
-              </w:rPr>
-              <w:fldChar w:fldCharType="separate"/>
-            </w:r>
-            <w:r>
-              <w:rPr>
-                <w:noProof/>
-              </w:rPr>
-              <w:t>11</w:t>
-            </w:r>
-            <w:r>
-              <w:rPr>
-                <w:noProof/>
-              </w:rPr>
-              <w:fldChar w:fldCharType="end"/>
             </w:r>
           </w:p>
         </w:tc>
@@ -1540,26 +1358,25 @@
             </w:pPr>
             <w:r>
               <w:rPr>
-                <w:b/>
                 <w:noProof/>
               </w:rPr>
               <w:drawing>
-                <wp:inline distT="0" distB="0" distL="0" distR="0" wp14:anchorId="68D27DC6" wp14:editId="6E3011C2">
-                  <wp:extent cx="3023515" cy="1872000"/>
+                <wp:inline distT="0" distB="0" distL="0" distR="0">
+                  <wp:extent cx="3157200" cy="1872000"/>
                   <wp:effectExtent l="0" t="0" r="5715" b="0"/>
-                  <wp:docPr id="31" name="Imagem 31"/>
+                  <wp:docPr id="9" name="Imagem 9"/>
                   <wp:cNvGraphicFramePr>
-                    <a:graphicFrameLocks xmlns:a="http://schemas.openxmlformats.org/drawingml/2006/main" noChangeAspect="1"/>
+                    <a:graphicFrameLocks xmlns:a="http://schemas.openxmlformats.org/drawingml/2006/main"/>
                   </wp:cNvGraphicFramePr>
                   <a:graphic xmlns:a="http://schemas.openxmlformats.org/drawingml/2006/main">
                     <a:graphicData uri="http://schemas.openxmlformats.org/drawingml/2006/picture">
                       <pic:pic xmlns:pic="http://schemas.openxmlformats.org/drawingml/2006/picture">
                         <pic:nvPicPr>
-                          <pic:cNvPr id="31" name="Register.JPG"/>
-                          <pic:cNvPicPr/>
+                          <pic:cNvPr id="9" name="Register.JPG"/>
+                          <pic:cNvPicPr preferRelativeResize="0"/>
                         </pic:nvPicPr>
                         <pic:blipFill>
-                          <a:blip r:embed="rId16" cstate="print">
+                          <a:blip r:embed="rId15" cstate="print">
                             <a:extLst>
                               <a:ext uri="{28A0092B-C50C-407E-A947-70E740481C1C}">
                                 <a14:useLocalDpi xmlns:a14="http://schemas.microsoft.com/office/drawing/2010/main" val="0"/>
@@ -1573,7 +1390,7 @@
                         <pic:spPr>
                           <a:xfrm>
                             <a:off x="0" y="0"/>
-                            <a:ext cx="3023515" cy="1872000"/>
+                            <a:ext cx="3157200" cy="1872000"/>
                           </a:xfrm>
                           <a:prstGeom prst="rect">
                             <a:avLst/>
@@ -1601,31 +1418,7 @@
               <w:rPr>
                 <w:noProof/>
               </w:rPr>
-              <w:fldChar w:fldCharType="begin"/>
-            </w:r>
-            <w:r>
-              <w:rPr>
-                <w:noProof/>
-              </w:rPr>
-              <w:instrText xml:space="preserve"> SEQ Figura \* ARABIC </w:instrText>
-            </w:r>
-            <w:r>
-              <w:rPr>
-                <w:noProof/>
-              </w:rPr>
-              <w:fldChar w:fldCharType="separate"/>
-            </w:r>
-            <w:r>
-              <w:rPr>
-                <w:noProof/>
-              </w:rPr>
-              <w:t>12</w:t>
-            </w:r>
-            <w:r>
-              <w:rPr>
-                <w:noProof/>
-              </w:rPr>
-              <w:fldChar w:fldCharType="end"/>
+              <w:t>11</w:t>
             </w:r>
           </w:p>
         </w:tc>
@@ -1659,7 +1452,7 @@
                           <pic:cNvPicPr/>
                         </pic:nvPicPr>
                         <pic:blipFill>
-                          <a:blip r:embed="rId17" cstate="print">
+                          <a:blip r:embed="rId16" cstate="print">
                             <a:extLst>
                               <a:ext uri="{28A0092B-C50C-407E-A947-70E740481C1C}">
                                 <a14:useLocalDpi xmlns:a14="http://schemas.microsoft.com/office/drawing/2010/main" val="0"/>
@@ -1698,34 +1491,13 @@
               <w:t xml:space="preserve">Figura </w:t>
             </w:r>
             <w:r>
-              <w:rPr>
-                <w:noProof/>
-              </w:rPr>
-              <w:fldChar w:fldCharType="begin"/>
-            </w:r>
-            <w:r>
-              <w:rPr>
-                <w:noProof/>
-              </w:rPr>
-              <w:instrText xml:space="preserve"> SEQ Figura \* ARABIC </w:instrText>
-            </w:r>
-            <w:r>
-              <w:rPr>
-                <w:noProof/>
-              </w:rPr>
-              <w:fldChar w:fldCharType="separate"/>
-            </w:r>
-            <w:r>
-              <w:rPr>
-                <w:noProof/>
-              </w:rPr>
-              <w:t>13</w:t>
-            </w:r>
-            <w:r>
-              <w:rPr>
-                <w:noProof/>
-              </w:rPr>
-              <w:fldChar w:fldCharType="end"/>
+              <w:t>1</w:t>
+            </w:r>
+            <w:r>
+              <w:rPr>
+                <w:noProof/>
+              </w:rPr>
+              <w:t>2</w:t>
             </w:r>
           </w:p>
         </w:tc>
@@ -1842,7 +1614,7 @@
                           <pic:cNvPicPr/>
                         </pic:nvPicPr>
                         <pic:blipFill>
-                          <a:blip r:embed="rId18" cstate="print">
+                          <a:blip r:embed="rId17" cstate="print">
                             <a:extLst>
                               <a:ext uri="{28A0092B-C50C-407E-A947-70E740481C1C}">
                                 <a14:useLocalDpi xmlns:a14="http://schemas.microsoft.com/office/drawing/2010/main" val="0"/>
@@ -1884,31 +1656,7 @@
               <w:rPr>
                 <w:noProof/>
               </w:rPr>
-              <w:fldChar w:fldCharType="begin"/>
-            </w:r>
-            <w:r>
-              <w:rPr>
-                <w:noProof/>
-              </w:rPr>
-              <w:instrText xml:space="preserve"> SEQ Figura \* ARABIC </w:instrText>
-            </w:r>
-            <w:r>
-              <w:rPr>
-                <w:noProof/>
-              </w:rPr>
-              <w:fldChar w:fldCharType="separate"/>
-            </w:r>
-            <w:r>
-              <w:rPr>
-                <w:noProof/>
-              </w:rPr>
-              <w:t>14</w:t>
-            </w:r>
-            <w:r>
-              <w:rPr>
-                <w:noProof/>
-              </w:rPr>
-              <w:fldChar w:fldCharType="end"/>
+              <w:t>13</w:t>
             </w:r>
           </w:p>
         </w:tc>
@@ -1942,7 +1690,7 @@
                           <pic:cNvPicPr/>
                         </pic:nvPicPr>
                         <pic:blipFill>
-                          <a:blip r:embed="rId19" cstate="print">
+                          <a:blip r:embed="rId18" cstate="print">
                             <a:extLst>
                               <a:ext uri="{28A0092B-C50C-407E-A947-70E740481C1C}">
                                 <a14:useLocalDpi xmlns:a14="http://schemas.microsoft.com/office/drawing/2010/main" val="0"/>
@@ -1984,31 +1732,7 @@
               <w:rPr>
                 <w:noProof/>
               </w:rPr>
-              <w:fldChar w:fldCharType="begin"/>
-            </w:r>
-            <w:r>
-              <w:rPr>
-                <w:noProof/>
-              </w:rPr>
-              <w:instrText xml:space="preserve"> SEQ Figura \* ARABIC </w:instrText>
-            </w:r>
-            <w:r>
-              <w:rPr>
-                <w:noProof/>
-              </w:rPr>
-              <w:fldChar w:fldCharType="separate"/>
-            </w:r>
-            <w:r>
-              <w:rPr>
-                <w:noProof/>
-              </w:rPr>
-              <w:t>15</w:t>
-            </w:r>
-            <w:r>
-              <w:rPr>
-                <w:noProof/>
-              </w:rPr>
-              <w:fldChar w:fldCharType="end"/>
+              <w:t>14</w:t>
             </w:r>
           </w:p>
         </w:tc>
@@ -2076,7 +1800,7 @@
                           <pic:cNvPicPr/>
                         </pic:nvPicPr>
                         <pic:blipFill>
-                          <a:blip r:embed="rId20">
+                          <a:blip r:embed="rId19">
                             <a:extLst>
                               <a:ext uri="{28A0092B-C50C-407E-A947-70E740481C1C}">
                                 <a14:useLocalDpi xmlns:a14="http://schemas.microsoft.com/office/drawing/2010/main" val="0"/>
@@ -2118,31 +1842,7 @@
               <w:rPr>
                 <w:noProof/>
               </w:rPr>
-              <w:fldChar w:fldCharType="begin"/>
-            </w:r>
-            <w:r>
-              <w:rPr>
-                <w:noProof/>
-              </w:rPr>
-              <w:instrText xml:space="preserve"> SEQ Figura \* ARABIC </w:instrText>
-            </w:r>
-            <w:r>
-              <w:rPr>
-                <w:noProof/>
-              </w:rPr>
-              <w:fldChar w:fldCharType="separate"/>
-            </w:r>
-            <w:r>
-              <w:rPr>
-                <w:noProof/>
-              </w:rPr>
-              <w:t>16</w:t>
-            </w:r>
-            <w:r>
-              <w:rPr>
-                <w:noProof/>
-              </w:rPr>
-              <w:fldChar w:fldCharType="end"/>
+              <w:t>15</w:t>
             </w:r>
           </w:p>
         </w:tc>
@@ -2176,7 +1876,7 @@
                           <pic:cNvPicPr/>
                         </pic:nvPicPr>
                         <pic:blipFill>
-                          <a:blip r:embed="rId21">
+                          <a:blip r:embed="rId20">
                             <a:extLst>
                               <a:ext uri="{28A0092B-C50C-407E-A947-70E740481C1C}">
                                 <a14:useLocalDpi xmlns:a14="http://schemas.microsoft.com/office/drawing/2010/main" val="0"/>
@@ -2236,7 +1936,7 @@
               <w:rPr>
                 <w:noProof/>
               </w:rPr>
-              <w:t>17</w:t>
+              <w:t>16</w:t>
             </w:r>
             <w:r>
               <w:rPr>
@@ -2311,7 +2011,7 @@
                           <pic:cNvPicPr/>
                         </pic:nvPicPr>
                         <pic:blipFill>
-                          <a:blip r:embed="rId22">
+                          <a:blip r:embed="rId21">
                             <a:extLst>
                               <a:ext uri="{28A0092B-C50C-407E-A947-70E740481C1C}">
                                 <a14:useLocalDpi xmlns:a14="http://schemas.microsoft.com/office/drawing/2010/main" val="0"/>
@@ -2353,31 +2053,7 @@
               <w:rPr>
                 <w:noProof/>
               </w:rPr>
-              <w:fldChar w:fldCharType="begin"/>
-            </w:r>
-            <w:r>
-              <w:rPr>
-                <w:noProof/>
-              </w:rPr>
-              <w:instrText xml:space="preserve"> SEQ Figura \* ARABIC </w:instrText>
-            </w:r>
-            <w:r>
-              <w:rPr>
-                <w:noProof/>
-              </w:rPr>
-              <w:fldChar w:fldCharType="separate"/>
-            </w:r>
-            <w:r>
-              <w:rPr>
-                <w:noProof/>
-              </w:rPr>
-              <w:t>18</w:t>
-            </w:r>
-            <w:r>
-              <w:rPr>
-                <w:noProof/>
-              </w:rPr>
-              <w:fldChar w:fldCharType="end"/>
+              <w:t>17</w:t>
             </w:r>
           </w:p>
         </w:tc>
@@ -2411,7 +2087,7 @@
                           <pic:cNvPicPr/>
                         </pic:nvPicPr>
                         <pic:blipFill>
-                          <a:blip r:embed="rId23">
+                          <a:blip r:embed="rId22">
                             <a:extLst>
                               <a:ext uri="{28A0092B-C50C-407E-A947-70E740481C1C}">
                                 <a14:useLocalDpi xmlns:a14="http://schemas.microsoft.com/office/drawing/2010/main" val="0"/>
@@ -2453,31 +2129,7 @@
               <w:rPr>
                 <w:noProof/>
               </w:rPr>
-              <w:fldChar w:fldCharType="begin"/>
-            </w:r>
-            <w:r>
-              <w:rPr>
-                <w:noProof/>
-              </w:rPr>
-              <w:instrText xml:space="preserve"> SEQ Figura \* ARABIC </w:instrText>
-            </w:r>
-            <w:r>
-              <w:rPr>
-                <w:noProof/>
-              </w:rPr>
-              <w:fldChar w:fldCharType="separate"/>
-            </w:r>
-            <w:r>
-              <w:rPr>
-                <w:noProof/>
-              </w:rPr>
-              <w:t>19</w:t>
-            </w:r>
-            <w:r>
-              <w:rPr>
-                <w:noProof/>
-              </w:rPr>
-              <w:fldChar w:fldCharType="end"/>
+              <w:t>18</w:t>
             </w:r>
           </w:p>
         </w:tc>
@@ -2522,11 +2174,18 @@
           <w:b/>
         </w:rPr>
       </w:pPr>
+    </w:p>
+    <w:p>
+      <w:pPr>
+        <w:keepNext/>
+        <w:rPr>
+          <w:b/>
+        </w:rPr>
+      </w:pPr>
       <w:r>
         <w:rPr>
           <w:b/>
         </w:rPr>
-        <w:lastRenderedPageBreak/>
         <w:t>Controle de Contas</w:t>
       </w:r>
     </w:p>
@@ -2578,6 +2237,82 @@
                       <pic:pic xmlns:pic="http://schemas.openxmlformats.org/drawingml/2006/picture">
                         <pic:nvPicPr>
                           <pic:cNvPr id="17" name="to Pay.JPG"/>
+                          <pic:cNvPicPr/>
+                        </pic:nvPicPr>
+                        <pic:blipFill>
+                          <a:blip r:embed="rId23">
+                            <a:extLst>
+                              <a:ext uri="{28A0092B-C50C-407E-A947-70E740481C1C}">
+                                <a14:useLocalDpi xmlns:a14="http://schemas.microsoft.com/office/drawing/2010/main" val="0"/>
+                              </a:ext>
+                            </a:extLst>
+                          </a:blip>
+                          <a:stretch>
+                            <a:fillRect/>
+                          </a:stretch>
+                        </pic:blipFill>
+                        <pic:spPr>
+                          <a:xfrm>
+                            <a:off x="0" y="0"/>
+                            <a:ext cx="2330686" cy="2340000"/>
+                          </a:xfrm>
+                          <a:prstGeom prst="rect">
+                            <a:avLst/>
+                          </a:prstGeom>
+                        </pic:spPr>
+                      </pic:pic>
+                    </a:graphicData>
+                  </a:graphic>
+                </wp:inline>
+              </w:drawing>
+            </w:r>
+          </w:p>
+          <w:p>
+            <w:pPr>
+              <w:pStyle w:val="Legenda"/>
+              <w:jc w:val="center"/>
+              <w:rPr>
+                <w:b/>
+              </w:rPr>
+            </w:pPr>
+            <w:r>
+              <w:t xml:space="preserve">Figura </w:t>
+            </w:r>
+            <w:r>
+              <w:rPr>
+                <w:noProof/>
+              </w:rPr>
+              <w:t>19</w:t>
+            </w:r>
+          </w:p>
+        </w:tc>
+        <w:tc>
+          <w:tcPr>
+            <w:tcW w:w="5228" w:type="dxa"/>
+          </w:tcPr>
+          <w:p>
+            <w:pPr>
+              <w:keepNext/>
+              <w:jc w:val="center"/>
+            </w:pPr>
+            <w:r>
+              <w:rPr>
+                <w:b/>
+                <w:noProof/>
+              </w:rPr>
+              <w:drawing>
+                <wp:inline distT="0" distB="0" distL="0" distR="0">
+                  <wp:extent cx="2330686" cy="2340000"/>
+                  <wp:effectExtent l="0" t="0" r="0" b="3175"/>
+                  <wp:docPr id="18" name="Imagem 18"/>
+                  <wp:cNvGraphicFramePr>
+                    <a:graphicFrameLocks xmlns:a="http://schemas.openxmlformats.org/drawingml/2006/main" noChangeAspect="1"/>
+                  </wp:cNvGraphicFramePr>
+                  <a:graphic xmlns:a="http://schemas.openxmlformats.org/drawingml/2006/main">
+                    <a:graphicData uri="http://schemas.openxmlformats.org/drawingml/2006/picture">
+                      <pic:pic xmlns:pic="http://schemas.openxmlformats.org/drawingml/2006/picture">
+                        <pic:nvPicPr>
+                          <pic:cNvPr id="18" name="to Receive.JPG"/>
                           <pic:cNvPicPr/>
                         </pic:nvPicPr>
                         <pic:blipFill>
@@ -2623,40 +2358,22 @@
               <w:rPr>
                 <w:noProof/>
               </w:rPr>
-              <w:fldChar w:fldCharType="begin"/>
-            </w:r>
-            <w:r>
-              <w:rPr>
-                <w:noProof/>
-              </w:rPr>
-              <w:instrText xml:space="preserve"> SEQ Figura \* ARABIC </w:instrText>
-            </w:r>
-            <w:r>
-              <w:rPr>
-                <w:noProof/>
-              </w:rPr>
-              <w:fldChar w:fldCharType="separate"/>
-            </w:r>
-            <w:r>
-              <w:rPr>
-                <w:noProof/>
-              </w:rPr>
               <w:t>20</w:t>
             </w:r>
-            <w:r>
-              <w:rPr>
-                <w:noProof/>
-              </w:rPr>
-              <w:fldChar w:fldCharType="end"/>
-            </w:r>
           </w:p>
         </w:tc>
+      </w:tr>
+      <w:tr>
+        <w:trPr>
+          <w:trHeight w:val="4834"/>
+        </w:trPr>
         <w:tc>
           <w:tcPr>
             <w:tcW w:w="5228" w:type="dxa"/>
           </w:tcPr>
           <w:p>
             <w:pPr>
+              <w:pStyle w:val="Legenda"/>
               <w:keepNext/>
               <w:jc w:val="center"/>
             </w:pPr>
@@ -2669,7 +2386,7 @@
                 <wp:inline distT="0" distB="0" distL="0" distR="0">
                   <wp:extent cx="2330686" cy="2340000"/>
                   <wp:effectExtent l="0" t="0" r="0" b="3175"/>
-                  <wp:docPr id="18" name="Imagem 18"/>
+                  <wp:docPr id="40" name="Imagem 40"/>
                   <wp:cNvGraphicFramePr>
                     <a:graphicFrameLocks xmlns:a="http://schemas.openxmlformats.org/drawingml/2006/main" noChangeAspect="1"/>
                   </wp:cNvGraphicFramePr>
@@ -2677,7 +2394,7 @@
                     <a:graphicData uri="http://schemas.openxmlformats.org/drawingml/2006/picture">
                       <pic:pic xmlns:pic="http://schemas.openxmlformats.org/drawingml/2006/picture">
                         <pic:nvPicPr>
-                          <pic:cNvPr id="18" name="to Receive.JPG"/>
+                          <pic:cNvPr id="40" name="Cheque.JPG"/>
                           <pic:cNvPicPr/>
                         </pic:nvPicPr>
                         <pic:blipFill>
@@ -2723,137 +2440,7 @@
               <w:rPr>
                 <w:noProof/>
               </w:rPr>
-              <w:fldChar w:fldCharType="begin"/>
-            </w:r>
-            <w:r>
-              <w:rPr>
-                <w:noProof/>
-              </w:rPr>
-              <w:instrText xml:space="preserve"> SEQ Figura \* ARABIC </w:instrText>
-            </w:r>
-            <w:r>
-              <w:rPr>
-                <w:noProof/>
-              </w:rPr>
-              <w:fldChar w:fldCharType="separate"/>
-            </w:r>
-            <w:r>
-              <w:rPr>
-                <w:noProof/>
-              </w:rPr>
               <w:t>21</w:t>
-            </w:r>
-            <w:r>
-              <w:rPr>
-                <w:noProof/>
-              </w:rPr>
-              <w:fldChar w:fldCharType="end"/>
-            </w:r>
-          </w:p>
-        </w:tc>
-      </w:tr>
-      <w:tr>
-        <w:trPr>
-          <w:trHeight w:val="4834"/>
-        </w:trPr>
-        <w:tc>
-          <w:tcPr>
-            <w:tcW w:w="5228" w:type="dxa"/>
-          </w:tcPr>
-          <w:p>
-            <w:pPr>
-              <w:pStyle w:val="Legenda"/>
-              <w:keepNext/>
-              <w:jc w:val="center"/>
-            </w:pPr>
-            <w:r>
-              <w:rPr>
-                <w:b/>
-                <w:noProof/>
-              </w:rPr>
-              <w:drawing>
-                <wp:inline distT="0" distB="0" distL="0" distR="0">
-                  <wp:extent cx="2330686" cy="2340000"/>
-                  <wp:effectExtent l="0" t="0" r="0" b="3175"/>
-                  <wp:docPr id="40" name="Imagem 40"/>
-                  <wp:cNvGraphicFramePr>
-                    <a:graphicFrameLocks xmlns:a="http://schemas.openxmlformats.org/drawingml/2006/main" noChangeAspect="1"/>
-                  </wp:cNvGraphicFramePr>
-                  <a:graphic xmlns:a="http://schemas.openxmlformats.org/drawingml/2006/main">
-                    <a:graphicData uri="http://schemas.openxmlformats.org/drawingml/2006/picture">
-                      <pic:pic xmlns:pic="http://schemas.openxmlformats.org/drawingml/2006/picture">
-                        <pic:nvPicPr>
-                          <pic:cNvPr id="40" name="Cheque.JPG"/>
-                          <pic:cNvPicPr/>
-                        </pic:nvPicPr>
-                        <pic:blipFill>
-                          <a:blip r:embed="rId26">
-                            <a:extLst>
-                              <a:ext uri="{28A0092B-C50C-407E-A947-70E740481C1C}">
-                                <a14:useLocalDpi xmlns:a14="http://schemas.microsoft.com/office/drawing/2010/main" val="0"/>
-                              </a:ext>
-                            </a:extLst>
-                          </a:blip>
-                          <a:stretch>
-                            <a:fillRect/>
-                          </a:stretch>
-                        </pic:blipFill>
-                        <pic:spPr>
-                          <a:xfrm>
-                            <a:off x="0" y="0"/>
-                            <a:ext cx="2330686" cy="2340000"/>
-                          </a:xfrm>
-                          <a:prstGeom prst="rect">
-                            <a:avLst/>
-                          </a:prstGeom>
-                        </pic:spPr>
-                      </pic:pic>
-                    </a:graphicData>
-                  </a:graphic>
-                </wp:inline>
-              </w:drawing>
-            </w:r>
-          </w:p>
-          <w:p>
-            <w:pPr>
-              <w:pStyle w:val="Legenda"/>
-              <w:jc w:val="center"/>
-              <w:rPr>
-                <w:b/>
-              </w:rPr>
-            </w:pPr>
-            <w:r>
-              <w:t xml:space="preserve">Figura </w:t>
-            </w:r>
-            <w:r>
-              <w:rPr>
-                <w:noProof/>
-              </w:rPr>
-              <w:fldChar w:fldCharType="begin"/>
-            </w:r>
-            <w:r>
-              <w:rPr>
-                <w:noProof/>
-              </w:rPr>
-              <w:instrText xml:space="preserve"> SEQ Figura \* ARABIC </w:instrText>
-            </w:r>
-            <w:r>
-              <w:rPr>
-                <w:noProof/>
-              </w:rPr>
-              <w:fldChar w:fldCharType="separate"/>
-            </w:r>
-            <w:r>
-              <w:rPr>
-                <w:noProof/>
-              </w:rPr>
-              <w:t>22</w:t>
-            </w:r>
-            <w:r>
-              <w:rPr>
-                <w:noProof/>
-              </w:rPr>
-              <w:fldChar w:fldCharType="end"/>
             </w:r>
           </w:p>
         </w:tc>
@@ -2888,7 +2475,7 @@
                           <pic:cNvPicPr/>
                         </pic:nvPicPr>
                         <pic:blipFill>
-                          <a:blip r:embed="rId27">
+                          <a:blip r:embed="rId26">
                             <a:extLst>
                               <a:ext uri="{28A0092B-C50C-407E-A947-70E740481C1C}">
                                 <a14:useLocalDpi xmlns:a14="http://schemas.microsoft.com/office/drawing/2010/main" val="0"/>
@@ -2930,31 +2517,7 @@
               <w:rPr>
                 <w:noProof/>
               </w:rPr>
-              <w:fldChar w:fldCharType="begin"/>
-            </w:r>
-            <w:r>
-              <w:rPr>
-                <w:noProof/>
-              </w:rPr>
-              <w:instrText xml:space="preserve"> SEQ Figura \* ARABIC </w:instrText>
-            </w:r>
-            <w:r>
-              <w:rPr>
-                <w:noProof/>
-              </w:rPr>
-              <w:fldChar w:fldCharType="separate"/>
-            </w:r>
-            <w:r>
-              <w:rPr>
-                <w:noProof/>
-              </w:rPr>
-              <w:t>23</w:t>
-            </w:r>
-            <w:r>
-              <w:rPr>
-                <w:noProof/>
-              </w:rPr>
-              <w:fldChar w:fldCharType="end"/>
+              <w:t>22</w:t>
             </w:r>
           </w:p>
         </w:tc>
@@ -3083,7 +2646,6 @@
         <w:rPr>
           <w:b/>
         </w:rPr>
-        <w:lastRenderedPageBreak/>
         <w:t>Controle de Caixa</w:t>
       </w:r>
     </w:p>
@@ -3136,7 +2698,7 @@
                           <pic:cNvPicPr/>
                         </pic:nvPicPr>
                         <pic:blipFill>
-                          <a:blip r:embed="rId28">
+                          <a:blip r:embed="rId27">
                             <a:extLst>
                               <a:ext uri="{28A0092B-C50C-407E-A947-70E740481C1C}">
                                 <a14:useLocalDpi xmlns:a14="http://schemas.microsoft.com/office/drawing/2010/main" val="0"/>
@@ -3175,34 +2737,7 @@
               <w:t xml:space="preserve">Figura </w:t>
             </w:r>
             <w:r>
-              <w:rPr>
-                <w:noProof/>
-              </w:rPr>
-              <w:fldChar w:fldCharType="begin"/>
-            </w:r>
-            <w:r>
-              <w:rPr>
-                <w:noProof/>
-              </w:rPr>
-              <w:instrText xml:space="preserve"> SEQ Figura \* ARABIC </w:instrText>
-            </w:r>
-            <w:r>
-              <w:rPr>
-                <w:noProof/>
-              </w:rPr>
-              <w:fldChar w:fldCharType="separate"/>
-            </w:r>
-            <w:r>
-              <w:rPr>
-                <w:noProof/>
-              </w:rPr>
-              <w:t>24</w:t>
-            </w:r>
-            <w:r>
-              <w:rPr>
-                <w:noProof/>
-              </w:rPr>
-              <w:fldChar w:fldCharType="end"/>
+              <w:t>23</w:t>
             </w:r>
           </w:p>
         </w:tc>
@@ -3236,7 +2771,7 @@
                           <pic:cNvPicPr/>
                         </pic:nvPicPr>
                         <pic:blipFill>
-                          <a:blip r:embed="rId29">
+                          <a:blip r:embed="rId28">
                             <a:extLst>
                               <a:ext uri="{28A0092B-C50C-407E-A947-70E740481C1C}">
                                 <a14:useLocalDpi xmlns:a14="http://schemas.microsoft.com/office/drawing/2010/main" val="0"/>
@@ -3278,31 +2813,7 @@
               <w:rPr>
                 <w:noProof/>
               </w:rPr>
-              <w:fldChar w:fldCharType="begin"/>
-            </w:r>
-            <w:r>
-              <w:rPr>
-                <w:noProof/>
-              </w:rPr>
-              <w:instrText xml:space="preserve"> SEQ Figura \* ARABIC </w:instrText>
-            </w:r>
-            <w:r>
-              <w:rPr>
-                <w:noProof/>
-              </w:rPr>
-              <w:fldChar w:fldCharType="separate"/>
-            </w:r>
-            <w:r>
-              <w:rPr>
-                <w:noProof/>
-              </w:rPr>
-              <w:t>25</w:t>
-            </w:r>
-            <w:r>
-              <w:rPr>
-                <w:noProof/>
-              </w:rPr>
-              <w:fldChar w:fldCharType="end"/>
+              <w:t>24</w:t>
             </w:r>
           </w:p>
         </w:tc>
@@ -3348,7 +2859,7 @@
                           <pic:cNvPicPr/>
                         </pic:nvPicPr>
                         <pic:blipFill>
-                          <a:blip r:embed="rId30">
+                          <a:blip r:embed="rId29">
                             <a:extLst>
                               <a:ext uri="{28A0092B-C50C-407E-A947-70E740481C1C}">
                                 <a14:useLocalDpi xmlns:a14="http://schemas.microsoft.com/office/drawing/2010/main" val="0"/>
@@ -3390,31 +2901,7 @@
               <w:rPr>
                 <w:noProof/>
               </w:rPr>
-              <w:fldChar w:fldCharType="begin"/>
-            </w:r>
-            <w:r>
-              <w:rPr>
-                <w:noProof/>
-              </w:rPr>
-              <w:instrText xml:space="preserve"> SEQ Figura \* ARABIC </w:instrText>
-            </w:r>
-            <w:r>
-              <w:rPr>
-                <w:noProof/>
-              </w:rPr>
-              <w:fldChar w:fldCharType="separate"/>
-            </w:r>
-            <w:r>
-              <w:rPr>
-                <w:noProof/>
-              </w:rPr>
-              <w:t>26</w:t>
-            </w:r>
-            <w:r>
-              <w:rPr>
-                <w:noProof/>
-              </w:rPr>
-              <w:fldChar w:fldCharType="end"/>
+              <w:t>25</w:t>
             </w:r>
           </w:p>
         </w:tc>
@@ -3559,7 +3046,6 @@
         <w:rPr>
           <w:b/>
         </w:rPr>
-        <w:lastRenderedPageBreak/>
         <w:t>Relatórios</w:t>
       </w:r>
     </w:p>
@@ -3609,6 +3095,82 @@
                       <pic:pic xmlns:pic="http://schemas.openxmlformats.org/drawingml/2006/picture">
                         <pic:nvPicPr>
                           <pic:cNvPr id="25" name="Budgets.JPG"/>
+                          <pic:cNvPicPr/>
+                        </pic:nvPicPr>
+                        <pic:blipFill>
+                          <a:blip r:embed="rId30">
+                            <a:extLst>
+                              <a:ext uri="{28A0092B-C50C-407E-A947-70E740481C1C}">
+                                <a14:useLocalDpi xmlns:a14="http://schemas.microsoft.com/office/drawing/2010/main" val="0"/>
+                              </a:ext>
+                            </a:extLst>
+                          </a:blip>
+                          <a:stretch>
+                            <a:fillRect/>
+                          </a:stretch>
+                        </pic:blipFill>
+                        <pic:spPr>
+                          <a:xfrm>
+                            <a:off x="0" y="0"/>
+                            <a:ext cx="3205979" cy="1224000"/>
+                          </a:xfrm>
+                          <a:prstGeom prst="rect">
+                            <a:avLst/>
+                          </a:prstGeom>
+                        </pic:spPr>
+                      </pic:pic>
+                    </a:graphicData>
+                  </a:graphic>
+                </wp:inline>
+              </w:drawing>
+            </w:r>
+          </w:p>
+          <w:p>
+            <w:pPr>
+              <w:pStyle w:val="Legenda"/>
+              <w:jc w:val="center"/>
+              <w:rPr>
+                <w:b/>
+              </w:rPr>
+            </w:pPr>
+            <w:r>
+              <w:t xml:space="preserve">Figura </w:t>
+            </w:r>
+            <w:r>
+              <w:rPr>
+                <w:noProof/>
+              </w:rPr>
+              <w:t>26</w:t>
+            </w:r>
+          </w:p>
+        </w:tc>
+        <w:tc>
+          <w:tcPr>
+            <w:tcW w:w="5228" w:type="dxa"/>
+          </w:tcPr>
+          <w:p>
+            <w:pPr>
+              <w:keepNext/>
+              <w:jc w:val="center"/>
+            </w:pPr>
+            <w:r>
+              <w:rPr>
+                <w:b/>
+                <w:noProof/>
+              </w:rPr>
+              <w:drawing>
+                <wp:inline distT="0" distB="0" distL="0" distR="0">
+                  <wp:extent cx="3205979" cy="1224000"/>
+                  <wp:effectExtent l="0" t="0" r="0" b="0"/>
+                  <wp:docPr id="26" name="Imagem 26"/>
+                  <wp:cNvGraphicFramePr>
+                    <a:graphicFrameLocks xmlns:a="http://schemas.openxmlformats.org/drawingml/2006/main" noChangeAspect="1"/>
+                  </wp:cNvGraphicFramePr>
+                  <a:graphic xmlns:a="http://schemas.openxmlformats.org/drawingml/2006/main">
+                    <a:graphicData uri="http://schemas.openxmlformats.org/drawingml/2006/picture">
+                      <pic:pic xmlns:pic="http://schemas.openxmlformats.org/drawingml/2006/picture">
+                        <pic:nvPicPr>
+                          <pic:cNvPr id="26" name="Deliveries.JPG"/>
                           <pic:cNvPicPr/>
                         </pic:nvPicPr>
                         <pic:blipFill>
@@ -3654,37 +3216,16 @@
               <w:rPr>
                 <w:noProof/>
               </w:rPr>
-              <w:fldChar w:fldCharType="begin"/>
-            </w:r>
-            <w:r>
-              <w:rPr>
-                <w:noProof/>
-              </w:rPr>
-              <w:instrText xml:space="preserve"> SEQ Figura \* ARABIC </w:instrText>
-            </w:r>
-            <w:r>
-              <w:rPr>
-                <w:noProof/>
-              </w:rPr>
-              <w:fldChar w:fldCharType="separate"/>
-            </w:r>
-            <w:r>
-              <w:rPr>
-                <w:noProof/>
-              </w:rPr>
               <w:t>27</w:t>
             </w:r>
-            <w:r>
-              <w:rPr>
-                <w:noProof/>
-              </w:rPr>
-              <w:fldChar w:fldCharType="end"/>
-            </w:r>
           </w:p>
         </w:tc>
+      </w:tr>
+      <w:tr>
         <w:tc>
           <w:tcPr>
             <w:tcW w:w="5228" w:type="dxa"/>
+            <w:vAlign w:val="center"/>
           </w:tcPr>
           <w:p>
             <w:pPr>
@@ -3700,7 +3241,7 @@
                 <wp:inline distT="0" distB="0" distL="0" distR="0">
                   <wp:extent cx="3205979" cy="1224000"/>
                   <wp:effectExtent l="0" t="0" r="0" b="0"/>
-                  <wp:docPr id="26" name="Imagem 26"/>
+                  <wp:docPr id="27" name="Imagem 27"/>
                   <wp:cNvGraphicFramePr>
                     <a:graphicFrameLocks xmlns:a="http://schemas.openxmlformats.org/drawingml/2006/main" noChangeAspect="1"/>
                   </wp:cNvGraphicFramePr>
@@ -3708,7 +3249,7 @@
                     <a:graphicData uri="http://schemas.openxmlformats.org/drawingml/2006/picture">
                       <pic:pic xmlns:pic="http://schemas.openxmlformats.org/drawingml/2006/picture">
                         <pic:nvPicPr>
-                          <pic:cNvPr id="26" name="Deliveries.JPG"/>
+                          <pic:cNvPr id="27" name="Service Orders.JPG"/>
                           <pic:cNvPicPr/>
                         </pic:nvPicPr>
                         <pic:blipFill>
@@ -3754,40 +3295,13 @@
               <w:rPr>
                 <w:noProof/>
               </w:rPr>
-              <w:fldChar w:fldCharType="begin"/>
-            </w:r>
-            <w:r>
-              <w:rPr>
-                <w:noProof/>
-              </w:rPr>
-              <w:instrText xml:space="preserve"> SEQ Figura \* ARABIC </w:instrText>
-            </w:r>
-            <w:r>
-              <w:rPr>
-                <w:noProof/>
-              </w:rPr>
-              <w:fldChar w:fldCharType="separate"/>
-            </w:r>
-            <w:r>
-              <w:rPr>
-                <w:noProof/>
-              </w:rPr>
               <w:t>28</w:t>
             </w:r>
-            <w:r>
-              <w:rPr>
-                <w:noProof/>
-              </w:rPr>
-              <w:fldChar w:fldCharType="end"/>
-            </w:r>
           </w:p>
         </w:tc>
-      </w:tr>
-      <w:tr>
         <w:tc>
           <w:tcPr>
             <w:tcW w:w="5228" w:type="dxa"/>
-            <w:vAlign w:val="center"/>
           </w:tcPr>
           <w:p>
             <w:pPr>
@@ -3801,9 +3315,9 @@
               </w:rPr>
               <w:drawing>
                 <wp:inline distT="0" distB="0" distL="0" distR="0">
-                  <wp:extent cx="3205979" cy="1224000"/>
+                  <wp:extent cx="3189717" cy="1620000"/>
                   <wp:effectExtent l="0" t="0" r="0" b="0"/>
-                  <wp:docPr id="27" name="Imagem 27"/>
+                  <wp:docPr id="28" name="Imagem 28"/>
                   <wp:cNvGraphicFramePr>
                     <a:graphicFrameLocks xmlns:a="http://schemas.openxmlformats.org/drawingml/2006/main" noChangeAspect="1"/>
                   </wp:cNvGraphicFramePr>
@@ -3811,7 +3325,7 @@
                     <a:graphicData uri="http://schemas.openxmlformats.org/drawingml/2006/picture">
                       <pic:pic xmlns:pic="http://schemas.openxmlformats.org/drawingml/2006/picture">
                         <pic:nvPicPr>
-                          <pic:cNvPr id="27" name="Service Orders.JPG"/>
+                          <pic:cNvPr id="28" name="Cheques.JPG"/>
                           <pic:cNvPicPr/>
                         </pic:nvPicPr>
                         <pic:blipFill>
@@ -3829,7 +3343,7 @@
                         <pic:spPr>
                           <a:xfrm>
                             <a:off x="0" y="0"/>
-                            <a:ext cx="3205979" cy="1224000"/>
+                            <a:ext cx="3189717" cy="1620000"/>
                           </a:xfrm>
                           <a:prstGeom prst="rect">
                             <a:avLst/>
@@ -3857,34 +3371,12 @@
               <w:rPr>
                 <w:noProof/>
               </w:rPr>
-              <w:fldChar w:fldCharType="begin"/>
-            </w:r>
-            <w:r>
-              <w:rPr>
-                <w:noProof/>
-              </w:rPr>
-              <w:instrText xml:space="preserve"> SEQ Figura \* ARABIC </w:instrText>
-            </w:r>
-            <w:r>
-              <w:rPr>
-                <w:noProof/>
-              </w:rPr>
-              <w:fldChar w:fldCharType="separate"/>
-            </w:r>
-            <w:r>
-              <w:rPr>
-                <w:noProof/>
-              </w:rPr>
               <w:t>29</w:t>
             </w:r>
-            <w:r>
-              <w:rPr>
-                <w:noProof/>
-              </w:rPr>
-              <w:fldChar w:fldCharType="end"/>
-            </w:r>
           </w:p>
         </w:tc>
+      </w:tr>
+      <w:tr>
         <w:tc>
           <w:tcPr>
             <w:tcW w:w="5228" w:type="dxa"/>
@@ -3903,7 +3395,7 @@
                 <wp:inline distT="0" distB="0" distL="0" distR="0">
                   <wp:extent cx="3189717" cy="1620000"/>
                   <wp:effectExtent l="0" t="0" r="0" b="0"/>
-                  <wp:docPr id="28" name="Imagem 28"/>
+                  <wp:docPr id="29" name="Imagem 29"/>
                   <wp:cNvGraphicFramePr>
                     <a:graphicFrameLocks xmlns:a="http://schemas.openxmlformats.org/drawingml/2006/main" noChangeAspect="1"/>
                   </wp:cNvGraphicFramePr>
@@ -3911,7 +3403,7 @@
                     <a:graphicData uri="http://schemas.openxmlformats.org/drawingml/2006/picture">
                       <pic:pic xmlns:pic="http://schemas.openxmlformats.org/drawingml/2006/picture">
                         <pic:nvPicPr>
-                          <pic:cNvPr id="28" name="Cheques.JPG"/>
+                          <pic:cNvPr id="29" name="General.JPG"/>
                           <pic:cNvPicPr/>
                         </pic:nvPicPr>
                         <pic:blipFill>
@@ -3957,36 +3449,10 @@
               <w:rPr>
                 <w:noProof/>
               </w:rPr>
-              <w:fldChar w:fldCharType="begin"/>
-            </w:r>
-            <w:r>
-              <w:rPr>
-                <w:noProof/>
-              </w:rPr>
-              <w:instrText xml:space="preserve"> SEQ Figura \* ARABIC </w:instrText>
-            </w:r>
-            <w:r>
-              <w:rPr>
-                <w:noProof/>
-              </w:rPr>
-              <w:fldChar w:fldCharType="separate"/>
-            </w:r>
-            <w:r>
-              <w:rPr>
-                <w:noProof/>
-              </w:rPr>
               <w:t>30</w:t>
             </w:r>
-            <w:r>
-              <w:rPr>
-                <w:noProof/>
-              </w:rPr>
-              <w:fldChar w:fldCharType="end"/>
-            </w:r>
           </w:p>
         </w:tc>
-      </w:tr>
-      <w:tr>
         <w:tc>
           <w:tcPr>
             <w:tcW w:w="5228" w:type="dxa"/>
@@ -4005,7 +3471,7 @@
                 <wp:inline distT="0" distB="0" distL="0" distR="0">
                   <wp:extent cx="3189717" cy="1620000"/>
                   <wp:effectExtent l="0" t="0" r="0" b="0"/>
-                  <wp:docPr id="29" name="Imagem 29"/>
+                  <wp:docPr id="30" name="Imagem 30"/>
                   <wp:cNvGraphicFramePr>
                     <a:graphicFrameLocks xmlns:a="http://schemas.openxmlformats.org/drawingml/2006/main" noChangeAspect="1"/>
                   </wp:cNvGraphicFramePr>
@@ -4013,7 +3479,7 @@
                     <a:graphicData uri="http://schemas.openxmlformats.org/drawingml/2006/picture">
                       <pic:pic xmlns:pic="http://schemas.openxmlformats.org/drawingml/2006/picture">
                         <pic:nvPicPr>
-                          <pic:cNvPr id="29" name="General.JPG"/>
+                          <pic:cNvPr id="30" name="Money.JPG"/>
                           <pic:cNvPicPr/>
                         </pic:nvPicPr>
                         <pic:blipFill>
@@ -4059,131 +3525,7 @@
               <w:rPr>
                 <w:noProof/>
               </w:rPr>
-              <w:fldChar w:fldCharType="begin"/>
-            </w:r>
-            <w:r>
-              <w:rPr>
-                <w:noProof/>
-              </w:rPr>
-              <w:instrText xml:space="preserve"> SEQ Figura \* ARABIC </w:instrText>
-            </w:r>
-            <w:r>
-              <w:rPr>
-                <w:noProof/>
-              </w:rPr>
-              <w:fldChar w:fldCharType="separate"/>
-            </w:r>
-            <w:r>
-              <w:rPr>
-                <w:noProof/>
-              </w:rPr>
               <w:t>31</w:t>
-            </w:r>
-            <w:r>
-              <w:rPr>
-                <w:noProof/>
-              </w:rPr>
-              <w:fldChar w:fldCharType="end"/>
-            </w:r>
-          </w:p>
-        </w:tc>
-        <w:tc>
-          <w:tcPr>
-            <w:tcW w:w="5228" w:type="dxa"/>
-          </w:tcPr>
-          <w:p>
-            <w:pPr>
-              <w:keepNext/>
-              <w:jc w:val="center"/>
-            </w:pPr>
-            <w:r>
-              <w:rPr>
-                <w:b/>
-                <w:noProof/>
-              </w:rPr>
-              <w:drawing>
-                <wp:inline distT="0" distB="0" distL="0" distR="0">
-                  <wp:extent cx="3189717" cy="1620000"/>
-                  <wp:effectExtent l="0" t="0" r="0" b="0"/>
-                  <wp:docPr id="30" name="Imagem 30"/>
-                  <wp:cNvGraphicFramePr>
-                    <a:graphicFrameLocks xmlns:a="http://schemas.openxmlformats.org/drawingml/2006/main" noChangeAspect="1"/>
-                  </wp:cNvGraphicFramePr>
-                  <a:graphic xmlns:a="http://schemas.openxmlformats.org/drawingml/2006/main">
-                    <a:graphicData uri="http://schemas.openxmlformats.org/drawingml/2006/picture">
-                      <pic:pic xmlns:pic="http://schemas.openxmlformats.org/drawingml/2006/picture">
-                        <pic:nvPicPr>
-                          <pic:cNvPr id="30" name="Money.JPG"/>
-                          <pic:cNvPicPr/>
-                        </pic:nvPicPr>
-                        <pic:blipFill>
-                          <a:blip r:embed="rId36">
-                            <a:extLst>
-                              <a:ext uri="{28A0092B-C50C-407E-A947-70E740481C1C}">
-                                <a14:useLocalDpi xmlns:a14="http://schemas.microsoft.com/office/drawing/2010/main" val="0"/>
-                              </a:ext>
-                            </a:extLst>
-                          </a:blip>
-                          <a:stretch>
-                            <a:fillRect/>
-                          </a:stretch>
-                        </pic:blipFill>
-                        <pic:spPr>
-                          <a:xfrm>
-                            <a:off x="0" y="0"/>
-                            <a:ext cx="3189717" cy="1620000"/>
-                          </a:xfrm>
-                          <a:prstGeom prst="rect">
-                            <a:avLst/>
-                          </a:prstGeom>
-                        </pic:spPr>
-                      </pic:pic>
-                    </a:graphicData>
-                  </a:graphic>
-                </wp:inline>
-              </w:drawing>
-            </w:r>
-          </w:p>
-          <w:p>
-            <w:pPr>
-              <w:pStyle w:val="Legenda"/>
-              <w:jc w:val="center"/>
-              <w:rPr>
-                <w:b/>
-              </w:rPr>
-            </w:pPr>
-            <w:r>
-              <w:t xml:space="preserve">Figura </w:t>
-            </w:r>
-            <w:r>
-              <w:rPr>
-                <w:noProof/>
-              </w:rPr>
-              <w:fldChar w:fldCharType="begin"/>
-            </w:r>
-            <w:r>
-              <w:rPr>
-                <w:noProof/>
-              </w:rPr>
-              <w:instrText xml:space="preserve"> SEQ Figura \* ARABIC </w:instrText>
-            </w:r>
-            <w:r>
-              <w:rPr>
-                <w:noProof/>
-              </w:rPr>
-              <w:fldChar w:fldCharType="separate"/>
-            </w:r>
-            <w:r>
-              <w:rPr>
-                <w:noProof/>
-              </w:rPr>
-              <w:t>32</w:t>
-            </w:r>
-            <w:r>
-              <w:rPr>
-                <w:noProof/>
-              </w:rPr>
-              <w:fldChar w:fldCharType="end"/>
             </w:r>
           </w:p>
         </w:tc>
@@ -4251,7 +3593,7 @@
                           <pic:cNvPicPr/>
                         </pic:nvPicPr>
                         <pic:blipFill>
-                          <a:blip r:embed="rId37">
+                          <a:blip r:embed="rId36">
                             <a:extLst>
                               <a:ext uri="{28A0092B-C50C-407E-A947-70E740481C1C}">
                                 <a14:useLocalDpi xmlns:a14="http://schemas.microsoft.com/office/drawing/2010/main" val="0"/>
@@ -4293,31 +3635,7 @@
               <w:rPr>
                 <w:noProof/>
               </w:rPr>
-              <w:fldChar w:fldCharType="begin"/>
-            </w:r>
-            <w:r>
-              <w:rPr>
-                <w:noProof/>
-              </w:rPr>
-              <w:instrText xml:space="preserve"> SEQ Figura \* ARABIC </w:instrText>
-            </w:r>
-            <w:r>
-              <w:rPr>
-                <w:noProof/>
-              </w:rPr>
-              <w:fldChar w:fldCharType="separate"/>
-            </w:r>
-            <w:r>
-              <w:rPr>
-                <w:noProof/>
-              </w:rPr>
-              <w:t>33</w:t>
-            </w:r>
-            <w:r>
-              <w:rPr>
-                <w:noProof/>
-              </w:rPr>
-              <w:fldChar w:fldCharType="end"/>
+              <w:t>32</w:t>
             </w:r>
           </w:p>
         </w:tc>
@@ -5107,7 +4425,7 @@
 </file>
 
 <file path=customXml/itemProps1.xml><?xml version="1.0" encoding="utf-8"?>
-<ds:datastoreItem xmlns:ds="http://schemas.openxmlformats.org/officeDocument/2006/customXml" ds:itemID="{A42B6FA4-855E-4DA8-9F1C-3D8557EACC02}">
+<ds:datastoreItem xmlns:ds="http://schemas.openxmlformats.org/officeDocument/2006/customXml" ds:itemID="{C7A54E78-24D0-4F5E-AD35-ADDEBE37DDC9}">
   <ds:schemaRefs>
     <ds:schemaRef ds:uri="http://schemas.openxmlformats.org/officeDocument/2006/bibliography"/>
   </ds:schemaRefs>

</xml_diff>